<commit_message>
updates & clean-up as prepare TSCA2019, inc run_type update
</commit_message>
<xml_diff>
--- a/MEA Acute pre-processing Notes.docx
+++ b/MEA Acute pre-processing Notes.docx
@@ -8,6 +8,54 @@
       </w:pPr>
       <w:r>
         <w:t>MEA Acute pre-processing notes</w:t>
+      </w:r>
+    </w:p>
+    <w:p>
+      <w:pPr>
+        <w:pStyle w:val="Heading1"/>
+      </w:pPr>
+      <w:r>
+        <w:t>Approach for this document/the run_me</w:t>
+      </w:r>
+    </w:p>
+    <w:p>
+      <w:pPr>
+        <w:pStyle w:val="ListParagraph"/>
+        <w:numPr>
+          <w:ilvl w:val="0"/>
+          <w:numId w:val="3"/>
+        </w:numPr>
+      </w:pPr>
+      <w:r>
+        <w:t>I’m thinking more text to explain the “Why” is better than fool proof code. Because the code is going to have to change.</w:t>
+      </w:r>
+    </w:p>
+    <w:p>
+      <w:pPr>
+        <w:pStyle w:val="Heading1"/>
+      </w:pPr>
+      <w:r>
+        <w:t>Abbreviations</w:t>
+      </w:r>
+    </w:p>
+    <w:p>
+      <w:pPr>
+        <w:pStyle w:val="ListParagraph"/>
+        <w:numPr>
+          <w:ilvl w:val="0"/>
+          <w:numId w:val="2"/>
+        </w:numPr>
+      </w:pPr>
+      <w:r>
+        <w:t>NSC = Neural Statistics Compiler</w:t>
+      </w:r>
+    </w:p>
+    <w:p>
+      <w:pPr>
+        <w:pStyle w:val="Heading1"/>
+      </w:pPr>
+      <w:r>
+        <w:t>Things I might need to debug</w:t>
       </w:r>
     </w:p>
     <w:p>
@@ -34,7 +82,6 @@
         <w:t>I imagine this could happen if there was a mix up when transferring the contents from the MEA plate to the LDH/CTB plates</w:t>
       </w:r>
     </w:p>
-    <w:p/>
     <w:p>
       <w:pPr>
         <w:pStyle w:val="Heading1"/>
@@ -52,39 +99,150 @@
         </w:numPr>
       </w:pPr>
       <w:r>
-        <w:t xml:space="preserve">If having errors in </w:t>
-      </w:r>
-      <w:proofErr w:type="spellStart"/>
-      <w:r>
-        <w:t>extractAllData</w:t>
-      </w:r>
-      <w:proofErr w:type="spellEnd"/>
-      <w:r>
-        <w:t xml:space="preserve">, or </w:t>
-      </w:r>
-      <w:proofErr w:type="gramStart"/>
-      <w:r>
-        <w:t>actually in</w:t>
-      </w:r>
-      <w:proofErr w:type="gramEnd"/>
-      <w:r>
-        <w:t xml:space="preserve"> </w:t>
-      </w:r>
-      <w:proofErr w:type="spellStart"/>
-      <w:r>
-        <w:t>fileToLongdat</w:t>
-      </w:r>
-      <w:proofErr w:type="spellEnd"/>
-      <w:r>
-        <w:t xml:space="preserve">, can wrap line 31 to create “Add.dat” in a </w:t>
-      </w:r>
-      <w:proofErr w:type="spellStart"/>
-      <w:r>
-        <w:t>tryCatch</w:t>
-      </w:r>
-      <w:proofErr w:type="spellEnd"/>
-      <w:r>
-        <w:t>, with pulling up browser on error, so that you can determine which file is giving an issue</w:t>
+        <w:t>If having errors in extractAllData, or actually in fileToLongdat, can wrap line 31 to create “Add.dat” in a tryCatch, with pulling up browser on error, so that you can determine which file is giving an issue</w:t>
+      </w:r>
+    </w:p>
+    <w:p>
+      <w:pPr>
+        <w:pStyle w:val="Heading1"/>
+      </w:pPr>
+      <w:r>
+        <w:t>Level 1</w:t>
+      </w:r>
+    </w:p>
+    <w:p>
+      <w:pPr>
+        <w:pStyle w:val="ListParagraph"/>
+        <w:numPr>
+          <w:ilvl w:val="0"/>
+          <w:numId w:val="1"/>
+        </w:numPr>
+      </w:pPr>
+      <w:r>
+        <w:t>Analysis duration</w:t>
+      </w:r>
+    </w:p>
+    <w:p>
+      <w:pPr>
+        <w:pStyle w:val="ListParagraph"/>
+        <w:numPr>
+          <w:ilvl w:val="1"/>
+          <w:numId w:val="1"/>
+        </w:numPr>
+      </w:pPr>
+      <w:r>
+        <w:t xml:space="preserve">This should be 2400 seconds (or 40 minutes). If the recording duration is significantly different than 2400 seconds, then you may want to assess whether this recording is still usable. </w:t>
+      </w:r>
+    </w:p>
+    <w:p>
+      <w:pPr>
+        <w:pStyle w:val="ListParagraph"/>
+        <w:numPr>
+          <w:ilvl w:val="2"/>
+          <w:numId w:val="1"/>
+        </w:numPr>
+      </w:pPr>
+      <w:r>
+        <w:t>The definition of “significantly different than 2400 seconds” is up for interpretation. Previously, I have used a coarse filter of 500 seconds above or below 2400 to flag recordings.</w:t>
+      </w:r>
+    </w:p>
+    <w:p>
+      <w:pPr>
+        <w:pStyle w:val="ListParagraph"/>
+        <w:numPr>
+          <w:ilvl w:val="2"/>
+          <w:numId w:val="1"/>
+        </w:numPr>
+      </w:pPr>
+      <w:r>
+        <w:t>Note that some endpoints are summed across the recording (e.g. number of spikes, number of bursts), so these endpoints are definitely affected by the analysis_duration.</w:t>
+      </w:r>
+    </w:p>
+    <w:p>
+      <w:pPr>
+        <w:pStyle w:val="ListParagraph"/>
+        <w:numPr>
+          <w:ilvl w:val="0"/>
+          <w:numId w:val="1"/>
+        </w:numPr>
+      </w:pPr>
+      <w:r>
+        <w:t>Analysis start</w:t>
+      </w:r>
+    </w:p>
+    <w:p>
+      <w:pPr>
+        <w:pStyle w:val="ListParagraph"/>
+        <w:numPr>
+          <w:ilvl w:val="1"/>
+          <w:numId w:val="1"/>
+        </w:numPr>
+      </w:pPr>
+      <w:r>
+        <w:t>I think this corresponds to the start time of the data relative for the beginning of the .RAW recording that is used to calculate the endpoint values with the NSC.</w:t>
+      </w:r>
+    </w:p>
+    <w:p>
+      <w:pPr>
+        <w:pStyle w:val="ListParagraph"/>
+        <w:numPr>
+          <w:ilvl w:val="1"/>
+          <w:numId w:val="1"/>
+        </w:numPr>
+      </w:pPr>
+      <w:r>
+        <w:t xml:space="preserve">This field is taken from the neural statistics compiler header. If the analysis start is significantly different than 0, check if there were any abnormalities in the amount of rest time before the recording started </w:t>
+      </w:r>
+      <w:r>
+        <w:t xml:space="preserve">(there should be 20 minutes usually). </w:t>
+      </w:r>
+      <w:r>
+        <w:t>If so, flag the recording for follow-up analysis to determine if the data is still usable.</w:t>
+      </w:r>
+    </w:p>
+    <w:p>
+      <w:pPr>
+        <w:pStyle w:val="Heading1"/>
+      </w:pPr>
+      <w:r>
+        <w:lastRenderedPageBreak/>
+        <w:t>Level 4</w:t>
+      </w:r>
+    </w:p>
+    <w:p>
+      <w:pPr>
+        <w:pStyle w:val="ListParagraph"/>
+        <w:numPr>
+          <w:ilvl w:val="0"/>
+          <w:numId w:val="1"/>
+        </w:numPr>
+      </w:pPr>
+      <w:r>
+        <w:t>Check if all compounds dissolved in DMSO, or is variable (if variable, will want to create a column that documents… but it’s kind of optional?)</w:t>
+      </w:r>
+    </w:p>
+    <w:p>
+      <w:pPr>
+        <w:pStyle w:val="ListParagraph"/>
+        <w:numPr>
+          <w:ilvl w:val="1"/>
+          <w:numId w:val="1"/>
+        </w:numPr>
+      </w:pPr>
+      <w:r>
+        <w:t>Also may need to determine how to normalize, if can collapse controls…</w:t>
+      </w:r>
+    </w:p>
+    <w:p>
+      <w:pPr>
+        <w:pStyle w:val="ListParagraph"/>
+        <w:numPr>
+          <w:ilvl w:val="0"/>
+          <w:numId w:val="1"/>
+        </w:numPr>
+      </w:pPr>
+      <w:r>
+        <w:t>Determine dose units for all compounds (uM or ug/mL, or other?). Ultimately, need to convert all to uM</w:t>
       </w:r>
     </w:p>
     <w:sectPr>
@@ -100,6 +258,118 @@
 <file path=word/numbering.xml><?xml version="1.0" encoding="utf-8"?>
 <w:numbering xmlns:wpc="http://schemas.microsoft.com/office/word/2010/wordprocessingCanvas" xmlns:cx="http://schemas.microsoft.com/office/drawing/2014/chartex" xmlns:cx1="http://schemas.microsoft.com/office/drawing/2015/9/8/chartex" xmlns:cx2="http://schemas.microsoft.com/office/drawing/2015/10/21/chartex" xmlns:cx3="http://schemas.microsoft.com/office/drawing/2016/5/9/chartex" xmlns:cx4="http://schemas.microsoft.com/office/drawing/2016/5/10/chartex" xmlns:cx5="http://schemas.microsoft.com/office/drawing/2016/5/11/chartex" xmlns:cx6="http://schemas.microsoft.com/office/drawing/2016/5/12/chartex" xmlns:cx7="http://schemas.microsoft.com/office/drawing/2016/5/13/chartex" xmlns:cx8="http://schemas.microsoft.com/office/drawing/2016/5/14/chartex" xmlns:mc="http://schemas.openxmlformats.org/markup-compatibility/2006" xmlns:aink="http://schemas.microsoft.com/office/drawing/2016/ink" xmlns:am3d="http://schemas.microsoft.com/office/drawing/2017/model3d" xmlns:o="urn:schemas-microsoft-com:office:office" xmlns:oel="http://schemas.microsoft.com/office/2019/extlst" xmlns:r="http://schemas.openxmlformats.org/officeDocument/2006/relationships" xmlns:m="http://schemas.openxmlformats.org/officeDocument/2006/math" xmlns:v="urn:schemas-microsoft-com:vml" xmlns:wp14="http://schemas.microsoft.com/office/word/2010/wordprocessingDrawing" xmlns:wp="http://schemas.openxmlformats.org/drawingml/2006/wordprocessingDrawing" xmlns:w10="urn:schemas-microsoft-com:office:word" xmlns:w="http://schemas.openxmlformats.org/wordprocessingml/2006/main" xmlns:w14="http://schemas.microsoft.com/office/word/2010/wordml" xmlns:w15="http://schemas.microsoft.com/office/word/2012/wordml" xmlns:w16cex="http://schemas.microsoft.com/office/word/2018/wordml/cex" xmlns:w16cid="http://schemas.microsoft.com/office/word/2016/wordml/cid" xmlns:w16="http://schemas.microsoft.com/office/word/2018/wordml" xmlns:w16sdtdh="http://schemas.microsoft.com/office/word/2020/wordml/sdtdatahash" xmlns:w16se="http://schemas.microsoft.com/office/word/2015/wordml/symex" xmlns:wpg="http://schemas.microsoft.com/office/word/2010/wordprocessingGroup" xmlns:wpi="http://schemas.microsoft.com/office/word/2010/wordprocessingInk" xmlns:wne="http://schemas.microsoft.com/office/word/2006/wordml" xmlns:wps="http://schemas.microsoft.com/office/word/2010/wordprocessingShape" mc:Ignorable="w14 w15 w16se w16cid w16 w16cex w16sdtdh wp14">
   <w:abstractNum w:abstractNumId="0" w15:restartNumberingAfterBreak="0">
+    <w:nsid w:val="13C935A4"/>
+    <w:multiLevelType w:val="hybridMultilevel"/>
+    <w:tmpl w:val="1EDC3EE8"/>
+    <w:lvl w:ilvl="0" w:tplc="56406F58">
+      <w:numFmt w:val="bullet"/>
+      <w:lvlText w:val=""/>
+      <w:lvlJc w:val="left"/>
+      <w:pPr>
+        <w:ind w:left="720" w:hanging="360"/>
+      </w:pPr>
+      <w:rPr>
+        <w:rFonts w:ascii="Symbol" w:eastAsiaTheme="minorHAnsi" w:hAnsi="Symbol" w:cstheme="minorBidi" w:hint="default"/>
+      </w:rPr>
+    </w:lvl>
+    <w:lvl w:ilvl="1" w:tplc="04090003" w:tentative="1">
+      <w:start w:val="1"/>
+      <w:numFmt w:val="bullet"/>
+      <w:lvlText w:val="o"/>
+      <w:lvlJc w:val="left"/>
+      <w:pPr>
+        <w:ind w:left="1440" w:hanging="360"/>
+      </w:pPr>
+      <w:rPr>
+        <w:rFonts w:ascii="Courier New" w:hAnsi="Courier New" w:cs="Courier New" w:hint="default"/>
+      </w:rPr>
+    </w:lvl>
+    <w:lvl w:ilvl="2" w:tplc="04090005" w:tentative="1">
+      <w:start w:val="1"/>
+      <w:numFmt w:val="bullet"/>
+      <w:lvlText w:val=""/>
+      <w:lvlJc w:val="left"/>
+      <w:pPr>
+        <w:ind w:left="2160" w:hanging="360"/>
+      </w:pPr>
+      <w:rPr>
+        <w:rFonts w:ascii="Wingdings" w:hAnsi="Wingdings" w:hint="default"/>
+      </w:rPr>
+    </w:lvl>
+    <w:lvl w:ilvl="3" w:tplc="04090001" w:tentative="1">
+      <w:start w:val="1"/>
+      <w:numFmt w:val="bullet"/>
+      <w:lvlText w:val=""/>
+      <w:lvlJc w:val="left"/>
+      <w:pPr>
+        <w:ind w:left="2880" w:hanging="360"/>
+      </w:pPr>
+      <w:rPr>
+        <w:rFonts w:ascii="Symbol" w:hAnsi="Symbol" w:hint="default"/>
+      </w:rPr>
+    </w:lvl>
+    <w:lvl w:ilvl="4" w:tplc="04090003" w:tentative="1">
+      <w:start w:val="1"/>
+      <w:numFmt w:val="bullet"/>
+      <w:lvlText w:val="o"/>
+      <w:lvlJc w:val="left"/>
+      <w:pPr>
+        <w:ind w:left="3600" w:hanging="360"/>
+      </w:pPr>
+      <w:rPr>
+        <w:rFonts w:ascii="Courier New" w:hAnsi="Courier New" w:cs="Courier New" w:hint="default"/>
+      </w:rPr>
+    </w:lvl>
+    <w:lvl w:ilvl="5" w:tplc="04090005" w:tentative="1">
+      <w:start w:val="1"/>
+      <w:numFmt w:val="bullet"/>
+      <w:lvlText w:val=""/>
+      <w:lvlJc w:val="left"/>
+      <w:pPr>
+        <w:ind w:left="4320" w:hanging="360"/>
+      </w:pPr>
+      <w:rPr>
+        <w:rFonts w:ascii="Wingdings" w:hAnsi="Wingdings" w:hint="default"/>
+      </w:rPr>
+    </w:lvl>
+    <w:lvl w:ilvl="6" w:tplc="04090001" w:tentative="1">
+      <w:start w:val="1"/>
+      <w:numFmt w:val="bullet"/>
+      <w:lvlText w:val=""/>
+      <w:lvlJc w:val="left"/>
+      <w:pPr>
+        <w:ind w:left="5040" w:hanging="360"/>
+      </w:pPr>
+      <w:rPr>
+        <w:rFonts w:ascii="Symbol" w:hAnsi="Symbol" w:hint="default"/>
+      </w:rPr>
+    </w:lvl>
+    <w:lvl w:ilvl="7" w:tplc="04090003" w:tentative="1">
+      <w:start w:val="1"/>
+      <w:numFmt w:val="bullet"/>
+      <w:lvlText w:val="o"/>
+      <w:lvlJc w:val="left"/>
+      <w:pPr>
+        <w:ind w:left="5760" w:hanging="360"/>
+      </w:pPr>
+      <w:rPr>
+        <w:rFonts w:ascii="Courier New" w:hAnsi="Courier New" w:cs="Courier New" w:hint="default"/>
+      </w:rPr>
+    </w:lvl>
+    <w:lvl w:ilvl="8" w:tplc="04090005" w:tentative="1">
+      <w:start w:val="1"/>
+      <w:numFmt w:val="bullet"/>
+      <w:lvlText w:val=""/>
+      <w:lvlJc w:val="left"/>
+      <w:pPr>
+        <w:ind w:left="6480" w:hanging="360"/>
+      </w:pPr>
+      <w:rPr>
+        <w:rFonts w:ascii="Wingdings" w:hAnsi="Wingdings" w:hint="default"/>
+      </w:rPr>
+    </w:lvl>
+  </w:abstractNum>
+  <w:abstractNum w:abstractNumId="1" w15:restartNumberingAfterBreak="0">
     <w:nsid w:val="466F654E"/>
     <w:multiLevelType w:val="hybridMultilevel"/>
     <w:tmpl w:val="10BAF782"/>
@@ -126,6 +396,118 @@
         <w:rFonts w:ascii="Courier New" w:hAnsi="Courier New" w:cs="Courier New" w:hint="default"/>
       </w:rPr>
     </w:lvl>
+    <w:lvl w:ilvl="2" w:tplc="04090005">
+      <w:start w:val="1"/>
+      <w:numFmt w:val="bullet"/>
+      <w:lvlText w:val=""/>
+      <w:lvlJc w:val="left"/>
+      <w:pPr>
+        <w:ind w:left="2160" w:hanging="360"/>
+      </w:pPr>
+      <w:rPr>
+        <w:rFonts w:ascii="Wingdings" w:hAnsi="Wingdings" w:hint="default"/>
+      </w:rPr>
+    </w:lvl>
+    <w:lvl w:ilvl="3" w:tplc="04090001" w:tentative="1">
+      <w:start w:val="1"/>
+      <w:numFmt w:val="bullet"/>
+      <w:lvlText w:val=""/>
+      <w:lvlJc w:val="left"/>
+      <w:pPr>
+        <w:ind w:left="2880" w:hanging="360"/>
+      </w:pPr>
+      <w:rPr>
+        <w:rFonts w:ascii="Symbol" w:hAnsi="Symbol" w:hint="default"/>
+      </w:rPr>
+    </w:lvl>
+    <w:lvl w:ilvl="4" w:tplc="04090003" w:tentative="1">
+      <w:start w:val="1"/>
+      <w:numFmt w:val="bullet"/>
+      <w:lvlText w:val="o"/>
+      <w:lvlJc w:val="left"/>
+      <w:pPr>
+        <w:ind w:left="3600" w:hanging="360"/>
+      </w:pPr>
+      <w:rPr>
+        <w:rFonts w:ascii="Courier New" w:hAnsi="Courier New" w:cs="Courier New" w:hint="default"/>
+      </w:rPr>
+    </w:lvl>
+    <w:lvl w:ilvl="5" w:tplc="04090005" w:tentative="1">
+      <w:start w:val="1"/>
+      <w:numFmt w:val="bullet"/>
+      <w:lvlText w:val=""/>
+      <w:lvlJc w:val="left"/>
+      <w:pPr>
+        <w:ind w:left="4320" w:hanging="360"/>
+      </w:pPr>
+      <w:rPr>
+        <w:rFonts w:ascii="Wingdings" w:hAnsi="Wingdings" w:hint="default"/>
+      </w:rPr>
+    </w:lvl>
+    <w:lvl w:ilvl="6" w:tplc="04090001" w:tentative="1">
+      <w:start w:val="1"/>
+      <w:numFmt w:val="bullet"/>
+      <w:lvlText w:val=""/>
+      <w:lvlJc w:val="left"/>
+      <w:pPr>
+        <w:ind w:left="5040" w:hanging="360"/>
+      </w:pPr>
+      <w:rPr>
+        <w:rFonts w:ascii="Symbol" w:hAnsi="Symbol" w:hint="default"/>
+      </w:rPr>
+    </w:lvl>
+    <w:lvl w:ilvl="7" w:tplc="04090003" w:tentative="1">
+      <w:start w:val="1"/>
+      <w:numFmt w:val="bullet"/>
+      <w:lvlText w:val="o"/>
+      <w:lvlJc w:val="left"/>
+      <w:pPr>
+        <w:ind w:left="5760" w:hanging="360"/>
+      </w:pPr>
+      <w:rPr>
+        <w:rFonts w:ascii="Courier New" w:hAnsi="Courier New" w:cs="Courier New" w:hint="default"/>
+      </w:rPr>
+    </w:lvl>
+    <w:lvl w:ilvl="8" w:tplc="04090005" w:tentative="1">
+      <w:start w:val="1"/>
+      <w:numFmt w:val="bullet"/>
+      <w:lvlText w:val=""/>
+      <w:lvlJc w:val="left"/>
+      <w:pPr>
+        <w:ind w:left="6480" w:hanging="360"/>
+      </w:pPr>
+      <w:rPr>
+        <w:rFonts w:ascii="Wingdings" w:hAnsi="Wingdings" w:hint="default"/>
+      </w:rPr>
+    </w:lvl>
+  </w:abstractNum>
+  <w:abstractNum w:abstractNumId="2" w15:restartNumberingAfterBreak="0">
+    <w:nsid w:val="754A6ECA"/>
+    <w:multiLevelType w:val="hybridMultilevel"/>
+    <w:tmpl w:val="2FC06032"/>
+    <w:lvl w:ilvl="0" w:tplc="4028AE82">
+      <w:numFmt w:val="bullet"/>
+      <w:lvlText w:val=""/>
+      <w:lvlJc w:val="left"/>
+      <w:pPr>
+        <w:ind w:left="720" w:hanging="360"/>
+      </w:pPr>
+      <w:rPr>
+        <w:rFonts w:ascii="Symbol" w:eastAsiaTheme="minorHAnsi" w:hAnsi="Symbol" w:cstheme="minorBidi" w:hint="default"/>
+      </w:rPr>
+    </w:lvl>
+    <w:lvl w:ilvl="1" w:tplc="04090003" w:tentative="1">
+      <w:start w:val="1"/>
+      <w:numFmt w:val="bullet"/>
+      <w:lvlText w:val="o"/>
+      <w:lvlJc w:val="left"/>
+      <w:pPr>
+        <w:ind w:left="1440" w:hanging="360"/>
+      </w:pPr>
+      <w:rPr>
+        <w:rFonts w:ascii="Courier New" w:hAnsi="Courier New" w:cs="Courier New" w:hint="default"/>
+      </w:rPr>
+    </w:lvl>
     <w:lvl w:ilvl="2" w:tplc="04090005" w:tentative="1">
       <w:start w:val="1"/>
       <w:numFmt w:val="bullet"/>
@@ -212,6 +594,12 @@
     </w:lvl>
   </w:abstractNum>
   <w:num w:numId="1" w16cid:durableId="1533230595">
+    <w:abstractNumId w:val="1"/>
+  </w:num>
+  <w:num w:numId="2" w16cid:durableId="132412491">
+    <w:abstractNumId w:val="2"/>
+  </w:num>
+  <w:num w:numId="3" w16cid:durableId="1717117764">
     <w:abstractNumId w:val="0"/>
   </w:num>
 </w:numbering>

</xml_diff>

<commit_message>
updates May 26 2023 level 1-3
</commit_message>
<xml_diff>
--- a/MEA Acute pre-processing Notes.docx
+++ b/MEA Acute pre-processing Notes.docx
@@ -6,8 +6,116 @@
       <w:pPr>
         <w:pStyle w:val="Title"/>
       </w:pPr>
+    </w:p>
+    <w:p>
+      <w:pPr>
+        <w:pStyle w:val="Title"/>
+      </w:pPr>
       <w:r>
         <w:t>MEA Acute pre-processing notes</w:t>
+      </w:r>
+    </w:p>
+    <w:p>
+      <w:pPr>
+        <w:pStyle w:val="Heading1"/>
+      </w:pPr>
+      <w:r>
+        <w:t>Things would be good to discuss with lab</w:t>
+      </w:r>
+    </w:p>
+    <w:p>
+      <w:pPr>
+        <w:pStyle w:val="ListParagraph"/>
+        <w:numPr>
+          <w:ilvl w:val="0"/>
+          <w:numId w:val="4"/>
+        </w:numPr>
+      </w:pPr>
+      <w:r>
+        <w:t xml:space="preserve">I get the experiment.date and the run_type determination from the time in the Neural stats compiler header. However, Seline told me this clock is not always right. </w:t>
+      </w:r>
+    </w:p>
+    <w:p>
+      <w:pPr>
+        <w:pStyle w:val="ListParagraph"/>
+        <w:numPr>
+          <w:ilvl w:val="1"/>
+          <w:numId w:val="4"/>
+        </w:numPr>
+      </w:pPr>
+      <w:r>
+        <w:t>Is the date generally reliable?</w:t>
+      </w:r>
+    </w:p>
+    <w:p>
+      <w:pPr>
+        <w:pStyle w:val="ListParagraph"/>
+        <w:numPr>
+          <w:ilvl w:val="1"/>
+          <w:numId w:val="4"/>
+        </w:numPr>
+      </w:pPr>
+      <w:r>
+        <w:t>Would you update the clock mid-run? (i.e., can I trust the run_type determination based on this?)</w:t>
+      </w:r>
+    </w:p>
+    <w:p>
+      <w:pPr>
+        <w:pStyle w:val="Heading1"/>
+      </w:pPr>
+      <w:r>
+        <w:t>Checklist for lab folks to do before send off data</w:t>
+      </w:r>
+    </w:p>
+    <w:p>
+      <w:pPr>
+        <w:pStyle w:val="ListParagraph"/>
+        <w:numPr>
+          <w:ilvl w:val="0"/>
+          <w:numId w:val="4"/>
+        </w:numPr>
+      </w:pPr>
+      <w:r>
+        <w:t>Make sure that the culture dates in folder names are present and correct (I know sometimes you may plan to do a culture on one day, then it gets pushed back. So please make sure that the culture dates are correct).</w:t>
+      </w:r>
+    </w:p>
+    <w:p>
+      <w:pPr>
+        <w:pStyle w:val="ListParagraph"/>
+        <w:numPr>
+          <w:ilvl w:val="1"/>
+          <w:numId w:val="4"/>
+        </w:numPr>
+      </w:pPr>
+      <w:r>
+        <w:t>I w</w:t>
+      </w:r>
+      <w:r>
+        <w:t>ill pull the culture dates from 8-digit numbers in the folder names</w:t>
+      </w:r>
+    </w:p>
+    <w:p>
+      <w:pPr>
+        <w:pStyle w:val="ListParagraph"/>
+        <w:numPr>
+          <w:ilvl w:val="1"/>
+          <w:numId w:val="4"/>
+        </w:numPr>
+      </w:pPr>
+      <w:r>
+        <w:t>If there is variability in the cultures for files within a given group, communicate that.</w:t>
+      </w:r>
+    </w:p>
+    <w:p>
+      <w:pPr>
+        <w:pStyle w:val="ListParagraph"/>
+        <w:numPr>
+          <w:ilvl w:val="0"/>
+          <w:numId w:val="4"/>
+        </w:numPr>
+      </w:pPr>
+      <w:r>
+        <w:t>Make sure that raw LDH files contains the word “LDH” in file name</w:t>
       </w:r>
     </w:p>
     <w:p>
@@ -104,14 +212,6 @@
     </w:p>
     <w:p>
       <w:pPr>
-        <w:pStyle w:val="Heading1"/>
-      </w:pPr>
-      <w:r>
-        <w:t>Level 1</w:t>
-      </w:r>
-    </w:p>
-    <w:p>
-      <w:pPr>
         <w:pStyle w:val="ListParagraph"/>
         <w:numPr>
           <w:ilvl w:val="0"/>
@@ -119,6 +219,47 @@
         </w:numPr>
       </w:pPr>
       <w:r>
+        <w:t>Whenever you encounter an error, debug() and debugonce() are your friend!!</w:t>
+      </w:r>
+    </w:p>
+    <w:p>
+      <w:pPr>
+        <w:pStyle w:val="Heading1"/>
+      </w:pPr>
+      <w:r>
+        <w:lastRenderedPageBreak/>
+        <w:t>Well quality</w:t>
+      </w:r>
+    </w:p>
+    <w:p>
+      <w:pPr>
+        <w:pStyle w:val="ListParagraph"/>
+        <w:numPr>
+          <w:ilvl w:val="0"/>
+          <w:numId w:val="1"/>
+        </w:numPr>
+      </w:pPr>
+      <w:r>
+        <w:t>Note experiment.date vs culture.date in the well quality tables… not sure how to standardize, but for now, do what is best.</w:t>
+      </w:r>
+    </w:p>
+    <w:p>
+      <w:pPr>
+        <w:pStyle w:val="Heading1"/>
+      </w:pPr>
+      <w:r>
+        <w:t>Level 1</w:t>
+      </w:r>
+    </w:p>
+    <w:p>
+      <w:pPr>
+        <w:pStyle w:val="ListParagraph"/>
+        <w:numPr>
+          <w:ilvl w:val="0"/>
+          <w:numId w:val="1"/>
+        </w:numPr>
+      </w:pPr>
+      <w:r>
         <w:t>Analysis duration</w:t>
       </w:r>
     </w:p>
@@ -205,7 +346,6 @@
         <w:pStyle w:val="Heading1"/>
       </w:pPr>
       <w:r>
-        <w:lastRenderedPageBreak/>
         <w:t>Level 4</w:t>
       </w:r>
     </w:p>
@@ -258,6 +398,119 @@
 <file path=word/numbering.xml><?xml version="1.0" encoding="utf-8"?>
 <w:numbering xmlns:wpc="http://schemas.microsoft.com/office/word/2010/wordprocessingCanvas" xmlns:cx="http://schemas.microsoft.com/office/drawing/2014/chartex" xmlns:cx1="http://schemas.microsoft.com/office/drawing/2015/9/8/chartex" xmlns:cx2="http://schemas.microsoft.com/office/drawing/2015/10/21/chartex" xmlns:cx3="http://schemas.microsoft.com/office/drawing/2016/5/9/chartex" xmlns:cx4="http://schemas.microsoft.com/office/drawing/2016/5/10/chartex" xmlns:cx5="http://schemas.microsoft.com/office/drawing/2016/5/11/chartex" xmlns:cx6="http://schemas.microsoft.com/office/drawing/2016/5/12/chartex" xmlns:cx7="http://schemas.microsoft.com/office/drawing/2016/5/13/chartex" xmlns:cx8="http://schemas.microsoft.com/office/drawing/2016/5/14/chartex" xmlns:mc="http://schemas.openxmlformats.org/markup-compatibility/2006" xmlns:aink="http://schemas.microsoft.com/office/drawing/2016/ink" xmlns:am3d="http://schemas.microsoft.com/office/drawing/2017/model3d" xmlns:o="urn:schemas-microsoft-com:office:office" xmlns:oel="http://schemas.microsoft.com/office/2019/extlst" xmlns:r="http://schemas.openxmlformats.org/officeDocument/2006/relationships" xmlns:m="http://schemas.openxmlformats.org/officeDocument/2006/math" xmlns:v="urn:schemas-microsoft-com:vml" xmlns:wp14="http://schemas.microsoft.com/office/word/2010/wordprocessingDrawing" xmlns:wp="http://schemas.openxmlformats.org/drawingml/2006/wordprocessingDrawing" xmlns:w10="urn:schemas-microsoft-com:office:word" xmlns:w="http://schemas.openxmlformats.org/wordprocessingml/2006/main" xmlns:w14="http://schemas.microsoft.com/office/word/2010/wordml" xmlns:w15="http://schemas.microsoft.com/office/word/2012/wordml" xmlns:w16cex="http://schemas.microsoft.com/office/word/2018/wordml/cex" xmlns:w16cid="http://schemas.microsoft.com/office/word/2016/wordml/cid" xmlns:w16="http://schemas.microsoft.com/office/word/2018/wordml" xmlns:w16sdtdh="http://schemas.microsoft.com/office/word/2020/wordml/sdtdatahash" xmlns:w16se="http://schemas.microsoft.com/office/word/2015/wordml/symex" xmlns:wpg="http://schemas.microsoft.com/office/word/2010/wordprocessingGroup" xmlns:wpi="http://schemas.microsoft.com/office/word/2010/wordprocessingInk" xmlns:wne="http://schemas.microsoft.com/office/word/2006/wordml" xmlns:wps="http://schemas.microsoft.com/office/word/2010/wordprocessingShape" mc:Ignorable="w14 w15 w16se w16cid w16 w16cex w16sdtdh wp14">
   <w:abstractNum w:abstractNumId="0" w15:restartNumberingAfterBreak="0">
+    <w:nsid w:val="12113BAC"/>
+    <w:multiLevelType w:val="hybridMultilevel"/>
+    <w:tmpl w:val="60F40AC6"/>
+    <w:lvl w:ilvl="0" w:tplc="C06A2C50">
+      <w:start w:val="5"/>
+      <w:numFmt w:val="bullet"/>
+      <w:lvlText w:val=""/>
+      <w:lvlJc w:val="left"/>
+      <w:pPr>
+        <w:ind w:left="720" w:hanging="360"/>
+      </w:pPr>
+      <w:rPr>
+        <w:rFonts w:ascii="Symbol" w:eastAsiaTheme="minorHAnsi" w:hAnsi="Symbol" w:cstheme="minorBidi" w:hint="default"/>
+      </w:rPr>
+    </w:lvl>
+    <w:lvl w:ilvl="1" w:tplc="04090003">
+      <w:start w:val="1"/>
+      <w:numFmt w:val="bullet"/>
+      <w:lvlText w:val="o"/>
+      <w:lvlJc w:val="left"/>
+      <w:pPr>
+        <w:ind w:left="1440" w:hanging="360"/>
+      </w:pPr>
+      <w:rPr>
+        <w:rFonts w:ascii="Courier New" w:hAnsi="Courier New" w:cs="Courier New" w:hint="default"/>
+      </w:rPr>
+    </w:lvl>
+    <w:lvl w:ilvl="2" w:tplc="04090005" w:tentative="1">
+      <w:start w:val="1"/>
+      <w:numFmt w:val="bullet"/>
+      <w:lvlText w:val=""/>
+      <w:lvlJc w:val="left"/>
+      <w:pPr>
+        <w:ind w:left="2160" w:hanging="360"/>
+      </w:pPr>
+      <w:rPr>
+        <w:rFonts w:ascii="Wingdings" w:hAnsi="Wingdings" w:hint="default"/>
+      </w:rPr>
+    </w:lvl>
+    <w:lvl w:ilvl="3" w:tplc="04090001" w:tentative="1">
+      <w:start w:val="1"/>
+      <w:numFmt w:val="bullet"/>
+      <w:lvlText w:val=""/>
+      <w:lvlJc w:val="left"/>
+      <w:pPr>
+        <w:ind w:left="2880" w:hanging="360"/>
+      </w:pPr>
+      <w:rPr>
+        <w:rFonts w:ascii="Symbol" w:hAnsi="Symbol" w:hint="default"/>
+      </w:rPr>
+    </w:lvl>
+    <w:lvl w:ilvl="4" w:tplc="04090003" w:tentative="1">
+      <w:start w:val="1"/>
+      <w:numFmt w:val="bullet"/>
+      <w:lvlText w:val="o"/>
+      <w:lvlJc w:val="left"/>
+      <w:pPr>
+        <w:ind w:left="3600" w:hanging="360"/>
+      </w:pPr>
+      <w:rPr>
+        <w:rFonts w:ascii="Courier New" w:hAnsi="Courier New" w:cs="Courier New" w:hint="default"/>
+      </w:rPr>
+    </w:lvl>
+    <w:lvl w:ilvl="5" w:tplc="04090005" w:tentative="1">
+      <w:start w:val="1"/>
+      <w:numFmt w:val="bullet"/>
+      <w:lvlText w:val=""/>
+      <w:lvlJc w:val="left"/>
+      <w:pPr>
+        <w:ind w:left="4320" w:hanging="360"/>
+      </w:pPr>
+      <w:rPr>
+        <w:rFonts w:ascii="Wingdings" w:hAnsi="Wingdings" w:hint="default"/>
+      </w:rPr>
+    </w:lvl>
+    <w:lvl w:ilvl="6" w:tplc="04090001" w:tentative="1">
+      <w:start w:val="1"/>
+      <w:numFmt w:val="bullet"/>
+      <w:lvlText w:val=""/>
+      <w:lvlJc w:val="left"/>
+      <w:pPr>
+        <w:ind w:left="5040" w:hanging="360"/>
+      </w:pPr>
+      <w:rPr>
+        <w:rFonts w:ascii="Symbol" w:hAnsi="Symbol" w:hint="default"/>
+      </w:rPr>
+    </w:lvl>
+    <w:lvl w:ilvl="7" w:tplc="04090003" w:tentative="1">
+      <w:start w:val="1"/>
+      <w:numFmt w:val="bullet"/>
+      <w:lvlText w:val="o"/>
+      <w:lvlJc w:val="left"/>
+      <w:pPr>
+        <w:ind w:left="5760" w:hanging="360"/>
+      </w:pPr>
+      <w:rPr>
+        <w:rFonts w:ascii="Courier New" w:hAnsi="Courier New" w:cs="Courier New" w:hint="default"/>
+      </w:rPr>
+    </w:lvl>
+    <w:lvl w:ilvl="8" w:tplc="04090005" w:tentative="1">
+      <w:start w:val="1"/>
+      <w:numFmt w:val="bullet"/>
+      <w:lvlText w:val=""/>
+      <w:lvlJc w:val="left"/>
+      <w:pPr>
+        <w:ind w:left="6480" w:hanging="360"/>
+      </w:pPr>
+      <w:rPr>
+        <w:rFonts w:ascii="Wingdings" w:hAnsi="Wingdings" w:hint="default"/>
+      </w:rPr>
+    </w:lvl>
+  </w:abstractNum>
+  <w:abstractNum w:abstractNumId="1" w15:restartNumberingAfterBreak="0">
     <w:nsid w:val="13C935A4"/>
     <w:multiLevelType w:val="hybridMultilevel"/>
     <w:tmpl w:val="1EDC3EE8"/>
@@ -369,7 +622,7 @@
       </w:rPr>
     </w:lvl>
   </w:abstractNum>
-  <w:abstractNum w:abstractNumId="1" w15:restartNumberingAfterBreak="0">
+  <w:abstractNum w:abstractNumId="2" w15:restartNumberingAfterBreak="0">
     <w:nsid w:val="466F654E"/>
     <w:multiLevelType w:val="hybridMultilevel"/>
     <w:tmpl w:val="10BAF782"/>
@@ -481,7 +734,7 @@
       </w:rPr>
     </w:lvl>
   </w:abstractNum>
-  <w:abstractNum w:abstractNumId="2" w15:restartNumberingAfterBreak="0">
+  <w:abstractNum w:abstractNumId="3" w15:restartNumberingAfterBreak="0">
     <w:nsid w:val="754A6ECA"/>
     <w:multiLevelType w:val="hybridMultilevel"/>
     <w:tmpl w:val="2FC06032"/>
@@ -594,12 +847,15 @@
     </w:lvl>
   </w:abstractNum>
   <w:num w:numId="1" w16cid:durableId="1533230595">
+    <w:abstractNumId w:val="2"/>
+  </w:num>
+  <w:num w:numId="2" w16cid:durableId="132412491">
+    <w:abstractNumId w:val="3"/>
+  </w:num>
+  <w:num w:numId="3" w16cid:durableId="1717117764">
     <w:abstractNumId w:val="1"/>
   </w:num>
-  <w:num w:numId="2" w16cid:durableId="132412491">
-    <w:abstractNumId w:val="2"/>
-  </w:num>
-  <w:num w:numId="3" w16cid:durableId="1717117764">
+  <w:num w:numId="4" w16cid:durableId="169761072">
     <w:abstractNumId w:val="0"/>
   </w:num>
 </w:numbering>

</xml_diff>

<commit_message>
TSCA2019 updates June 2023
</commit_message>
<xml_diff>
--- a/MEA Acute pre-processing Notes.docx
+++ b/MEA Acute pre-processing Notes.docx
@@ -156,6 +156,33 @@
       </w:pPr>
       <w:r>
         <w:t>NSC = Neural Statistics Compiler</w:t>
+      </w:r>
+    </w:p>
+    <w:p>
+      <w:pPr>
+        <w:pStyle w:val="ListParagraph"/>
+        <w:numPr>
+          <w:ilvl w:val="0"/>
+          <w:numId w:val="2"/>
+        </w:numPr>
+      </w:pPr>
+      <w:r>
+        <w:t>CTB = Cell Titer Blue. Same assay as Alamar Blue</w:t>
+      </w:r>
+    </w:p>
+    <w:p>
+      <w:pPr>
+        <w:pStyle w:val="ListParagraph"/>
+        <w:numPr>
+          <w:ilvl w:val="0"/>
+          <w:numId w:val="2"/>
+        </w:numPr>
+      </w:pPr>
+      <w:r>
+        <w:t>AB  = Alamar Blue. Same assay as C</w:t>
+      </w:r>
+      <w:r>
+        <w:t>ell Titer Blue</w:t>
       </w:r>
     </w:p>
     <w:p>

</xml_diff>

<commit_message>
cytoprep and start of data cleaning updates
</commit_message>
<xml_diff>
--- a/MEA Acute pre-processing Notes.docx
+++ b/MEA Acute pre-processing Notes.docx
@@ -12,16 +12,26 @@
         <w:pStyle w:val="Title"/>
       </w:pPr>
       <w:r>
-        <w:t>MEA Acute pre-processing notes</w:t>
-      </w:r>
+        <w:t xml:space="preserve">MEA Acute pre-processing </w:t>
+      </w:r>
+      <w:proofErr w:type="gramStart"/>
+      <w:r>
+        <w:t>notes</w:t>
+      </w:r>
+      <w:proofErr w:type="gramEnd"/>
     </w:p>
     <w:p>
       <w:pPr>
         <w:pStyle w:val="Heading1"/>
       </w:pPr>
       <w:r>
-        <w:t>Things would be good to discuss with lab</w:t>
-      </w:r>
+        <w:t xml:space="preserve">Things would be good to discuss with </w:t>
+      </w:r>
+      <w:proofErr w:type="gramStart"/>
+      <w:r>
+        <w:t>lab</w:t>
+      </w:r>
+      <w:proofErr w:type="gramEnd"/>
     </w:p>
     <w:p>
       <w:pPr>
@@ -32,7 +42,15 @@
         </w:numPr>
       </w:pPr>
       <w:r>
-        <w:t xml:space="preserve">I get the experiment.date and the run_type determination from the time in the Neural stats compiler header. However, Seline told me this clock is not always right. </w:t>
+        <w:t xml:space="preserve">I get the </w:t>
+      </w:r>
+      <w:proofErr w:type="gramStart"/>
+      <w:r>
+        <w:t>experiment.date</w:t>
+      </w:r>
+      <w:proofErr w:type="gramEnd"/>
+      <w:r>
+        <w:t xml:space="preserve"> and the run_type determination from the time in the Neural stats compiler header. However, Seline told me this clock is not always right. </w:t>
       </w:r>
     </w:p>
     <w:p>
@@ -64,7 +82,20 @@
         <w:pStyle w:val="Heading1"/>
       </w:pPr>
       <w:r>
-        <w:t>Checklist for lab folks to do before send off data</w:t>
+        <w:t xml:space="preserve">Checklist for lab folks to do before </w:t>
+      </w:r>
+      <w:proofErr w:type="spellStart"/>
+      <w:proofErr w:type="gramStart"/>
+      <w:r>
+        <w:t>send</w:t>
+      </w:r>
+      <w:proofErr w:type="gramEnd"/>
+      <w:r>
+        <w:t xml:space="preserve"> off</w:t>
+      </w:r>
+      <w:proofErr w:type="spellEnd"/>
+      <w:r>
+        <w:t xml:space="preserve"> data</w:t>
       </w:r>
     </w:p>
     <w:p>
@@ -91,8 +122,13 @@
         <w:t>I w</w:t>
       </w:r>
       <w:r>
-        <w:t>ill pull the culture dates from 8-digit numbers in the folder names</w:t>
-      </w:r>
+        <w:t xml:space="preserve">ill pull the culture dates from 8-digit numbers in the folder </w:t>
+      </w:r>
+      <w:proofErr w:type="gramStart"/>
+      <w:r>
+        <w:t>names</w:t>
+      </w:r>
+      <w:proofErr w:type="gramEnd"/>
     </w:p>
     <w:p>
       <w:pPr>
@@ -115,16 +151,26 @@
         </w:numPr>
       </w:pPr>
       <w:r>
-        <w:t>Make sure that raw LDH files contains the word “LDH” in file name</w:t>
-      </w:r>
+        <w:t xml:space="preserve">Make sure that raw LDH files contains the word “LDH” in file </w:t>
+      </w:r>
+      <w:proofErr w:type="gramStart"/>
+      <w:r>
+        <w:t>name</w:t>
+      </w:r>
+      <w:proofErr w:type="gramEnd"/>
     </w:p>
     <w:p>
       <w:pPr>
         <w:pStyle w:val="Heading1"/>
       </w:pPr>
       <w:r>
-        <w:t>Approach for this document/the run_me</w:t>
-      </w:r>
+        <w:t xml:space="preserve">Approach for this document/the </w:t>
+      </w:r>
+      <w:proofErr w:type="spellStart"/>
+      <w:r>
+        <w:t>run_me</w:t>
+      </w:r>
+      <w:proofErr w:type="spellEnd"/>
     </w:p>
     <w:p>
       <w:pPr>
@@ -167,7 +213,15 @@
         </w:numPr>
       </w:pPr>
       <w:r>
-        <w:t>CTB = Cell Titer Blue. Same assay as Alamar Blue</w:t>
+        <w:t xml:space="preserve">CTB = Cell Titer Blue. Same assay as </w:t>
+      </w:r>
+      <w:proofErr w:type="spellStart"/>
+      <w:r>
+        <w:t>Alamar</w:t>
+      </w:r>
+      <w:proofErr w:type="spellEnd"/>
+      <w:r>
+        <w:t xml:space="preserve"> Blue</w:t>
       </w:r>
     </w:p>
     <w:p>
@@ -178,8 +232,21 @@
           <w:numId w:val="2"/>
         </w:numPr>
       </w:pPr>
-      <w:r>
-        <w:t>AB  = Alamar Blue. Same assay as C</w:t>
+      <w:proofErr w:type="gramStart"/>
+      <w:r>
+        <w:t>AB  =</w:t>
+      </w:r>
+      <w:proofErr w:type="gramEnd"/>
+      <w:r>
+        <w:t xml:space="preserve"> </w:t>
+      </w:r>
+      <w:proofErr w:type="spellStart"/>
+      <w:r>
+        <w:t>Alamar</w:t>
+      </w:r>
+      <w:proofErr w:type="spellEnd"/>
+      <w:r>
+        <w:t xml:space="preserve"> Blue. Same assay as C</w:t>
       </w:r>
       <w:r>
         <w:t>ell Titer Blue</w:t>
@@ -190,8 +257,13 @@
         <w:pStyle w:val="Heading1"/>
       </w:pPr>
       <w:r>
-        <w:t>Things I might need to debug</w:t>
-      </w:r>
+        <w:t xml:space="preserve">Things I might need to </w:t>
+      </w:r>
+      <w:proofErr w:type="gramStart"/>
+      <w:r>
+        <w:t>debug</w:t>
+      </w:r>
+      <w:proofErr w:type="gramEnd"/>
     </w:p>
     <w:p>
       <w:pPr>
@@ -214,8 +286,13 @@
         </w:numPr>
       </w:pPr>
       <w:r>
-        <w:t>I imagine this could happen if there was a mix up when transferring the contents from the MEA plate to the LDH/CTB plates</w:t>
-      </w:r>
+        <w:t xml:space="preserve">I imagine this could happen if there was a mix up when transferring the contents from the MEA plate to the LDH/CTB </w:t>
+      </w:r>
+      <w:proofErr w:type="gramStart"/>
+      <w:r>
+        <w:t>plates</w:t>
+      </w:r>
+      <w:proofErr w:type="gramEnd"/>
     </w:p>
     <w:p>
       <w:pPr>
@@ -234,8 +311,37 @@
         </w:numPr>
       </w:pPr>
       <w:r>
-        <w:t>If having errors in extractAllData, or actually in fileToLongdat, can wrap line 31 to create “Add.dat” in a tryCatch, with pulling up browser on error, so that you can determine which file is giving an issue</w:t>
-      </w:r>
+        <w:t xml:space="preserve">If having errors in </w:t>
+      </w:r>
+      <w:proofErr w:type="spellStart"/>
+      <w:r>
+        <w:t>extractAllData</w:t>
+      </w:r>
+      <w:proofErr w:type="spellEnd"/>
+      <w:r>
+        <w:t xml:space="preserve">, or actually in </w:t>
+      </w:r>
+      <w:proofErr w:type="spellStart"/>
+      <w:r>
+        <w:t>fileToLongdat</w:t>
+      </w:r>
+      <w:proofErr w:type="spellEnd"/>
+      <w:r>
+        <w:t xml:space="preserve">, can wrap line 31 to create “Add.dat” in a </w:t>
+      </w:r>
+      <w:proofErr w:type="spellStart"/>
+      <w:r>
+        <w:t>tryCatch</w:t>
+      </w:r>
+      <w:proofErr w:type="spellEnd"/>
+      <w:r>
+        <w:t xml:space="preserve">, with pulling up browser on error, so that you can determine which file is giving an </w:t>
+      </w:r>
+      <w:proofErr w:type="gramStart"/>
+      <w:r>
+        <w:t>issue</w:t>
+      </w:r>
+      <w:proofErr w:type="gramEnd"/>
     </w:p>
     <w:p>
       <w:pPr>
@@ -246,7 +352,23 @@
         </w:numPr>
       </w:pPr>
       <w:r>
-        <w:t>Whenever you encounter an error, debug() and debugonce() are your friend!!</w:t>
+        <w:t xml:space="preserve">Whenever you encounter an error, </w:t>
+      </w:r>
+      <w:proofErr w:type="gramStart"/>
+      <w:r>
+        <w:t>debug(</w:t>
+      </w:r>
+      <w:proofErr w:type="gramEnd"/>
+      <w:r>
+        <w:t xml:space="preserve">) and </w:t>
+      </w:r>
+      <w:proofErr w:type="spellStart"/>
+      <w:r>
+        <w:t>debugonce</w:t>
+      </w:r>
+      <w:proofErr w:type="spellEnd"/>
+      <w:r>
+        <w:t>() are your friend!!</w:t>
       </w:r>
     </w:p>
     <w:p>
@@ -255,7 +377,129 @@
       </w:pPr>
       <w:r>
         <w:lastRenderedPageBreak/>
-        <w:t>Well quality</w:t>
+        <w:t xml:space="preserve">Known </w:t>
+      </w:r>
+      <w:proofErr w:type="gramStart"/>
+      <w:r>
+        <w:t>issues</w:t>
+      </w:r>
+      <w:proofErr w:type="gramEnd"/>
+    </w:p>
+    <w:p>
+      <w:pPr>
+        <w:pStyle w:val="Heading2"/>
+      </w:pPr>
+      <w:r>
+        <w:t>Extrapolation of treatment labels for MEA parameters from cytotoxicity data</w:t>
+      </w:r>
+    </w:p>
+    <w:p>
+      <w:r>
+        <w:t>Currently, the scripts are set to extract the meta data for the LDH and AB data only. Then, in level 4, the meta data for the LDH and AB assays is extrapolated to the data rows for the other parameters by well.</w:t>
+      </w:r>
+    </w:p>
+    <w:p>
+      <w:r>
+        <w:t>This should work UNLESS there is a discrepancy between the actual treatment in an MEA plate and an LDH or AB plate. (This could happen if there was a mix-up when transferring media from the MEA plate to the LDH or AB plate). Thus, it would be better to get the meta data for the MEA plates from a separate source from the meta data for the LDH and AB plates.</w:t>
+      </w:r>
+    </w:p>
+    <w:p>
+      <w:r>
+        <w:t xml:space="preserve">For example, the meta data could be taken from the Calculations files, sheet “Plate X”, from the “Dosing Plate” sheet, or a sheet </w:t>
+      </w:r>
+      <w:proofErr w:type="gramStart"/>
+      <w:r>
+        <w:t>similar to</w:t>
+      </w:r>
+      <w:proofErr w:type="gramEnd"/>
+      <w:r>
+        <w:t xml:space="preserve"> the “Log” sheets in the NFA could be created. In any case, communicate with the lab technicians so that they know which sheets the scripts read from, and which sheets should be updated if there was a change in the treatments and/or concentrations.</w:t>
+      </w:r>
+    </w:p>
+    <w:p>
+      <w:pPr>
+        <w:pStyle w:val="Heading2"/>
+      </w:pPr>
+      <w:r>
+        <w:t>Definition of apid – particularly for AB/LDH assays</w:t>
+      </w:r>
+    </w:p>
+    <w:p>
+      <w:pPr>
+        <w:rPr>
+          <w:b/>
+          <w:bCs/>
+        </w:rPr>
+      </w:pPr>
+      <w:r>
+        <w:rPr>
+          <w:b/>
+          <w:bCs/>
+        </w:rPr>
+        <w:t xml:space="preserve">Current definition of apid is the experiment date (not the assay plate ID). </w:t>
+      </w:r>
+      <w:proofErr w:type="gramStart"/>
+      <w:r>
+        <w:rPr>
+          <w:b/>
+          <w:bCs/>
+        </w:rPr>
+        <w:t>So</w:t>
+      </w:r>
+      <w:proofErr w:type="gramEnd"/>
+      <w:r>
+        <w:rPr>
+          <w:b/>
+          <w:bCs/>
+        </w:rPr>
+        <w:t xml:space="preserve"> all 3 physical MEA plates tested on the same day will have the same apid.</w:t>
+      </w:r>
+    </w:p>
+    <w:p>
+      <w:pPr>
+        <w:rPr>
+          <w:b/>
+          <w:bCs/>
+        </w:rPr>
+      </w:pPr>
+      <w:r>
+        <w:rPr>
+          <w:b/>
+          <w:bCs/>
+        </w:rPr>
+        <w:t xml:space="preserve">This choice was </w:t>
+      </w:r>
+      <w:proofErr w:type="gramStart"/>
+      <w:r>
+        <w:rPr>
+          <w:b/>
+          <w:bCs/>
+        </w:rPr>
+        <w:t>dumb..</w:t>
+      </w:r>
+      <w:proofErr w:type="gramEnd"/>
+    </w:p>
+    <w:p>
+      <w:pPr>
+        <w:rPr>
+          <w:b/>
+          <w:bCs/>
+        </w:rPr>
+      </w:pPr>
+      <w:r>
+        <w:rPr>
+          <w:b/>
+          <w:bCs/>
+        </w:rPr>
+        <w:t>This choice might be an issue for the cytotoxicity assays, where the exact amount of time that a reagent is present may vary from plate to plate and thus may be important for normalization.</w:t>
+      </w:r>
+    </w:p>
+    <w:p>
+      <w:pPr>
+        <w:pStyle w:val="Heading2"/>
+      </w:pPr>
+      <w:r>
+        <w:t>Normalization of LDH data</w:t>
       </w:r>
     </w:p>
     <w:p>
@@ -267,15 +511,37 @@
         </w:numPr>
       </w:pPr>
       <w:r>
-        <w:t>Note experiment.date vs culture.date in the well quality tables… not sure how to standardize, but for now, do what is best.</w:t>
-      </w:r>
-    </w:p>
+        <w:t xml:space="preserve">Going to document in the </w:t>
+      </w:r>
+      <w:proofErr w:type="spellStart"/>
+      <w:r>
+        <w:t>run_me</w:t>
+      </w:r>
+      <w:proofErr w:type="spellEnd"/>
+      <w:r>
+        <w:t xml:space="preserve">, how need to chat with </w:t>
+      </w:r>
+      <w:proofErr w:type="gramStart"/>
+      <w:r>
+        <w:t>Kathleen</w:t>
+      </w:r>
+      <w:proofErr w:type="gramEnd"/>
+    </w:p>
+    <w:p/>
+    <w:p/>
+    <w:p/>
+    <w:p/>
     <w:p>
       <w:pPr>
         <w:pStyle w:val="Heading1"/>
       </w:pPr>
-      <w:r>
-        <w:t>Level 1</w:t>
+      <w:proofErr w:type="gramStart"/>
+      <w:r>
+        <w:t>Well</w:t>
+      </w:r>
+      <w:proofErr w:type="gramEnd"/>
+      <w:r>
+        <w:t xml:space="preserve"> quality</w:t>
       </w:r>
     </w:p>
     <w:p>
@@ -287,6 +553,101 @@
         </w:numPr>
       </w:pPr>
       <w:r>
+        <w:t xml:space="preserve">Note </w:t>
+      </w:r>
+      <w:proofErr w:type="gramStart"/>
+      <w:r>
+        <w:t>experiment.date</w:t>
+      </w:r>
+      <w:proofErr w:type="gramEnd"/>
+      <w:r>
+        <w:t xml:space="preserve"> vs </w:t>
+      </w:r>
+      <w:proofErr w:type="spellStart"/>
+      <w:r>
+        <w:t>culture.date</w:t>
+      </w:r>
+      <w:proofErr w:type="spellEnd"/>
+      <w:r>
+        <w:t xml:space="preserve"> in the well quality tables… not sure how to standardize, but for now, do what is best.</w:t>
+      </w:r>
+    </w:p>
+    <w:p>
+      <w:pPr>
+        <w:pStyle w:val="Heading1"/>
+      </w:pPr>
+      <w:r>
+        <w:t>Overall notes</w:t>
+      </w:r>
+    </w:p>
+    <w:p>
+      <w:pPr>
+        <w:pStyle w:val="ListParagraph"/>
+        <w:numPr>
+          <w:ilvl w:val="0"/>
+          <w:numId w:val="1"/>
+        </w:numPr>
+      </w:pPr>
+      <w:r>
+        <w:t xml:space="preserve">The “assay plate ID” is currently set to the EXPERIMENT DATE (rather than the MEA plate ID). This was done such that the </w:t>
+      </w:r>
+      <w:proofErr w:type="spellStart"/>
+      <w:r>
+        <w:t>bval</w:t>
+      </w:r>
+      <w:proofErr w:type="spellEnd"/>
+      <w:r>
+        <w:t xml:space="preserve"> would be calculated based on the median of all DMSO + </w:t>
+      </w:r>
+      <w:proofErr w:type="spellStart"/>
+      <w:r>
+        <w:t>cndx</w:t>
+      </w:r>
+      <w:proofErr w:type="spellEnd"/>
+      <w:r>
+        <w:t xml:space="preserve"> 1 &amp; 2 wells on all 3 plates run on a given experiment date (rather than just 1 plate).</w:t>
+      </w:r>
+      <w:r>
+        <w:t xml:space="preserve"> (</w:t>
+      </w:r>
+      <w:r>
+        <w:t>Note from Amy: I’m</w:t>
+      </w:r>
+      <w:r>
+        <w:t xml:space="preserve"> not sure why I made this choice, seems like 1 plate would be enough. </w:t>
+      </w:r>
+      <w:proofErr w:type="gramStart"/>
+      <w:r>
+        <w:t>But,</w:t>
+      </w:r>
+      <w:proofErr w:type="gramEnd"/>
+      <w:r>
+        <w:t xml:space="preserve"> there are only 3 DMSO control wells on each plate, so I would not normalize to only the DMSO controls on a single plate).</w:t>
+      </w:r>
+    </w:p>
+    <w:p>
+      <w:pPr>
+        <w:pStyle w:val="Heading1"/>
+      </w:pPr>
+      <w:r>
+        <w:lastRenderedPageBreak/>
+        <w:t>Level 1</w:t>
+      </w:r>
+    </w:p>
+    <w:p>
+      <w:r>
+        <w:t>Read in data from neural statistics compiler files and do preliminary checks and data cleaning.</w:t>
+      </w:r>
+    </w:p>
+    <w:p>
+      <w:pPr>
+        <w:pStyle w:val="ListParagraph"/>
+        <w:numPr>
+          <w:ilvl w:val="0"/>
+          <w:numId w:val="1"/>
+        </w:numPr>
+      </w:pPr>
+      <w:r>
         <w:t>Analysis duration</w:t>
       </w:r>
     </w:p>
@@ -323,7 +684,15 @@
         </w:numPr>
       </w:pPr>
       <w:r>
-        <w:t>Note that some endpoints are summed across the recording (e.g. number of spikes, number of bursts), so these endpoints are definitely affected by the analysis_duration.</w:t>
+        <w:t>Note that some endpoints are summed across the recording (</w:t>
+      </w:r>
+      <w:proofErr w:type="gramStart"/>
+      <w:r>
+        <w:t>e.g.</w:t>
+      </w:r>
+      <w:proofErr w:type="gramEnd"/>
+      <w:r>
+        <w:t xml:space="preserve"> number of spikes, number of bursts), so these endpoints are definitely affected by the analysis_duration.</w:t>
       </w:r>
     </w:p>
     <w:p>
@@ -335,8 +704,13 @@
         </w:numPr>
       </w:pPr>
       <w:r>
-        <w:t>Analysis start</w:t>
-      </w:r>
+        <w:t xml:space="preserve">Analysis </w:t>
+      </w:r>
+      <w:proofErr w:type="gramStart"/>
+      <w:r>
+        <w:t>start</w:t>
+      </w:r>
+      <w:proofErr w:type="gramEnd"/>
     </w:p>
     <w:p>
       <w:pPr>
@@ -347,7 +721,15 @@
         </w:numPr>
       </w:pPr>
       <w:r>
-        <w:t>I think this corresponds to the start time of the data relative for the beginning of the .RAW recording that is used to calculate the endpoint values with the NSC.</w:t>
+        <w:t xml:space="preserve">I think this corresponds to the start time of the data relative for the beginning of </w:t>
+      </w:r>
+      <w:proofErr w:type="gramStart"/>
+      <w:r>
+        <w:t>the .RAW</w:t>
+      </w:r>
+      <w:proofErr w:type="gramEnd"/>
+      <w:r>
+        <w:t xml:space="preserve"> recording that is used to calculate the endpoint values with the NSC.</w:t>
       </w:r>
     </w:p>
     <w:p>
@@ -373,7 +755,25 @@
         <w:pStyle w:val="Heading1"/>
       </w:pPr>
       <w:r>
-        <w:t>Level 4</w:t>
+        <w:t>Level 2</w:t>
+      </w:r>
+    </w:p>
+    <w:p>
+      <w:r>
+        <w:t>Calculate the percent change in activity from baseline to treated recordings in each well.</w:t>
+      </w:r>
+    </w:p>
+    <w:p>
+      <w:pPr>
+        <w:pStyle w:val="Heading1"/>
+      </w:pPr>
+      <w:r>
+        <w:t>Level 3</w:t>
+      </w:r>
+    </w:p>
+    <w:p>
+      <w:r>
+        <w:t>Prepare the cytotoxicity data.</w:t>
       </w:r>
     </w:p>
     <w:p>
@@ -385,6 +785,40 @@
         </w:numPr>
       </w:pPr>
       <w:r>
+        <w:t xml:space="preserve">Identify the raw data files to </w:t>
+      </w:r>
+      <w:proofErr w:type="gramStart"/>
+      <w:r>
+        <w:t>read</w:t>
+      </w:r>
+      <w:proofErr w:type="gramEnd"/>
+    </w:p>
+    <w:p>
+      <w:pPr>
+        <w:pStyle w:val="ListParagraph"/>
+        <w:numPr>
+          <w:ilvl w:val="0"/>
+          <w:numId w:val="1"/>
+        </w:numPr>
+      </w:pPr>
+    </w:p>
+    <w:p>
+      <w:pPr>
+        <w:pStyle w:val="Heading1"/>
+      </w:pPr>
+      <w:r>
+        <w:t>Level 4</w:t>
+      </w:r>
+    </w:p>
+    <w:p>
+      <w:pPr>
+        <w:pStyle w:val="ListParagraph"/>
+        <w:numPr>
+          <w:ilvl w:val="0"/>
+          <w:numId w:val="1"/>
+        </w:numPr>
+      </w:pPr>
+      <w:r>
         <w:t>Check if all compounds dissolved in DMSO, or is variable (if variable, will want to create a column that documents… but it’s kind of optional?)</w:t>
       </w:r>
     </w:p>
@@ -396,8 +830,13 @@
           <w:numId w:val="1"/>
         </w:numPr>
       </w:pPr>
-      <w:r>
-        <w:t>Also may need to determine how to normalize, if can collapse controls…</w:t>
+      <w:proofErr w:type="gramStart"/>
+      <w:r>
+        <w:t>Also</w:t>
+      </w:r>
+      <w:proofErr w:type="gramEnd"/>
+      <w:r>
+        <w:t xml:space="preserve"> may need to determine how to normalize, if can collapse controls…</w:t>
       </w:r>
     </w:p>
     <w:p>
@@ -409,8 +848,23 @@
         </w:numPr>
       </w:pPr>
       <w:r>
-        <w:t>Determine dose units for all compounds (uM or ug/mL, or other?). Ultimately, need to convert all to uM</w:t>
-      </w:r>
+        <w:t>Determine dose units for all compounds (</w:t>
+      </w:r>
+      <w:proofErr w:type="spellStart"/>
+      <w:r>
+        <w:t>uM</w:t>
+      </w:r>
+      <w:proofErr w:type="spellEnd"/>
+      <w:r>
+        <w:t xml:space="preserve"> or ug/mL, or other?). Ultimately, need to convert all to </w:t>
+      </w:r>
+      <w:proofErr w:type="spellStart"/>
+      <w:proofErr w:type="gramStart"/>
+      <w:r>
+        <w:t>uM</w:t>
+      </w:r>
+      <w:proofErr w:type="spellEnd"/>
+      <w:proofErr w:type="gramEnd"/>
     </w:p>
     <w:sectPr>
       <w:pgSz w:w="12240" w:h="15840"/>
@@ -1308,6 +1762,28 @@
       <w:szCs w:val="32"/>
     </w:rPr>
   </w:style>
+  <w:style w:type="paragraph" w:styleId="Heading2">
+    <w:name w:val="heading 2"/>
+    <w:basedOn w:val="Normal"/>
+    <w:next w:val="Normal"/>
+    <w:link w:val="Heading2Char"/>
+    <w:uiPriority w:val="9"/>
+    <w:unhideWhenUsed/>
+    <w:qFormat/>
+    <w:rsid w:val="00EF07C7"/>
+    <w:pPr>
+      <w:keepNext/>
+      <w:keepLines/>
+      <w:spacing w:before="40" w:after="0"/>
+      <w:outlineLvl w:val="1"/>
+    </w:pPr>
+    <w:rPr>
+      <w:rFonts w:asciiTheme="majorHAnsi" w:eastAsiaTheme="majorEastAsia" w:hAnsiTheme="majorHAnsi" w:cstheme="majorBidi"/>
+      <w:color w:val="2F5496" w:themeColor="accent1" w:themeShade="BF"/>
+      <w:sz w:val="26"/>
+      <w:szCs w:val="26"/>
+    </w:rPr>
+  </w:style>
   <w:style w:type="character" w:default="1" w:styleId="DefaultParagraphFont">
     <w:name w:val="Default Paragraph Font"/>
     <w:uiPriority w:val="1"/>
@@ -1400,6 +1876,19 @@
       <w:color w:val="2F5496" w:themeColor="accent1" w:themeShade="BF"/>
       <w:sz w:val="32"/>
       <w:szCs w:val="32"/>
+    </w:rPr>
+  </w:style>
+  <w:style w:type="character" w:customStyle="1" w:styleId="Heading2Char">
+    <w:name w:val="Heading 2 Char"/>
+    <w:basedOn w:val="DefaultParagraphFont"/>
+    <w:link w:val="Heading2"/>
+    <w:uiPriority w:val="9"/>
+    <w:rsid w:val="00EF07C7"/>
+    <w:rPr>
+      <w:rFonts w:asciiTheme="majorHAnsi" w:eastAsiaTheme="majorEastAsia" w:hAnsiTheme="majorHAnsi" w:cstheme="majorBidi"/>
+      <w:color w:val="2F5496" w:themeColor="accent1" w:themeShade="BF"/>
+      <w:sz w:val="26"/>
+      <w:szCs w:val="26"/>
     </w:rPr>
   </w:style>
 </w:styles>

</xml_diff>

<commit_message>
almost complete with TSCA2019-inspired clean ups
</commit_message>
<xml_diff>
--- a/MEA Acute pre-processing Notes.docx
+++ b/MEA Acute pre-processing Notes.docx
@@ -6,32 +6,98 @@
       <w:pPr>
         <w:pStyle w:val="Title"/>
       </w:pPr>
-    </w:p>
-    <w:p>
-      <w:pPr>
-        <w:pStyle w:val="Title"/>
-      </w:pPr>
-      <w:r>
-        <w:t xml:space="preserve">MEA Acute pre-processing </w:t>
-      </w:r>
-      <w:proofErr w:type="gramStart"/>
-      <w:r>
-        <w:t>notes</w:t>
-      </w:r>
-      <w:proofErr w:type="gramEnd"/>
+      <w:r>
+        <w:t>MEA Acute pre-processing notes</w:t>
+      </w:r>
+    </w:p>
+    <w:p>
+      <w:r>
+        <w:t>Last updated August 4, 2023 by Amy Carpenter</w:t>
+      </w:r>
     </w:p>
     <w:p>
       <w:pPr>
         <w:pStyle w:val="Heading1"/>
       </w:pPr>
       <w:r>
-        <w:t xml:space="preserve">Things would be good to discuss with </w:t>
-      </w:r>
-      <w:proofErr w:type="gramStart"/>
-      <w:r>
-        <w:t>lab</w:t>
-      </w:r>
-      <w:proofErr w:type="gramEnd"/>
+        <w:t>Things to keep in mind</w:t>
+      </w:r>
+    </w:p>
+    <w:p>
+      <w:pPr>
+        <w:pStyle w:val="Heading2"/>
+      </w:pPr>
+      <w:r>
+        <w:t xml:space="preserve">Culture vs experiment date </w:t>
+      </w:r>
+      <w:r>
+        <w:t>in MEA Acute</w:t>
+      </w:r>
+    </w:p>
+    <w:p>
+      <w:pPr>
+        <w:pStyle w:val="ListParagraph"/>
+        <w:numPr>
+          <w:ilvl w:val="0"/>
+          <w:numId w:val="1"/>
+        </w:numPr>
+      </w:pPr>
+      <w:proofErr w:type="spellStart"/>
+      <w:r>
+        <w:t>Culture.date</w:t>
+      </w:r>
+      <w:proofErr w:type="spellEnd"/>
+      <w:r>
+        <w:t xml:space="preserve"> = date the culture was prepared</w:t>
+      </w:r>
+      <w:r>
+        <w:t>. Usually 2 groups (consisting of 3 plates each) are prepared on each culture.</w:t>
+      </w:r>
+    </w:p>
+    <w:p>
+      <w:pPr>
+        <w:pStyle w:val="ListParagraph"/>
+        <w:numPr>
+          <w:ilvl w:val="0"/>
+          <w:numId w:val="1"/>
+        </w:numPr>
+      </w:pPr>
+      <w:r>
+        <w:t>Experiment.date = date of recordings</w:t>
+      </w:r>
+      <w:r>
+        <w:t xml:space="preserve"> and treatment</w:t>
+      </w:r>
+      <w:r>
+        <w:t xml:space="preserve">. This is almost always 13 or 15 days after the </w:t>
+      </w:r>
+      <w:proofErr w:type="spellStart"/>
+      <w:r>
+        <w:t>culture.date</w:t>
+      </w:r>
+      <w:proofErr w:type="spellEnd"/>
+      <w:r>
+        <w:t xml:space="preserve"> (one group is tested on DIV 13, the other on DIV 15). Presumably, the activity on DIV 13 and 15 is comparable.</w:t>
+      </w:r>
+    </w:p>
+    <w:p>
+      <w:pPr>
+        <w:pStyle w:val="Heading1"/>
+      </w:pPr>
+      <w:r>
+        <w:t>Getting set up</w:t>
+      </w:r>
+    </w:p>
+    <w:p>
+      <w:pPr>
+        <w:pStyle w:val="Heading2"/>
+      </w:pPr>
+      <w:r>
+        <w:t xml:space="preserve">(Recommended) </w:t>
+      </w:r>
+      <w:r>
+        <w:t>To check with lab technicians before start pre-processing</w:t>
+      </w:r>
     </w:p>
     <w:p>
       <w:pPr>
@@ -42,15 +108,19 @@
         </w:numPr>
       </w:pPr>
       <w:r>
-        <w:t xml:space="preserve">I get the </w:t>
-      </w:r>
-      <w:proofErr w:type="gramStart"/>
-      <w:r>
-        <w:t>experiment.date</w:t>
-      </w:r>
-      <w:proofErr w:type="gramEnd"/>
-      <w:r>
-        <w:t xml:space="preserve"> and the run_type determination from the time in the Neural stats compiler header. However, Seline told me this clock is not always right. </w:t>
+        <w:t xml:space="preserve">Make sure that the culture dates in folder names are present and correct (I know sometimes a culture </w:t>
+      </w:r>
+      <w:r>
+        <w:t xml:space="preserve">date may be </w:t>
+      </w:r>
+      <w:r>
+        <w:t xml:space="preserve">on one day, then it gets pushed back. So </w:t>
+      </w:r>
+      <w:r>
+        <w:t>it’s helpful if the culture dates are updated in the folder names</w:t>
+      </w:r>
+      <w:r>
+        <w:t>).</w:t>
       </w:r>
     </w:p>
     <w:p>
@@ -62,7 +132,22 @@
         </w:numPr>
       </w:pPr>
       <w:r>
-        <w:t>Is the date generally reliable?</w:t>
+        <w:t>The 8-digit culture dates are pulled from the folder names</w:t>
+      </w:r>
+    </w:p>
+    <w:p>
+      <w:pPr>
+        <w:pStyle w:val="ListParagraph"/>
+        <w:numPr>
+          <w:ilvl w:val="0"/>
+          <w:numId w:val="4"/>
+        </w:numPr>
+      </w:pPr>
+      <w:r>
+        <w:t>Make sure that raw LDH files contains the word “LDH” in file name</w:t>
+      </w:r>
+      <w:r>
+        <w:t xml:space="preserve"> </w:t>
       </w:r>
     </w:p>
     <w:p>
@@ -74,28 +159,108 @@
         </w:numPr>
       </w:pPr>
       <w:r>
-        <w:t>Would you update the clock mid-run? (i.e., can I trust the run_type determination based on this?)</w:t>
-      </w:r>
-    </w:p>
-    <w:p>
-      <w:pPr>
-        <w:pStyle w:val="Heading1"/>
-      </w:pPr>
-      <w:r>
-        <w:t xml:space="preserve">Checklist for lab folks to do before </w:t>
-      </w:r>
-      <w:proofErr w:type="spellStart"/>
-      <w:proofErr w:type="gramStart"/>
-      <w:r>
-        <w:t>send</w:t>
-      </w:r>
-      <w:proofErr w:type="gramEnd"/>
-      <w:r>
-        <w:t xml:space="preserve"> off</w:t>
-      </w:r>
-      <w:proofErr w:type="spellEnd"/>
-      <w:r>
-        <w:t xml:space="preserve"> data</w:t>
+        <w:t xml:space="preserve">The raw data will be read from these files directly. Any files in the “Culture Cytotoxicity” folder that do not include “LDH” in the name will be assumed to correspond to the </w:t>
+      </w:r>
+      <w:proofErr w:type="spellStart"/>
+      <w:r>
+        <w:t>Alamar</w:t>
+      </w:r>
+      <w:proofErr w:type="spellEnd"/>
+      <w:r>
+        <w:t xml:space="preserve"> Blue assay.</w:t>
+      </w:r>
+    </w:p>
+    <w:p>
+      <w:pPr>
+        <w:pStyle w:val="Heading2"/>
+      </w:pPr>
+      <w:r>
+        <w:t>Set up the project output folder</w:t>
+      </w:r>
+    </w:p>
+    <w:p>
+      <w:r>
+        <w:t>Make a copy of the folder ‘</w:t>
+      </w:r>
+      <w:proofErr w:type="spellStart"/>
+      <w:r>
+        <w:t>Template_project</w:t>
+      </w:r>
+      <w:proofErr w:type="spellEnd"/>
+      <w:r>
+        <w:t>’, and rename the folder and all sub-files with the project name</w:t>
+      </w:r>
+      <w:r>
+        <w:t xml:space="preserve"> in place of “Template.”</w:t>
+      </w:r>
+    </w:p>
+    <w:p>
+      <w:pPr>
+        <w:pStyle w:val="Heading2"/>
+      </w:pPr>
+      <w:r>
+        <w:t>Prepare notebook section</w:t>
+      </w:r>
+    </w:p>
+    <w:p>
+      <w:r>
+        <w:t xml:space="preserve">See </w:t>
+      </w:r>
+      <w:r>
+        <w:t xml:space="preserve">the OneNote notebook under </w:t>
+      </w:r>
+      <w:r>
+        <w:t>L:\Lab\NHEERL_MEA\CCTE_Shafer pre-process for TCPL\</w:t>
+      </w:r>
+      <w:proofErr w:type="spellStart"/>
+      <w:r>
+        <w:t>MEA_acute</w:t>
+      </w:r>
+      <w:proofErr w:type="spellEnd"/>
+    </w:p>
+    <w:p>
+      <w:r>
+        <w:t>Can create a copy of the “Template” to save notes related to the pre-processing</w:t>
+      </w:r>
+    </w:p>
+    <w:p>
+      <w:pPr>
+        <w:pStyle w:val="Heading2"/>
+      </w:pPr>
+      <w:r>
+        <w:t>Review lab notebook for well quality notes/data processing notes!</w:t>
+      </w:r>
+    </w:p>
+    <w:p>
+      <w:r>
+        <w:t>Check out the lab notebook and document any well quality issues! See below</w:t>
+      </w:r>
+    </w:p>
+    <w:p>
+      <w:pPr>
+        <w:pStyle w:val="Heading2"/>
+      </w:pPr>
+      <w:r>
+        <w:t>Defining the well quality</w:t>
+      </w:r>
+    </w:p>
+    <w:p>
+      <w:r>
+        <w:t xml:space="preserve">Three well quality columns are created </w:t>
+      </w:r>
+      <w:r>
+        <w:t xml:space="preserve">within the </w:t>
+      </w:r>
+      <w:proofErr w:type="spellStart"/>
+      <w:r>
+        <w:t>run_me</w:t>
+      </w:r>
+      <w:proofErr w:type="spellEnd"/>
+      <w:r>
+        <w:t xml:space="preserve"> and merged to make the final well quality determination</w:t>
+      </w:r>
+      <w:r>
+        <w:t>:</w:t>
       </w:r>
     </w:p>
     <w:p>
@@ -103,43 +268,30 @@
         <w:pStyle w:val="ListParagraph"/>
         <w:numPr>
           <w:ilvl w:val="0"/>
-          <w:numId w:val="4"/>
+          <w:numId w:val="6"/>
         </w:numPr>
       </w:pPr>
-      <w:r>
-        <w:t>Make sure that the culture dates in folder names are present and correct (I know sometimes you may plan to do a culture on one day, then it gets pushed back. So please make sure that the culture dates are correct).</w:t>
-      </w:r>
-    </w:p>
-    <w:p>
-      <w:pPr>
-        <w:pStyle w:val="ListParagraph"/>
-        <w:numPr>
-          <w:ilvl w:val="1"/>
-          <w:numId w:val="4"/>
-        </w:numPr>
-      </w:pPr>
-      <w:r>
-        <w:t>I w</w:t>
-      </w:r>
-      <w:r>
-        <w:t xml:space="preserve">ill pull the culture dates from 8-digit numbers in the folder </w:t>
-      </w:r>
-      <w:proofErr w:type="gramStart"/>
-      <w:r>
-        <w:t>names</w:t>
-      </w:r>
-      <w:proofErr w:type="gramEnd"/>
-    </w:p>
-    <w:p>
-      <w:pPr>
-        <w:pStyle w:val="ListParagraph"/>
-        <w:numPr>
-          <w:ilvl w:val="1"/>
-          <w:numId w:val="4"/>
-        </w:numPr>
-      </w:pPr>
-      <w:r>
-        <w:t>If there is variability in the cultures for files within a given group, communicate that.</w:t>
+      <w:proofErr w:type="spellStart"/>
+      <w:r>
+        <w:t>Wllq_by_recording</w:t>
+      </w:r>
+      <w:proofErr w:type="spellEnd"/>
+      <w:r>
+        <w:t xml:space="preserve"> – </w:t>
+      </w:r>
+      <w:r>
+        <w:t>set</w:t>
+      </w:r>
+      <w:r>
+        <w:t xml:space="preserve"> by </w:t>
+      </w:r>
+      <w:proofErr w:type="spellStart"/>
+      <w:r>
+        <w:t>add_wllq_by_recording</w:t>
+      </w:r>
+      <w:proofErr w:type="spellEnd"/>
+      <w:r>
+        <w:t>()</w:t>
       </w:r>
     </w:p>
     <w:p>
@@ -147,41 +299,93 @@
         <w:pStyle w:val="ListParagraph"/>
         <w:numPr>
           <w:ilvl w:val="0"/>
-          <w:numId w:val="4"/>
+          <w:numId w:val="6"/>
         </w:numPr>
       </w:pPr>
-      <w:r>
-        <w:t xml:space="preserve">Make sure that raw LDH files contains the word “LDH” in file </w:t>
-      </w:r>
-      <w:proofErr w:type="gramStart"/>
-      <w:r>
-        <w:t>name</w:t>
-      </w:r>
-      <w:proofErr w:type="gramEnd"/>
-    </w:p>
-    <w:p>
-      <w:pPr>
-        <w:pStyle w:val="Heading1"/>
-      </w:pPr>
-      <w:r>
-        <w:t xml:space="preserve">Approach for this document/the </w:t>
-      </w:r>
-      <w:proofErr w:type="spellStart"/>
-      <w:r>
-        <w:t>run_me</w:t>
-      </w:r>
-      <w:proofErr w:type="spellEnd"/>
+      <w:proofErr w:type="spellStart"/>
+      <w:r>
+        <w:t>Wllq_by_well</w:t>
+      </w:r>
+      <w:proofErr w:type="spellEnd"/>
+      <w:r>
+        <w:t xml:space="preserve"> – determined by user entering information from lab notebook</w:t>
+      </w:r>
+      <w:r>
+        <w:t xml:space="preserve"> in the table “[</w:t>
+      </w:r>
+      <w:proofErr w:type="spellStart"/>
+      <w:r>
+        <w:t>project_name</w:t>
+      </w:r>
+      <w:proofErr w:type="spellEnd"/>
+      <w:r>
+        <w:t>]_well_quality_table_by_well.csv”</w:t>
+      </w:r>
     </w:p>
     <w:p>
       <w:pPr>
         <w:pStyle w:val="ListParagraph"/>
         <w:numPr>
           <w:ilvl w:val="0"/>
-          <w:numId w:val="3"/>
+          <w:numId w:val="6"/>
         </w:numPr>
       </w:pPr>
-      <w:r>
-        <w:t>I’m thinking more text to explain the “Why” is better than fool proof code. Because the code is going to have to change.</w:t>
+      <w:proofErr w:type="spellStart"/>
+      <w:r>
+        <w:t>Wllq_by_trt</w:t>
+      </w:r>
+      <w:proofErr w:type="spellEnd"/>
+      <w:r>
+        <w:t xml:space="preserve"> </w:t>
+      </w:r>
+      <w:r>
+        <w:t>– determined by user entering information from lab notebook in the table “[project_name]_well_quality_table_by_</w:t>
+      </w:r>
+      <w:r>
+        <w:t>treatment_cndx_culture_date</w:t>
+      </w:r>
+      <w:r>
+        <w:t>.csv”</w:t>
+      </w:r>
+    </w:p>
+    <w:p>
+      <w:r>
+        <w:lastRenderedPageBreak/>
+        <w:t xml:space="preserve">The </w:t>
+      </w:r>
+      <w:proofErr w:type="spellStart"/>
+      <w:r>
+        <w:t>wllq_by_well</w:t>
+      </w:r>
+      <w:proofErr w:type="spellEnd"/>
+      <w:r>
+        <w:t xml:space="preserve"> and </w:t>
+      </w:r>
+      <w:proofErr w:type="spellStart"/>
+      <w:r>
+        <w:t>wllq_by_trt</w:t>
+      </w:r>
+      <w:proofErr w:type="spellEnd"/>
+      <w:r>
+        <w:t xml:space="preserve"> are defined essentially the same as for the NFA. Refer to </w:t>
+      </w:r>
+      <w:r>
+        <w:rPr>
+          <w:i/>
+          <w:iCs/>
+        </w:rPr>
+        <w:t>documentation/guide_to_prepare_mea_nfa_level0_for_tcpl.html</w:t>
+      </w:r>
+      <w:r>
+        <w:t xml:space="preserve"> for more information on how to fill out these tables.</w:t>
+      </w:r>
+    </w:p>
+    <w:p>
+      <w:pPr>
+        <w:pStyle w:val="Heading2"/>
+      </w:pPr>
+      <w:r>
+        <w:t>Determine if any samples need to be registered</w:t>
       </w:r>
     </w:p>
     <w:p>
@@ -189,81 +393,99 @@
         <w:pStyle w:val="Heading1"/>
       </w:pPr>
       <w:r>
-        <w:t>Abbreviations</w:t>
-      </w:r>
-    </w:p>
-    <w:p>
-      <w:pPr>
-        <w:pStyle w:val="ListParagraph"/>
-        <w:numPr>
-          <w:ilvl w:val="0"/>
-          <w:numId w:val="2"/>
-        </w:numPr>
-      </w:pPr>
-      <w:r>
-        <w:t>NSC = Neural Statistics Compiler</w:t>
-      </w:r>
-    </w:p>
-    <w:p>
-      <w:pPr>
-        <w:pStyle w:val="ListParagraph"/>
-        <w:numPr>
-          <w:ilvl w:val="0"/>
-          <w:numId w:val="2"/>
-        </w:numPr>
-      </w:pPr>
-      <w:r>
-        <w:t xml:space="preserve">CTB = Cell Titer Blue. Same assay as </w:t>
-      </w:r>
-      <w:proofErr w:type="spellStart"/>
-      <w:r>
-        <w:t>Alamar</w:t>
-      </w:r>
-      <w:proofErr w:type="spellEnd"/>
-      <w:r>
-        <w:t xml:space="preserve"> Blue</w:t>
-      </w:r>
-    </w:p>
-    <w:p>
-      <w:pPr>
-        <w:pStyle w:val="ListParagraph"/>
-        <w:numPr>
-          <w:ilvl w:val="0"/>
-          <w:numId w:val="2"/>
-        </w:numPr>
-      </w:pPr>
-      <w:proofErr w:type="gramStart"/>
-      <w:r>
-        <w:t>AB  =</w:t>
-      </w:r>
-      <w:proofErr w:type="gramEnd"/>
-      <w:r>
-        <w:t xml:space="preserve"> </w:t>
-      </w:r>
-      <w:proofErr w:type="spellStart"/>
-      <w:r>
-        <w:t>Alamar</w:t>
-      </w:r>
-      <w:proofErr w:type="spellEnd"/>
-      <w:r>
-        <w:t xml:space="preserve"> Blue. Same assay as C</w:t>
-      </w:r>
-      <w:r>
-        <w:t>ell Titer Blue</w:t>
-      </w:r>
-    </w:p>
-    <w:p>
-      <w:pPr>
-        <w:pStyle w:val="Heading1"/>
-      </w:pPr>
-      <w:r>
-        <w:t xml:space="preserve">Things I might need to </w:t>
-      </w:r>
-      <w:proofErr w:type="gramStart"/>
-      <w:r>
-        <w:t>debug</w:t>
-      </w:r>
-      <w:proofErr w:type="gramEnd"/>
+        <w:t>Run the pre-processing script (</w:t>
+      </w:r>
+      <w:proofErr w:type="spellStart"/>
+      <w:r>
+        <w:t>run_me</w:t>
+      </w:r>
+      <w:proofErr w:type="spellEnd"/>
+      <w:r>
+        <w:t>)</w:t>
+      </w:r>
+    </w:p>
+    <w:p>
+      <w:pPr>
+        <w:pStyle w:val="Heading2"/>
+      </w:pPr>
+      <w:r>
+        <w:t>Step 0 - Gather and check files</w:t>
+      </w:r>
+    </w:p>
+    <w:p>
+      <w:r>
+        <w:t xml:space="preserve">The </w:t>
+      </w:r>
+      <w:proofErr w:type="spellStart"/>
+      <w:r>
+        <w:t>project.input.dir</w:t>
+      </w:r>
+      <w:proofErr w:type="spellEnd"/>
+      <w:r>
+        <w:t xml:space="preserve"> is searched for the 3 </w:t>
+      </w:r>
+      <w:r>
+        <w:t>types</w:t>
+      </w:r>
+      <w:r>
+        <w:t xml:space="preserve"> of input data files. Manually modify these steps to get the desired input data files.</w:t>
+      </w:r>
+    </w:p>
+    <w:p>
+      <w:r>
+        <w:t>Full file paths to the selected files are saved in a text file ( “[</w:t>
+      </w:r>
+      <w:proofErr w:type="spellStart"/>
+      <w:r>
+        <w:t>project_name</w:t>
+      </w:r>
+      <w:proofErr w:type="spellEnd"/>
+      <w:r>
+        <w:t>]/[</w:t>
+      </w:r>
+      <w:proofErr w:type="spellStart"/>
+      <w:r>
+        <w:t>project_name</w:t>
+      </w:r>
+      <w:proofErr w:type="spellEnd"/>
+      <w:r>
+        <w:t>]_[file type]_files_log.txt”). These lists of files will be read in steps 1 and 2.</w:t>
+      </w:r>
+    </w:p>
+    <w:p>
+      <w:pPr>
+        <w:pStyle w:val="Heading2"/>
+      </w:pPr>
+      <w:r>
+        <w:t>Step 1 – Get Neural Statistics Compiler Data</w:t>
+      </w:r>
+    </w:p>
+    <w:p>
+      <w:pPr>
+        <w:pStyle w:val="Heading3"/>
+      </w:pPr>
+      <w:r>
+        <w:t>Determining the run_type</w:t>
+      </w:r>
+    </w:p>
+    <w:p>
+      <w:r>
+        <w:t xml:space="preserve">Each Neural statistics compiler file must be classified as either a “baseline” recording (before chemical treatment or “treated” recording (after chemical treatment). This is done 3 ways. None of these methods have been determined to be </w:t>
+      </w:r>
+      <w:r>
+        <w:t xml:space="preserve">100% </w:t>
+      </w:r>
+      <w:r>
+        <w:t>reliable, so I am using all 3 methods and comparing the results.</w:t>
+      </w:r>
+    </w:p>
+    <w:p>
+      <w:pPr>
+        <w:pStyle w:val="Heading3"/>
+      </w:pPr>
+      <w:r>
+        <w:t>Analysis duration/start time:</w:t>
+      </w:r>
     </w:p>
     <w:p>
       <w:pPr>
@@ -274,7 +496,7 @@
         </w:numPr>
       </w:pPr>
       <w:r>
-        <w:t>I’m currently pulling all meta data from only the CTB and LDH columns. If I ever discover in the lab notebook that the dosing arrangement is different in the CTB/LDH from the MEA plate… would need to create some script to read from the sheet by plate</w:t>
+        <w:t>Analysis duration</w:t>
       </w:r>
     </w:p>
     <w:p>
@@ -286,20 +508,31 @@
         </w:numPr>
       </w:pPr>
       <w:r>
-        <w:t xml:space="preserve">I imagine this could happen if there was a mix up when transferring the contents from the MEA plate to the LDH/CTB </w:t>
-      </w:r>
-      <w:proofErr w:type="gramStart"/>
-      <w:r>
-        <w:t>plates</w:t>
-      </w:r>
-      <w:proofErr w:type="gramEnd"/>
-    </w:p>
-    <w:p>
-      <w:pPr>
-        <w:pStyle w:val="Heading1"/>
-      </w:pPr>
-      <w:r>
-        <w:t>Tips</w:t>
+        <w:t xml:space="preserve">This should be 2400 seconds (or 40 minutes). If the recording duration is significantly different than 2400 seconds, then you may want to assess whether this recording is still usable. </w:t>
+      </w:r>
+    </w:p>
+    <w:p>
+      <w:pPr>
+        <w:pStyle w:val="ListParagraph"/>
+        <w:numPr>
+          <w:ilvl w:val="2"/>
+          <w:numId w:val="1"/>
+        </w:numPr>
+      </w:pPr>
+      <w:r>
+        <w:t>The definition of “significantly different than 2400 seconds” is up for interpretation. Previously, I have used a coarse filter of 500 seconds above or below 2400 to flag recordings.</w:t>
+      </w:r>
+    </w:p>
+    <w:p>
+      <w:pPr>
+        <w:pStyle w:val="ListParagraph"/>
+        <w:numPr>
+          <w:ilvl w:val="2"/>
+          <w:numId w:val="1"/>
+        </w:numPr>
+      </w:pPr>
+      <w:r>
+        <w:t>Note that some endpoints are summed across the recording (e.g. number of spikes, number of bursts), so these endpoints are definitely affected by the analysis_duration.</w:t>
       </w:r>
     </w:p>
     <w:p>
@@ -311,37 +544,74 @@
         </w:numPr>
       </w:pPr>
       <w:r>
-        <w:t xml:space="preserve">If having errors in </w:t>
-      </w:r>
-      <w:proofErr w:type="spellStart"/>
-      <w:r>
-        <w:t>extractAllData</w:t>
-      </w:r>
-      <w:proofErr w:type="spellEnd"/>
-      <w:r>
-        <w:t xml:space="preserve">, or actually in </w:t>
-      </w:r>
-      <w:proofErr w:type="spellStart"/>
-      <w:r>
-        <w:t>fileToLongdat</w:t>
-      </w:r>
-      <w:proofErr w:type="spellEnd"/>
-      <w:r>
-        <w:t xml:space="preserve">, can wrap line 31 to create “Add.dat” in a </w:t>
-      </w:r>
-      <w:proofErr w:type="spellStart"/>
-      <w:r>
-        <w:t>tryCatch</w:t>
-      </w:r>
-      <w:proofErr w:type="spellEnd"/>
-      <w:r>
-        <w:t xml:space="preserve">, with pulling up browser on error, so that you can determine which file is giving an </w:t>
-      </w:r>
-      <w:proofErr w:type="gramStart"/>
-      <w:r>
-        <w:t>issue</w:t>
-      </w:r>
-      <w:proofErr w:type="gramEnd"/>
+        <w:t>Analysis start</w:t>
+      </w:r>
+    </w:p>
+    <w:p>
+      <w:pPr>
+        <w:pStyle w:val="ListParagraph"/>
+        <w:numPr>
+          <w:ilvl w:val="1"/>
+          <w:numId w:val="1"/>
+        </w:numPr>
+      </w:pPr>
+      <w:r>
+        <w:t>I think this corresponds to the start time of the data relative for the beginning of the .RAW recording that is used to calculate the endpoint values with the Neural Statistics Compiler.</w:t>
+      </w:r>
+    </w:p>
+    <w:p>
+      <w:pPr>
+        <w:pStyle w:val="ListParagraph"/>
+        <w:numPr>
+          <w:ilvl w:val="1"/>
+          <w:numId w:val="1"/>
+        </w:numPr>
+      </w:pPr>
+      <w:r>
+        <w:t>This field is taken from the neural statistics compiler header. If the analysis start is significantly different than 0, check if there were any abnormalities in the amount of rest time before the recording started (there should be 20 minutes usually). If so, flag the recording for follow-up analysis to determine if the data is still usable.</w:t>
+      </w:r>
+    </w:p>
+    <w:p/>
+    <w:p>
+      <w:pPr>
+        <w:pStyle w:val="Heading2"/>
+      </w:pPr>
+      <w:r>
+        <w:lastRenderedPageBreak/>
+        <w:t>Step 2 – Get cytotoxicity data</w:t>
+      </w:r>
+    </w:p>
+    <w:p>
+      <w:r>
+        <w:t>In the past, the cytotoxicity data was taken from the Calculations files on the sheet “LDH” and “CTB”. However, it was discovered in the TSCA2019 data set that sometimes the raw data may not be copied to the Calculations files for some projects. Since templates for the Calculations files are usually based on a copy from a previous culture, there were blank-corrected values in the file, but for the wrong plates</w:t>
+      </w:r>
+      <w:r>
+        <w:t xml:space="preserve"> (so there was no error and it would have been easy to miss this).</w:t>
+      </w:r>
+    </w:p>
+    <w:p>
+      <w:r>
+        <w:t xml:space="preserve">In order to get around this issue, we can read in the data for the raw cytotoxicity data files. Then we can compare the values from the raw cytotoxicity files to the Calculations files to get any plate-specific modifications. </w:t>
+      </w:r>
+      <w:r>
+        <w:t xml:space="preserve"> See steps outlined in the </w:t>
+      </w:r>
+      <w:proofErr w:type="spellStart"/>
+      <w:r>
+        <w:t>run_me</w:t>
+      </w:r>
+      <w:proofErr w:type="spellEnd"/>
+      <w:r>
+        <w:t>.</w:t>
+      </w:r>
+    </w:p>
+    <w:p>
+      <w:pPr>
+        <w:pStyle w:val="Heading2"/>
+      </w:pPr>
+      <w:r>
+        <w:t>Step 3 – Compile all well-level data</w:t>
+      </w:r>
     </w:p>
     <w:p>
       <w:pPr>
@@ -352,154 +622,15 @@
         </w:numPr>
       </w:pPr>
       <w:r>
-        <w:t xml:space="preserve">Whenever you encounter an error, </w:t>
-      </w:r>
-      <w:proofErr w:type="gramStart"/>
-      <w:r>
-        <w:t>debug(</w:t>
-      </w:r>
-      <w:proofErr w:type="gramEnd"/>
-      <w:r>
-        <w:t xml:space="preserve">) and </w:t>
-      </w:r>
-      <w:proofErr w:type="spellStart"/>
-      <w:r>
-        <w:t>debugonce</w:t>
-      </w:r>
-      <w:proofErr w:type="spellEnd"/>
-      <w:r>
-        <w:t>() are your friend!!</w:t>
-      </w:r>
-    </w:p>
-    <w:p>
-      <w:pPr>
-        <w:pStyle w:val="Heading1"/>
-      </w:pPr>
-      <w:r>
-        <w:lastRenderedPageBreak/>
-        <w:t xml:space="preserve">Known </w:t>
-      </w:r>
-      <w:proofErr w:type="gramStart"/>
-      <w:r>
-        <w:t>issues</w:t>
-      </w:r>
-      <w:proofErr w:type="gramEnd"/>
-    </w:p>
-    <w:p>
-      <w:pPr>
-        <w:pStyle w:val="Heading2"/>
-      </w:pPr>
-      <w:r>
-        <w:t>Extrapolation of treatment labels for MEA parameters from cytotoxicity data</w:t>
-      </w:r>
-    </w:p>
-    <w:p>
-      <w:r>
-        <w:t>Currently, the scripts are set to extract the meta data for the LDH and AB data only. Then, in level 4, the meta data for the LDH and AB assays is extrapolated to the data rows for the other parameters by well.</w:t>
-      </w:r>
-    </w:p>
-    <w:p>
-      <w:r>
-        <w:t>This should work UNLESS there is a discrepancy between the actual treatment in an MEA plate and an LDH or AB plate. (This could happen if there was a mix-up when transferring media from the MEA plate to the LDH or AB plate). Thus, it would be better to get the meta data for the MEA plates from a separate source from the meta data for the LDH and AB plates.</w:t>
-      </w:r>
-    </w:p>
-    <w:p>
-      <w:r>
-        <w:t xml:space="preserve">For example, the meta data could be taken from the Calculations files, sheet “Plate X”, from the “Dosing Plate” sheet, or a sheet </w:t>
-      </w:r>
-      <w:proofErr w:type="gramStart"/>
-      <w:r>
-        <w:t>similar to</w:t>
-      </w:r>
-      <w:proofErr w:type="gramEnd"/>
-      <w:r>
-        <w:t xml:space="preserve"> the “Log” sheets in the NFA could be created. In any case, communicate with the lab technicians so that they know which sheets the scripts read from, and which sheets should be updated if there was a change in the treatments and/or concentrations.</w:t>
-      </w:r>
-    </w:p>
-    <w:p>
-      <w:pPr>
-        <w:pStyle w:val="Heading2"/>
-      </w:pPr>
-      <w:r>
-        <w:t>Definition of apid – particularly for AB/LDH assays</w:t>
-      </w:r>
-    </w:p>
-    <w:p>
-      <w:pPr>
-        <w:rPr>
-          <w:b/>
-          <w:bCs/>
-        </w:rPr>
-      </w:pPr>
-      <w:r>
-        <w:rPr>
-          <w:b/>
-          <w:bCs/>
-        </w:rPr>
-        <w:t xml:space="preserve">Current definition of apid is the experiment date (not the assay plate ID). </w:t>
-      </w:r>
-      <w:proofErr w:type="gramStart"/>
-      <w:r>
-        <w:rPr>
-          <w:b/>
-          <w:bCs/>
-        </w:rPr>
-        <w:t>So</w:t>
-      </w:r>
-      <w:proofErr w:type="gramEnd"/>
-      <w:r>
-        <w:rPr>
-          <w:b/>
-          <w:bCs/>
-        </w:rPr>
-        <w:t xml:space="preserve"> all 3 physical MEA plates tested on the same day will have the same apid.</w:t>
-      </w:r>
-    </w:p>
-    <w:p>
-      <w:pPr>
-        <w:rPr>
-          <w:b/>
-          <w:bCs/>
-        </w:rPr>
-      </w:pPr>
-      <w:r>
-        <w:rPr>
-          <w:b/>
-          <w:bCs/>
-        </w:rPr>
-        <w:t xml:space="preserve">This choice was </w:t>
-      </w:r>
-      <w:proofErr w:type="gramStart"/>
-      <w:r>
-        <w:rPr>
-          <w:b/>
-          <w:bCs/>
-        </w:rPr>
-        <w:t>dumb..</w:t>
-      </w:r>
-      <w:proofErr w:type="gramEnd"/>
-    </w:p>
-    <w:p>
-      <w:pPr>
-        <w:rPr>
-          <w:b/>
-          <w:bCs/>
-        </w:rPr>
-      </w:pPr>
-      <w:r>
-        <w:rPr>
-          <w:b/>
-          <w:bCs/>
-        </w:rPr>
-        <w:t>This choice might be an issue for the cytotoxicity assays, where the exact amount of time that a reagent is present may vary from plate to plate and thus may be important for normalization.</w:t>
-      </w:r>
-    </w:p>
-    <w:p>
-      <w:pPr>
-        <w:pStyle w:val="Heading2"/>
-      </w:pPr>
-      <w:r>
-        <w:t>Normalization of LDH data</w:t>
+        <w:t xml:space="preserve">Load </w:t>
+      </w:r>
+      <w:proofErr w:type="spellStart"/>
+      <w:r>
+        <w:t>dat.neural.stats</w:t>
+      </w:r>
+      <w:proofErr w:type="spellEnd"/>
+      <w:r>
+        <w:t xml:space="preserve"> from Step 1 (this contains the data from both treated and baseline recordings in long format)</w:t>
       </w:r>
     </w:p>
     <w:p>
@@ -511,37 +642,15 @@
         </w:numPr>
       </w:pPr>
       <w:r>
-        <w:t xml:space="preserve">Going to document in the </w:t>
-      </w:r>
-      <w:proofErr w:type="spellStart"/>
-      <w:r>
-        <w:t>run_me</w:t>
-      </w:r>
-      <w:proofErr w:type="spellEnd"/>
-      <w:r>
-        <w:t xml:space="preserve">, how need to chat with </w:t>
-      </w:r>
-      <w:proofErr w:type="gramStart"/>
-      <w:r>
-        <w:t>Kathleen</w:t>
-      </w:r>
-      <w:proofErr w:type="gramEnd"/>
-    </w:p>
-    <w:p/>
-    <w:p/>
-    <w:p/>
-    <w:p/>
-    <w:p>
-      <w:pPr>
-        <w:pStyle w:val="Heading1"/>
-      </w:pPr>
-      <w:proofErr w:type="gramStart"/>
-      <w:r>
-        <w:t>Well</w:t>
-      </w:r>
-      <w:proofErr w:type="gramEnd"/>
-      <w:r>
-        <w:t xml:space="preserve"> quality</w:t>
+        <w:t xml:space="preserve">Collapse the </w:t>
+      </w:r>
+      <w:proofErr w:type="spellStart"/>
+      <w:r>
+        <w:t>dat.neural.stats</w:t>
+      </w:r>
+      <w:proofErr w:type="spellEnd"/>
+      <w:r>
+        <w:t xml:space="preserve"> by well by calculating the percent change in activity from baseline to treated recordings in each well.</w:t>
       </w:r>
     </w:p>
     <w:p>
@@ -553,23 +662,169 @@
         </w:numPr>
       </w:pPr>
       <w:r>
-        <w:t xml:space="preserve">Note </w:t>
-      </w:r>
-      <w:proofErr w:type="gramStart"/>
-      <w:r>
-        <w:t>experiment.date</w:t>
-      </w:r>
-      <w:proofErr w:type="gramEnd"/>
-      <w:r>
-        <w:t xml:space="preserve"> vs </w:t>
-      </w:r>
-      <w:proofErr w:type="spellStart"/>
-      <w:r>
-        <w:t>culture.date</w:t>
-      </w:r>
-      <w:proofErr w:type="spellEnd"/>
-      <w:r>
-        <w:t xml:space="preserve"> in the well quality tables… not sure how to standardize, but for now, do what is best.</w:t>
+        <w:t>Combine the neural statistics compiler data with the cytotoxicity data</w:t>
+      </w:r>
+    </w:p>
+    <w:p>
+      <w:pPr>
+        <w:pStyle w:val="Heading2"/>
+      </w:pPr>
+      <w:r>
+        <w:t>Step 4 – Data cleaning &amp; checks</w:t>
+      </w:r>
+    </w:p>
+    <w:p>
+      <w:r>
+        <w:t xml:space="preserve">See notes in </w:t>
+      </w:r>
+      <w:proofErr w:type="spellStart"/>
+      <w:r>
+        <w:t>run_me</w:t>
+      </w:r>
+      <w:proofErr w:type="spellEnd"/>
+      <w:r>
+        <w:t>.</w:t>
+      </w:r>
+    </w:p>
+    <w:p>
+      <w:r>
+        <w:t>Things to check in data visualizations:</w:t>
+      </w:r>
+    </w:p>
+    <w:p>
+      <w:pPr>
+        <w:pStyle w:val="NormalWeb"/>
+        <w:numPr>
+          <w:ilvl w:val="0"/>
+          <w:numId w:val="10"/>
+        </w:numPr>
+        <w:spacing w:before="0" w:beforeAutospacing="0" w:after="0" w:afterAutospacing="0"/>
+        <w:rPr>
+          <w:rFonts w:ascii="Calibri" w:hAnsi="Calibri" w:cs="Calibri"/>
+          <w:sz w:val="22"/>
+          <w:szCs w:val="22"/>
+        </w:rPr>
+      </w:pPr>
+      <w:r>
+        <w:rPr>
+          <w:rFonts w:ascii="Calibri" w:hAnsi="Calibri" w:cs="Calibri"/>
+          <w:sz w:val="22"/>
+          <w:szCs w:val="22"/>
+        </w:rPr>
+        <w:t>MEA points should be more or less centered around 0</w:t>
+      </w:r>
+    </w:p>
+    <w:p>
+      <w:pPr>
+        <w:pStyle w:val="NormalWeb"/>
+        <w:numPr>
+          <w:ilvl w:val="0"/>
+          <w:numId w:val="10"/>
+        </w:numPr>
+        <w:spacing w:before="0" w:beforeAutospacing="0" w:after="0" w:afterAutospacing="0"/>
+        <w:rPr>
+          <w:rFonts w:ascii="Calibri" w:hAnsi="Calibri" w:cs="Calibri"/>
+          <w:sz w:val="22"/>
+          <w:szCs w:val="22"/>
+        </w:rPr>
+      </w:pPr>
+      <w:r>
+        <w:rPr>
+          <w:rFonts w:ascii="Calibri" w:hAnsi="Calibri" w:cs="Calibri"/>
+          <w:sz w:val="22"/>
+          <w:szCs w:val="22"/>
+        </w:rPr>
+        <w:t>there should be points filling up th</w:t>
+      </w:r>
+      <w:r>
+        <w:rPr>
+          <w:rFonts w:ascii="Calibri" w:hAnsi="Calibri" w:cs="Calibri"/>
+          <w:sz w:val="22"/>
+          <w:szCs w:val="22"/>
+        </w:rPr>
+        <w:t>e</w:t>
+      </w:r>
+      <w:r>
+        <w:rPr>
+          <w:rFonts w:ascii="Calibri" w:hAnsi="Calibri" w:cs="Calibri"/>
+          <w:sz w:val="22"/>
+          <w:szCs w:val="22"/>
+        </w:rPr>
+        <w:t xml:space="preserve"> whole range from -100 to 300</w:t>
+      </w:r>
+    </w:p>
+    <w:p>
+      <w:pPr>
+        <w:pStyle w:val="NormalWeb"/>
+        <w:numPr>
+          <w:ilvl w:val="0"/>
+          <w:numId w:val="10"/>
+        </w:numPr>
+        <w:spacing w:before="0" w:beforeAutospacing="0" w:after="0" w:afterAutospacing="0"/>
+        <w:rPr>
+          <w:rFonts w:ascii="Calibri" w:hAnsi="Calibri" w:cs="Calibri"/>
+          <w:sz w:val="22"/>
+          <w:szCs w:val="22"/>
+        </w:rPr>
+      </w:pPr>
+      <w:r>
+        <w:rPr>
+          <w:rFonts w:ascii="Calibri" w:hAnsi="Calibri" w:cs="Calibri"/>
+          <w:sz w:val="22"/>
+          <w:szCs w:val="22"/>
+        </w:rPr>
+        <w:t>Expect to see at least some points around -100 at the higher conc's</w:t>
+      </w:r>
+    </w:p>
+    <w:p>
+      <w:pPr>
+        <w:pStyle w:val="NormalWeb"/>
+        <w:numPr>
+          <w:ilvl w:val="0"/>
+          <w:numId w:val="10"/>
+        </w:numPr>
+        <w:spacing w:before="0" w:beforeAutospacing="0" w:after="0" w:afterAutospacing="0"/>
+        <w:rPr>
+          <w:rFonts w:ascii="Calibri" w:hAnsi="Calibri" w:cs="Calibri"/>
+          <w:sz w:val="22"/>
+          <w:szCs w:val="22"/>
+        </w:rPr>
+      </w:pPr>
+      <w:r>
+        <w:rPr>
+          <w:rFonts w:ascii="Calibri" w:hAnsi="Calibri" w:cs="Calibri"/>
+          <w:sz w:val="22"/>
+          <w:szCs w:val="22"/>
+        </w:rPr>
+        <w:t>outliers - do we see any/several extreme outliers for some of the more common endpoints?</w:t>
+      </w:r>
+      <w:r>
+        <w:rPr>
+          <w:rFonts w:ascii="Calibri" w:hAnsi="Calibri" w:cs="Calibri"/>
+          <w:sz w:val="22"/>
+          <w:szCs w:val="22"/>
+        </w:rPr>
+        <w:t xml:space="preserve"> Does this pose a concern?</w:t>
+      </w:r>
+    </w:p>
+    <w:p>
+      <w:pPr>
+        <w:pStyle w:val="NormalWeb"/>
+        <w:spacing w:before="0" w:beforeAutospacing="0" w:after="0" w:afterAutospacing="0"/>
+        <w:ind w:left="360"/>
+        <w:rPr>
+          <w:rFonts w:ascii="Calibri" w:hAnsi="Calibri" w:cs="Calibri"/>
+          <w:sz w:val="22"/>
+          <w:szCs w:val="22"/>
+        </w:rPr>
+      </w:pPr>
+      <w:r>
+        <w:rPr>
+          <w:rFonts w:ascii="Calibri" w:hAnsi="Calibri" w:cs="Calibri"/>
+          <w:sz w:val="22"/>
+          <w:szCs w:val="22"/>
+        </w:rPr>
+        <w:t> </w:t>
       </w:r>
     </w:p>
     <w:p>
@@ -577,7 +832,322 @@
         <w:pStyle w:val="Heading1"/>
       </w:pPr>
       <w:r>
-        <w:t>Overall notes</w:t>
+        <w:t>Known issues</w:t>
+      </w:r>
+      <w:r>
+        <w:t xml:space="preserve">/FYIs </w:t>
+      </w:r>
+      <w:r>
+        <w:t>with MEA acute in general</w:t>
+      </w:r>
+    </w:p>
+    <w:p>
+      <w:pPr>
+        <w:pStyle w:val="Heading2"/>
+      </w:pPr>
+      <w:r>
+        <w:t>Definition of apid as the experiment.date (</w:t>
+      </w:r>
+      <w:r>
+        <w:t xml:space="preserve">probably should be </w:t>
+      </w:r>
+      <w:r>
+        <w:t>plate.id</w:t>
+      </w:r>
+      <w:r>
+        <w:t>!!</w:t>
+      </w:r>
+      <w:r>
+        <w:t>)</w:t>
+      </w:r>
+    </w:p>
+    <w:p>
+      <w:r>
+        <w:t xml:space="preserve">For all MEA acute mc data that has been pipelined to date, the “apid” is defined as the experiment date rather than the plate ID. Thus, all 3 plates tested on the same experiment date have the same apid. </w:t>
+      </w:r>
+    </w:p>
+    <w:p>
+      <w:r>
+        <w:t xml:space="preserve">I think I made this choice (back in ~2020) because there are only 3 DMSO control wells per plate. By pooling 3 plates together, we might get a more reasonable </w:t>
+      </w:r>
+      <w:proofErr w:type="spellStart"/>
+      <w:r>
+        <w:t>bval</w:t>
+      </w:r>
+      <w:proofErr w:type="spellEnd"/>
+      <w:r>
+        <w:t>.</w:t>
+      </w:r>
+      <w:r>
+        <w:t xml:space="preserve"> </w:t>
+      </w:r>
+      <w:r>
+        <w:t xml:space="preserve">HOWEVER, there might be important plate-to-plate variability that is missed with this definition of the apid. </w:t>
+      </w:r>
+      <w:r>
+        <w:rPr>
+          <w:b/>
+          <w:bCs/>
+        </w:rPr>
+        <w:t>**</w:t>
+      </w:r>
+      <w:r>
+        <w:rPr>
+          <w:b/>
+          <w:bCs/>
+        </w:rPr>
+        <w:t xml:space="preserve">This </w:t>
+      </w:r>
+      <w:r>
+        <w:rPr>
+          <w:b/>
+          <w:bCs/>
+        </w:rPr>
+        <w:t xml:space="preserve">is especially </w:t>
+      </w:r>
+      <w:r>
+        <w:rPr>
+          <w:b/>
+          <w:bCs/>
+        </w:rPr>
+        <w:t>an issue for the cytotoxicity assays, where the exact amount of time that a reagent is present may vary from plate to plate and thus may be important for normalization</w:t>
+      </w:r>
+      <w:r>
+        <w:rPr>
+          <w:b/>
+          <w:bCs/>
+        </w:rPr>
+        <w:t xml:space="preserve"> (per Kathleen).</w:t>
+      </w:r>
+    </w:p>
+    <w:p>
+      <w:r>
+        <w:t xml:space="preserve">Furthermore, the </w:t>
+      </w:r>
+      <w:proofErr w:type="spellStart"/>
+      <w:r>
+        <w:t>bval</w:t>
+      </w:r>
+      <w:proofErr w:type="spellEnd"/>
+      <w:r>
+        <w:t xml:space="preserve"> is</w:t>
+      </w:r>
+      <w:r>
+        <w:t xml:space="preserve"> currently </w:t>
+      </w:r>
+      <w:r>
+        <w:t xml:space="preserve">defined as the median of DMSO + </w:t>
+      </w:r>
+      <w:proofErr w:type="spellStart"/>
+      <w:r>
+        <w:t>cndx</w:t>
+      </w:r>
+      <w:proofErr w:type="spellEnd"/>
+      <w:r>
+        <w:t xml:space="preserve"> 1 and 2 on each apid</w:t>
+      </w:r>
+      <w:r>
+        <w:t xml:space="preserve"> (meaning that 9 DMSO wells + 12*3 test wells = 45 wells are used to calculate the </w:t>
+      </w:r>
+      <w:proofErr w:type="spellStart"/>
+      <w:r>
+        <w:t>bval</w:t>
+      </w:r>
+      <w:proofErr w:type="spellEnd"/>
+      <w:r>
+        <w:t xml:space="preserve"> for each experiment date!). S</w:t>
+      </w:r>
+      <w:r>
+        <w:t xml:space="preserve">o even if the apid is set to the plate.id, there would still be 15 wells to </w:t>
+      </w:r>
+      <w:proofErr w:type="spellStart"/>
+      <w:r>
+        <w:t>used</w:t>
+      </w:r>
+      <w:proofErr w:type="spellEnd"/>
+      <w:r>
+        <w:t xml:space="preserve"> to calculate the </w:t>
+      </w:r>
+      <w:proofErr w:type="spellStart"/>
+      <w:r>
+        <w:t>bval</w:t>
+      </w:r>
+      <w:proofErr w:type="spellEnd"/>
+      <w:r>
+        <w:t xml:space="preserve"> on each plate (which seems like more than enough). Of course, there may be concerns about whether we might see effects at </w:t>
+      </w:r>
+      <w:proofErr w:type="spellStart"/>
+      <w:r>
+        <w:t>cndx</w:t>
+      </w:r>
+      <w:proofErr w:type="spellEnd"/>
+      <w:r>
+        <w:t xml:space="preserve"> 1 and 2…</w:t>
+      </w:r>
+      <w:r>
+        <w:t xml:space="preserve"> but what can you do.</w:t>
+      </w:r>
+    </w:p>
+    <w:p>
+      <w:r>
+        <w:lastRenderedPageBreak/>
+        <w:t>So I would probably change the apid to experiment.date_plate.id. BUT, to be consistent, we’d have to do that for all MEA acute data that has been processed to date, which may not be desirable.</w:t>
+      </w:r>
+    </w:p>
+    <w:p>
+      <w:r>
+        <w:t>Gah… I’m sorry!</w:t>
+      </w:r>
+    </w:p>
+    <w:p>
+      <w:r>
+        <w:t xml:space="preserve">The apid is currently defined in </w:t>
+      </w:r>
+      <w:proofErr w:type="spellStart"/>
+      <w:r>
+        <w:rPr>
+          <w:i/>
+          <w:iCs/>
+        </w:rPr>
+        <w:t>fileToLongdat.R</w:t>
+      </w:r>
+      <w:proofErr w:type="spellEnd"/>
+    </w:p>
+    <w:p>
+      <w:pPr>
+        <w:pStyle w:val="Heading2"/>
+      </w:pPr>
+      <w:r>
+        <w:t xml:space="preserve">Extrapolation of treatment </w:t>
+      </w:r>
+      <w:r>
+        <w:t xml:space="preserve">&amp; conc </w:t>
+      </w:r>
+      <w:r>
+        <w:t>labels for MEA parameters from cytotoxicity data</w:t>
+      </w:r>
+    </w:p>
+    <w:p>
+      <w:r>
+        <w:t>Currently, the scripts are set to extract the meta data for the LDH and AB data only. Then, in level 4, the meta data for the LDH and AB assays is extrapolated to the data rows for the other parameters by well.</w:t>
+      </w:r>
+    </w:p>
+    <w:p>
+      <w:r>
+        <w:t>This should work UNLESS there is a discrepancy between the actual treatment in an MEA plate and an LDH or AB plate. (This could happen if there was a mix-up when transferring media from the MEA plate to the LDH or AB plate). Thus, it would be better to get the meta data for the MEA plates from a separate source from the meta data for the LDH and AB plates</w:t>
+      </w:r>
+      <w:r>
+        <w:t xml:space="preserve">. </w:t>
+      </w:r>
+      <w:r>
+        <w:t>For example, the meta data could be taken from the Calculations files, sheet “Plate X”, from the “Dosing Plate” sheet, or a sheet similar to the “Log” sheets in the NFA could be created. In any case, communicate with the lab technicians so that they know which sheets the scripts read from, and which sheets should be updated if the</w:t>
+      </w:r>
+      <w:r>
+        <w:t xml:space="preserve">y need to make an update to the </w:t>
+      </w:r>
+      <w:r>
+        <w:t>treatments and/or concentrations.</w:t>
+      </w:r>
+    </w:p>
+    <w:p>
+      <w:pPr>
+        <w:pStyle w:val="Heading2"/>
+      </w:pPr>
+      <w:bookmarkStart w:id="0" w:name="_Hlk141819835"/>
+      <w:r>
+        <w:t xml:space="preserve">Selection of ‘p’ wells for </w:t>
+      </w:r>
+      <w:r>
+        <w:t>LDH data</w:t>
+      </w:r>
+      <w:r>
+        <w:t xml:space="preserve"> – half vs full lysis wells</w:t>
+      </w:r>
+    </w:p>
+    <w:bookmarkEnd w:id="0"/>
+    <w:p>
+      <w:r>
+        <w:t xml:space="preserve">In TCPL, the LDH blank-corrected values are normalized to both the median of neutral controls and the positive controls with the </w:t>
+      </w:r>
+      <w:proofErr w:type="spellStart"/>
+      <w:r>
+        <w:t>resp.pc</w:t>
+      </w:r>
+      <w:proofErr w:type="spellEnd"/>
+      <w:r>
+        <w:t xml:space="preserve"> method. The “</w:t>
+      </w:r>
+      <w:proofErr w:type="spellStart"/>
+      <w:r>
+        <w:t>pval</w:t>
+      </w:r>
+      <w:proofErr w:type="spellEnd"/>
+      <w:r>
+        <w:t>” is calculated as the median of the positive control wells on each apid. Positive control wells are meant to indicate the amount of LDH released from cells that are completely lysed.</w:t>
+      </w:r>
+    </w:p>
+    <w:p>
+      <w:pPr>
+        <w:rPr>
+          <w:u w:val="single"/>
+        </w:rPr>
+      </w:pPr>
+      <w:r>
+        <w:rPr>
+          <w:u w:val="single"/>
+        </w:rPr>
+        <w:t>Background</w:t>
+      </w:r>
+      <w:r>
+        <w:rPr>
+          <w:u w:val="single"/>
+        </w:rPr>
+        <w:t xml:space="preserve"> on positive controls (to my understanding):</w:t>
+      </w:r>
+    </w:p>
+    <w:p>
+      <w:r>
+        <w:t xml:space="preserve">The amount of LDH released by the lysed cells in a Media-only well is </w:t>
+      </w:r>
+      <w:r>
+        <w:t xml:space="preserve">far </w:t>
+      </w:r>
+      <w:r>
+        <w:t>outside the optimal reading window for the equipment that reads the optical density.</w:t>
+      </w:r>
+      <w:r>
+        <w:t xml:space="preserve"> </w:t>
+      </w:r>
+      <w:r>
+        <w:t xml:space="preserve">Thus, 2 times the value in "half lysis" wells are often </w:t>
+      </w:r>
+      <w:r>
+        <w:t xml:space="preserve">preferred to be used </w:t>
+      </w:r>
+      <w:r>
+        <w:t>as the positive control values</w:t>
+      </w:r>
+      <w:r>
+        <w:t xml:space="preserve"> rather than the readings from the “full lysis” wells</w:t>
+      </w:r>
+      <w:r>
+        <w:t>.</w:t>
+      </w:r>
+      <w:r>
+        <w:t xml:space="preserve"> (I think the “half lysis” is a dilution of the contents of a “full lysis” well, but check with Kathleen).</w:t>
+      </w:r>
+    </w:p>
+    <w:p>
+      <w:pPr>
+        <w:rPr>
+          <w:u w:val="single"/>
+        </w:rPr>
+      </w:pPr>
+      <w:r>
+        <w:rPr>
+          <w:u w:val="single"/>
+        </w:rPr>
+        <w:t>What I've done for previous data sets:</w:t>
       </w:r>
     </w:p>
     <w:p>
@@ -589,54 +1159,55 @@
         </w:numPr>
       </w:pPr>
       <w:r>
-        <w:t xml:space="preserve">The “assay plate ID” is currently set to the EXPERIMENT DATE (rather than the MEA plate ID). This was done such that the </w:t>
-      </w:r>
-      <w:proofErr w:type="spellStart"/>
-      <w:r>
-        <w:t>bval</w:t>
-      </w:r>
-      <w:proofErr w:type="spellEnd"/>
-      <w:r>
-        <w:t xml:space="preserve"> would be calculated based on the median of all DMSO + </w:t>
-      </w:r>
-      <w:proofErr w:type="spellStart"/>
-      <w:r>
-        <w:t>cndx</w:t>
-      </w:r>
-      <w:proofErr w:type="spellEnd"/>
-      <w:r>
-        <w:t xml:space="preserve"> 1 &amp; 2 wells on all 3 plates run on a given experiment date (rather than just 1 plate).</w:t>
-      </w:r>
-      <w:r>
-        <w:t xml:space="preserve"> (</w:t>
-      </w:r>
-      <w:r>
-        <w:t>Note from Amy: I’m</w:t>
-      </w:r>
-      <w:r>
-        <w:t xml:space="preserve"> not sure why I made this choice, seems like 1 plate would be enough. </w:t>
-      </w:r>
-      <w:proofErr w:type="gramStart"/>
-      <w:r>
-        <w:t>But,</w:t>
-      </w:r>
-      <w:proofErr w:type="gramEnd"/>
-      <w:r>
-        <w:t xml:space="preserve"> there are only 3 DMSO control wells on each plate, so I would not normalize to only the DMSO controls on a single plate).</w:t>
-      </w:r>
-    </w:p>
-    <w:p>
-      <w:pPr>
-        <w:pStyle w:val="Heading1"/>
-      </w:pPr>
-      <w:r>
-        <w:lastRenderedPageBreak/>
-        <w:t>Level 1</w:t>
-      </w:r>
-    </w:p>
-    <w:p>
-      <w:r>
-        <w:t>Read in data from neural statistics compiler files and do preliminary checks and data cleaning.</w:t>
+        <w:t>For plates that have at least one 1/2 Lysis well with wllq=1,</w:t>
+      </w:r>
+    </w:p>
+    <w:p>
+      <w:pPr>
+        <w:pStyle w:val="ListParagraph"/>
+        <w:numPr>
+          <w:ilvl w:val="1"/>
+          <w:numId w:val="1"/>
+        </w:numPr>
+      </w:pPr>
+      <w:r>
+        <w:t xml:space="preserve">multiply the 1/2 Lysis </w:t>
+      </w:r>
+      <w:proofErr w:type="spellStart"/>
+      <w:r>
+        <w:t>rval's</w:t>
+      </w:r>
+      <w:proofErr w:type="spellEnd"/>
+      <w:r>
+        <w:t xml:space="preserve"> by 2 and set </w:t>
+      </w:r>
+      <w:proofErr w:type="spellStart"/>
+      <w:r>
+        <w:t>wllt</w:t>
+      </w:r>
+      <w:proofErr w:type="spellEnd"/>
+      <w:r>
+        <w:t xml:space="preserve"> = "p"</w:t>
+      </w:r>
+    </w:p>
+    <w:p>
+      <w:pPr>
+        <w:pStyle w:val="ListParagraph"/>
+        <w:numPr>
+          <w:ilvl w:val="1"/>
+          <w:numId w:val="1"/>
+        </w:numPr>
+      </w:pPr>
+      <w:r>
+        <w:t xml:space="preserve">set </w:t>
+      </w:r>
+      <w:proofErr w:type="spellStart"/>
+      <w:r>
+        <w:t>wllt</w:t>
+      </w:r>
+      <w:proofErr w:type="spellEnd"/>
+      <w:r>
+        <w:t xml:space="preserve"> for Full Lysis wells to "x" (We don't want these to be part of the "p" wells on these plates)</w:t>
       </w:r>
     </w:p>
     <w:p>
@@ -648,7 +1219,7 @@
         </w:numPr>
       </w:pPr>
       <w:r>
-        <w:t>Analysis duration</w:t>
+        <w:t xml:space="preserve">For plates that do not have at least one 1/2 Lysis well with wllq=1, </w:t>
       </w:r>
     </w:p>
     <w:p>
@@ -660,39 +1231,133 @@
         </w:numPr>
       </w:pPr>
       <w:r>
-        <w:t xml:space="preserve">This should be 2400 seconds (or 40 minutes). If the recording duration is significantly different than 2400 seconds, then you may want to assess whether this recording is still usable. </w:t>
-      </w:r>
-    </w:p>
-    <w:p>
-      <w:pPr>
-        <w:pStyle w:val="ListParagraph"/>
-        <w:numPr>
-          <w:ilvl w:val="2"/>
-          <w:numId w:val="1"/>
-        </w:numPr>
-      </w:pPr>
-      <w:r>
-        <w:t>The definition of “significantly different than 2400 seconds” is up for interpretation. Previously, I have used a coarse filter of 500 seconds above or below 2400 to flag recordings.</w:t>
-      </w:r>
-    </w:p>
-    <w:p>
-      <w:pPr>
-        <w:pStyle w:val="ListParagraph"/>
-        <w:numPr>
-          <w:ilvl w:val="2"/>
-          <w:numId w:val="1"/>
-        </w:numPr>
-      </w:pPr>
-      <w:r>
-        <w:t>Note that some endpoints are summed across the recording (</w:t>
-      </w:r>
-      <w:proofErr w:type="gramStart"/>
-      <w:r>
-        <w:t>e.g.</w:t>
-      </w:r>
-      <w:proofErr w:type="gramEnd"/>
-      <w:r>
-        <w:t xml:space="preserve"> number of spikes, number of bursts), so these endpoints are definitely affected by the analysis_duration.</w:t>
+        <w:t xml:space="preserve">Label full Lysis wells as </w:t>
+      </w:r>
+      <w:proofErr w:type="spellStart"/>
+      <w:r>
+        <w:t>wllt</w:t>
+      </w:r>
+      <w:proofErr w:type="spellEnd"/>
+      <w:r>
+        <w:t xml:space="preserve"> = "p"</w:t>
+      </w:r>
+    </w:p>
+    <w:p>
+      <w:r>
+        <w:t>HOWEVER, based on more recent conversations with Kathleen, she actually prefers to consider each plate individually to determine whether the Full or Half lysis wells should be used. S</w:t>
+      </w:r>
+      <w:r>
+        <w:t>o</w:t>
+      </w:r>
+      <w:r>
+        <w:t>, we may want to have some conversations about how to determine which wells should be used as the positive controls for the LDH assay, perhaps based on standardized cutoff</w:t>
+      </w:r>
+      <w:r>
+        <w:t>s</w:t>
+      </w:r>
+      <w:r>
+        <w:t xml:space="preserve"> or by expert-judgment. </w:t>
+      </w:r>
+    </w:p>
+    <w:p>
+      <w:pPr>
+        <w:pStyle w:val="Heading2"/>
+      </w:pPr>
+      <w:r>
+        <w:lastRenderedPageBreak/>
+        <w:t>N</w:t>
+      </w:r>
+      <w:r>
+        <w:t>o system for keeping track of dose units</w:t>
+      </w:r>
+    </w:p>
+    <w:p>
+      <w:r>
+        <w:t xml:space="preserve">Usually, the dose units are in </w:t>
+      </w:r>
+      <w:proofErr w:type="spellStart"/>
+      <w:r>
+        <w:t>uM</w:t>
+      </w:r>
+      <w:proofErr w:type="spellEnd"/>
+      <w:r>
+        <w:t>, but sometimes they are in mg/</w:t>
+      </w:r>
+      <w:proofErr w:type="spellStart"/>
+      <w:r>
+        <w:t>mL.</w:t>
+      </w:r>
+      <w:proofErr w:type="spellEnd"/>
+      <w:r>
+        <w:t xml:space="preserve"> </w:t>
+      </w:r>
+      <w:r>
+        <w:t xml:space="preserve">Currently, there is no standardized system to communicate the dose units for the MEA Acute. </w:t>
+      </w:r>
+      <w:r>
+        <w:t xml:space="preserve">Be sure to note any of these occurrences and make sure the </w:t>
+      </w:r>
+      <w:proofErr w:type="spellStart"/>
+      <w:r>
+        <w:t>tested_</w:t>
+      </w:r>
+      <w:r>
+        <w:t>c</w:t>
+      </w:r>
+      <w:r>
+        <w:t>onc_unit</w:t>
+      </w:r>
+      <w:proofErr w:type="spellEnd"/>
+      <w:r>
+        <w:t xml:space="preserve"> in </w:t>
+      </w:r>
+      <w:proofErr w:type="spellStart"/>
+      <w:r>
+        <w:t>ChemTrack</w:t>
+      </w:r>
+      <w:proofErr w:type="spellEnd"/>
+      <w:r>
+        <w:t xml:space="preserve"> for the given sample agrees with the units in the mc0 (I think that’s the solution?)</w:t>
+      </w:r>
+      <w:r>
+        <w:t xml:space="preserve"> Or try to standardize all to </w:t>
+      </w:r>
+      <w:proofErr w:type="spellStart"/>
+      <w:r>
+        <w:t>uM</w:t>
+      </w:r>
+      <w:proofErr w:type="spellEnd"/>
+      <w:r>
+        <w:t>?</w:t>
+      </w:r>
+    </w:p>
+    <w:p>
+      <w:pPr>
+        <w:pStyle w:val="Heading2"/>
+      </w:pPr>
+      <w:r>
+        <w:t>Problematic d</w:t>
+      </w:r>
+      <w:r>
+        <w:t xml:space="preserve">ataset-wide </w:t>
+      </w:r>
+      <w:r>
+        <w:t>control wells wllq thresholds</w:t>
+      </w:r>
+    </w:p>
+    <w:p>
+      <w:r>
+        <w:t>(copying notes from run_me_TSCA2019.Rmd)</w:t>
+      </w:r>
+    </w:p>
+    <w:p>
+      <w:r>
+        <w:t>In previous project, a final well quality check was performed on the DMSO control wells to remove outliers in the MFR % change values (as opposed to the automated wllq updates based on the activity level in the baseline recording only).</w:t>
+      </w:r>
+    </w:p>
+    <w:p>
+      <w:r>
+        <w:t>What has been done for the all projects that have been pipelined to-date ('APCRA2019','DNT2019','GF2019','ToxCast2016'):</w:t>
       </w:r>
     </w:p>
     <w:p>
@@ -704,76 +1369,15 @@
         </w:numPr>
       </w:pPr>
       <w:r>
-        <w:t xml:space="preserve">Analysis </w:t>
-      </w:r>
-      <w:proofErr w:type="gramStart"/>
-      <w:r>
-        <w:t>start</w:t>
-      </w:r>
-      <w:proofErr w:type="gramEnd"/>
-    </w:p>
-    <w:p>
-      <w:pPr>
-        <w:pStyle w:val="ListParagraph"/>
-        <w:numPr>
-          <w:ilvl w:val="1"/>
-          <w:numId w:val="1"/>
-        </w:numPr>
-      </w:pPr>
-      <w:r>
-        <w:t xml:space="preserve">I think this corresponds to the start time of the data relative for the beginning of </w:t>
-      </w:r>
-      <w:proofErr w:type="gramStart"/>
-      <w:r>
-        <w:t>the .RAW</w:t>
-      </w:r>
-      <w:proofErr w:type="gramEnd"/>
-      <w:r>
-        <w:t xml:space="preserve"> recording that is used to calculate the endpoint values with the NSC.</w:t>
-      </w:r>
-    </w:p>
-    <w:p>
-      <w:pPr>
-        <w:pStyle w:val="ListParagraph"/>
-        <w:numPr>
-          <w:ilvl w:val="1"/>
-          <w:numId w:val="1"/>
-        </w:numPr>
-      </w:pPr>
-      <w:r>
-        <w:t xml:space="preserve">This field is taken from the neural statistics compiler header. If the analysis start is significantly different than 0, check if there were any abnormalities in the amount of rest time before the recording started </w:t>
-      </w:r>
-      <w:r>
-        <w:t xml:space="preserve">(there should be 20 minutes usually). </w:t>
-      </w:r>
-      <w:r>
-        <w:t>If so, flag the recording for follow-up analysis to determine if the data is still usable.</w:t>
-      </w:r>
-    </w:p>
-    <w:p>
-      <w:pPr>
-        <w:pStyle w:val="Heading1"/>
-      </w:pPr>
-      <w:r>
-        <w:t>Level 2</w:t>
-      </w:r>
-    </w:p>
-    <w:p>
-      <w:r>
-        <w:t>Calculate the percent change in activity from baseline to treated recordings in each well.</w:t>
-      </w:r>
-    </w:p>
-    <w:p>
-      <w:pPr>
-        <w:pStyle w:val="Heading1"/>
-      </w:pPr>
-      <w:r>
-        <w:t>Level 3</w:t>
-      </w:r>
-    </w:p>
-    <w:p>
-      <w:r>
-        <w:t>Prepare the cytotoxicity data.</w:t>
+        <w:t xml:space="preserve">Calculate the mean and SD where </w:t>
+      </w:r>
+      <w:proofErr w:type="spellStart"/>
+      <w:r>
+        <w:t>wllt</w:t>
+      </w:r>
+      <w:proofErr w:type="spellEnd"/>
+      <w:r>
+        <w:t xml:space="preserve"> == 'n' for ALL MEA acute data pre-processed to date</w:t>
       </w:r>
     </w:p>
     <w:p>
@@ -785,13 +1389,42 @@
         </w:numPr>
       </w:pPr>
       <w:r>
-        <w:t xml:space="preserve">Identify the raw data files to </w:t>
-      </w:r>
-      <w:proofErr w:type="gramStart"/>
-      <w:r>
-        <w:t>read</w:t>
-      </w:r>
-      <w:proofErr w:type="gramEnd"/>
+        <w:t xml:space="preserve">Set wllq to 0 for any wells where the </w:t>
+      </w:r>
+      <w:proofErr w:type="spellStart"/>
+      <w:r>
+        <w:t>CCTE_Shafer_MEA_acute_firing_rate_mean</w:t>
+      </w:r>
+      <w:proofErr w:type="spellEnd"/>
+      <w:r>
+        <w:t xml:space="preserve"> is less than 2 SDs below the mean or more </w:t>
+      </w:r>
+      <w:proofErr w:type="spellStart"/>
+      <w:r>
+        <w:t>then</w:t>
+      </w:r>
+      <w:proofErr w:type="spellEnd"/>
+      <w:r>
+        <w:t xml:space="preserve"> 2 SDs above the mean for all parameters</w:t>
+      </w:r>
+    </w:p>
+    <w:p>
+      <w:r>
+        <w:t xml:space="preserve">I think that this approach was developed mostly to justify removing several low-activity control wells from the APCRA2019/DNT2019 projects. The idea was that as new data is added, the mean and SD of </w:t>
+      </w:r>
+      <w:proofErr w:type="spellStart"/>
+      <w:r>
+        <w:t>wllt</w:t>
+      </w:r>
+      <w:proofErr w:type="spellEnd"/>
+      <w:r>
+        <w:t xml:space="preserve"> == 'n' wells would be recalculated and the well quality would be reset for all existing MEA Acute data. </w:t>
+      </w:r>
+    </w:p>
+    <w:p>
+      <w:r>
+        <w:t>HOWEVER, this approach may not be preferable going forward because:</w:t>
+      </w:r>
     </w:p>
     <w:p>
       <w:pPr>
@@ -801,13 +1434,16 @@
           <w:numId w:val="1"/>
         </w:numPr>
       </w:pPr>
-    </w:p>
-    <w:p>
-      <w:pPr>
-        <w:pStyle w:val="Heading1"/>
-      </w:pPr>
-      <w:r>
-        <w:t>Level 4</w:t>
+      <w:r>
+        <w:t xml:space="preserve">If we have to update the mean and SD based on all </w:t>
+      </w:r>
+      <w:proofErr w:type="spellStart"/>
+      <w:r>
+        <w:t>wllt</w:t>
+      </w:r>
+      <w:proofErr w:type="spellEnd"/>
+      <w:r>
+        <w:t xml:space="preserve"> == 'n' wells for ALL MEA acute data every time a new project is added, then the well quality for some wells that have already been pipelined might change.</w:t>
       </w:r>
     </w:p>
     <w:p>
@@ -819,24 +1455,12 @@
         </w:numPr>
       </w:pPr>
       <w:r>
-        <w:t>Check if all compounds dissolved in DMSO, or is variable (if variable, will want to create a column that documents… but it’s kind of optional?)</w:t>
-      </w:r>
-    </w:p>
-    <w:p>
-      <w:pPr>
-        <w:pStyle w:val="ListParagraph"/>
-        <w:numPr>
-          <w:ilvl w:val="1"/>
-          <w:numId w:val="1"/>
-        </w:numPr>
-      </w:pPr>
-      <w:proofErr w:type="gramStart"/>
-      <w:r>
-        <w:t>Also</w:t>
-      </w:r>
-      <w:proofErr w:type="gramEnd"/>
-      <w:r>
-        <w:t xml:space="preserve"> may need to determine how to normalize, if can collapse controls…</w:t>
+        <w:t>I'm not sure that it makes sense to set the wllq to 0 for the LDH and AB parameters based on the MFR, particularly where the MFR is 2SD above the mean.</w:t>
+      </w:r>
+    </w:p>
+    <w:p>
+      <w:r>
+        <w:t>Some alternative options going forward:</w:t>
       </w:r>
     </w:p>
     <w:p>
@@ -848,24 +1472,153 @@
         </w:numPr>
       </w:pPr>
       <w:r>
-        <w:t>Determine dose units for all compounds (</w:t>
-      </w:r>
-      <w:proofErr w:type="spellStart"/>
-      <w:r>
-        <w:t>uM</w:t>
-      </w:r>
-      <w:proofErr w:type="spellEnd"/>
-      <w:r>
-        <w:t xml:space="preserve"> or ug/mL, or other?). Ultimately, need to convert all to </w:t>
-      </w:r>
-      <w:proofErr w:type="spellStart"/>
-      <w:proofErr w:type="gramStart"/>
-      <w:r>
-        <w:t>uM</w:t>
-      </w:r>
-      <w:proofErr w:type="spellEnd"/>
-      <w:proofErr w:type="gramEnd"/>
-    </w:p>
+        <w:t>We could use the data quality threshold from the NFA (exclude plates where plate-wise median of controls on DIV 12 is &lt; 10 spikes per min or &lt; 2 active electrodes).</w:t>
+      </w:r>
+    </w:p>
+    <w:p>
+      <w:pPr>
+        <w:pStyle w:val="ListParagraph"/>
+        <w:numPr>
+          <w:ilvl w:val="0"/>
+          <w:numId w:val="1"/>
+        </w:numPr>
+      </w:pPr>
+      <w:r>
+        <w:t>We could set the standardized cutoffs based on only the MEA Acute data that has already been pipelined, and not update the cutoffs as more data is added.</w:t>
+      </w:r>
+    </w:p>
+    <w:p>
+      <w:pPr>
+        <w:pStyle w:val="Heading2"/>
+      </w:pPr>
+      <w:r>
+        <w:t>Unreliable documentation of DMSO conc in mc0</w:t>
+      </w:r>
+    </w:p>
+    <w:p>
+      <w:r>
+        <w:t>I’m not confident</w:t>
+      </w:r>
+      <w:r>
+        <w:t xml:space="preserve"> that I entered the correct concentrations for DMSO in the data that has been pipelined to date. </w:t>
+      </w:r>
+      <w:r>
+        <w:t xml:space="preserve"> </w:t>
+      </w:r>
+      <w:r>
+        <w:t>I have some</w:t>
+      </w:r>
+      <w:r>
+        <w:t xml:space="preserve"> old notes that indicate that the concentration of DMSO in the APCRA project alternated between experiments (even though in the mc0 I entered 0.015 for all). I’m not sure if the actual concentration</w:t>
+      </w:r>
+      <w:r>
+        <w:t>s</w:t>
+      </w:r>
+      <w:r>
+        <w:t xml:space="preserve"> of DMSO used w</w:t>
+      </w:r>
+      <w:r>
+        <w:t>ere</w:t>
+      </w:r>
+      <w:r>
+        <w:t xml:space="preserve"> recorded in the lab notebook or elsewhere. So overall, I wouldn’t rely on the DMSO concentrations in the mc0 without further verification</w:t>
+      </w:r>
+      <w:r>
+        <w:t>.</w:t>
+      </w:r>
+    </w:p>
+    <w:p>
+      <w:pPr>
+        <w:pStyle w:val="Heading2"/>
+      </w:pPr>
+      <w:r>
+        <w:lastRenderedPageBreak/>
+        <w:t>Source files</w:t>
+      </w:r>
+    </w:p>
+    <w:p>
+      <w:r>
+        <w:t>Similar situation as for the NFA</w:t>
+      </w:r>
+      <w:r>
+        <w:t>:</w:t>
+      </w:r>
+    </w:p>
+    <w:p>
+      <w:pPr>
+        <w:pStyle w:val="ListParagraph"/>
+        <w:numPr>
+          <w:ilvl w:val="0"/>
+          <w:numId w:val="6"/>
+        </w:numPr>
+      </w:pPr>
+      <w:r>
+        <w:t>The input source files</w:t>
+      </w:r>
+    </w:p>
+    <w:p>
+      <w:pPr>
+        <w:pStyle w:val="ListParagraph"/>
+        <w:numPr>
+          <w:ilvl w:val="1"/>
+          <w:numId w:val="6"/>
+        </w:numPr>
+      </w:pPr>
+      <w:r>
+        <w:t>Background: All experimental and meta data sources files used to pre-process data for the ToxCast Pipeline will ultimately be saved in Clowder (</w:t>
+      </w:r>
+      <w:r>
+        <w:t>I think</w:t>
+      </w:r>
+      <w:r>
+        <w:t xml:space="preserve">). With the current pre-processing approach, the file paths to the source files used are recorded in the files_log.txt. However, these source files could be modified after the pre-processing is completed. Therefore, the source files should be copied to a stable location before running the pre-processing scripts. However, this seems like it could result in a lot of data copying, especially if the files will need to be copied again to the </w:t>
+      </w:r>
+      <w:proofErr w:type="spellStart"/>
+      <w:r>
+        <w:t>ToxCast_data</w:t>
+      </w:r>
+      <w:proofErr w:type="spellEnd"/>
+      <w:r>
+        <w:t xml:space="preserve"> drive. Going forward, work with the ToxCast data team to determine the best path, and check for any modifications to the source files that occurred after pre-processing before sharing with the ToxCast team.</w:t>
+      </w:r>
+    </w:p>
+    <w:p>
+      <w:pPr>
+        <w:pStyle w:val="ListParagraph"/>
+        <w:numPr>
+          <w:ilvl w:val="0"/>
+          <w:numId w:val="6"/>
+        </w:numPr>
+      </w:pPr>
+      <w:r>
+        <w:t>The 'srcf' columns:</w:t>
+      </w:r>
+    </w:p>
+    <w:p>
+      <w:pPr>
+        <w:pStyle w:val="ListParagraph"/>
+        <w:numPr>
+          <w:ilvl w:val="1"/>
+          <w:numId w:val="6"/>
+        </w:numPr>
+      </w:pPr>
+      <w:r>
+        <w:t>Multiple source files may be used to generate the numeric and meta data for a single data row (e.g., the raw Neural Statistics Compiler file and the meta data in the Calculations file)</w:t>
+      </w:r>
+    </w:p>
+    <w:p>
+      <w:pPr>
+        <w:pStyle w:val="ListParagraph"/>
+        <w:numPr>
+          <w:ilvl w:val="1"/>
+          <w:numId w:val="6"/>
+        </w:numPr>
+      </w:pPr>
+      <w:r>
+        <w:t>Thus, a solution is to package the source files into .zip files (e.g., 1 for each plate for the MEA endpoints?). These .zip files would become the new 'srcf'. This solution was proposed by Jason Brown to address a similar issue for the HCI data.</w:t>
+      </w:r>
+    </w:p>
+    <w:p/>
     <w:sectPr>
       <w:pgSz w:w="12240" w:h="15840"/>
       <w:pgMar w:top="1440" w:right="1440" w:bottom="1440" w:left="1440" w:header="720" w:footer="720" w:gutter="0"/>
@@ -879,6 +1632,118 @@
 <file path=word/numbering.xml><?xml version="1.0" encoding="utf-8"?>
 <w:numbering xmlns:wpc="http://schemas.microsoft.com/office/word/2010/wordprocessingCanvas" xmlns:cx="http://schemas.microsoft.com/office/drawing/2014/chartex" xmlns:cx1="http://schemas.microsoft.com/office/drawing/2015/9/8/chartex" xmlns:cx2="http://schemas.microsoft.com/office/drawing/2015/10/21/chartex" xmlns:cx3="http://schemas.microsoft.com/office/drawing/2016/5/9/chartex" xmlns:cx4="http://schemas.microsoft.com/office/drawing/2016/5/10/chartex" xmlns:cx5="http://schemas.microsoft.com/office/drawing/2016/5/11/chartex" xmlns:cx6="http://schemas.microsoft.com/office/drawing/2016/5/12/chartex" xmlns:cx7="http://schemas.microsoft.com/office/drawing/2016/5/13/chartex" xmlns:cx8="http://schemas.microsoft.com/office/drawing/2016/5/14/chartex" xmlns:mc="http://schemas.openxmlformats.org/markup-compatibility/2006" xmlns:aink="http://schemas.microsoft.com/office/drawing/2016/ink" xmlns:am3d="http://schemas.microsoft.com/office/drawing/2017/model3d" xmlns:o="urn:schemas-microsoft-com:office:office" xmlns:oel="http://schemas.microsoft.com/office/2019/extlst" xmlns:r="http://schemas.openxmlformats.org/officeDocument/2006/relationships" xmlns:m="http://schemas.openxmlformats.org/officeDocument/2006/math" xmlns:v="urn:schemas-microsoft-com:vml" xmlns:wp14="http://schemas.microsoft.com/office/word/2010/wordprocessingDrawing" xmlns:wp="http://schemas.openxmlformats.org/drawingml/2006/wordprocessingDrawing" xmlns:w10="urn:schemas-microsoft-com:office:word" xmlns:w="http://schemas.openxmlformats.org/wordprocessingml/2006/main" xmlns:w14="http://schemas.microsoft.com/office/word/2010/wordml" xmlns:w15="http://schemas.microsoft.com/office/word/2012/wordml" xmlns:w16cex="http://schemas.microsoft.com/office/word/2018/wordml/cex" xmlns:w16cid="http://schemas.microsoft.com/office/word/2016/wordml/cid" xmlns:w16="http://schemas.microsoft.com/office/word/2018/wordml" xmlns:w16sdtdh="http://schemas.microsoft.com/office/word/2020/wordml/sdtdatahash" xmlns:w16se="http://schemas.microsoft.com/office/word/2015/wordml/symex" xmlns:wpg="http://schemas.microsoft.com/office/word/2010/wordprocessingGroup" xmlns:wpi="http://schemas.microsoft.com/office/word/2010/wordprocessingInk" xmlns:wne="http://schemas.microsoft.com/office/word/2006/wordml" xmlns:wps="http://schemas.microsoft.com/office/word/2010/wordprocessingShape" mc:Ignorable="w14 w15 w16se w16cid w16 w16cex w16sdtdh wp14">
   <w:abstractNum w:abstractNumId="0" w15:restartNumberingAfterBreak="0">
+    <w:nsid w:val="009B784A"/>
+    <w:multiLevelType w:val="hybridMultilevel"/>
+    <w:tmpl w:val="08BC8E30"/>
+    <w:lvl w:ilvl="0" w:tplc="720840DE">
+      <w:numFmt w:val="bullet"/>
+      <w:lvlText w:val=""/>
+      <w:lvlJc w:val="left"/>
+      <w:pPr>
+        <w:ind w:left="720" w:hanging="360"/>
+      </w:pPr>
+      <w:rPr>
+        <w:rFonts w:ascii="Symbol" w:eastAsiaTheme="minorHAnsi" w:hAnsi="Symbol" w:cstheme="minorBidi" w:hint="default"/>
+      </w:rPr>
+    </w:lvl>
+    <w:lvl w:ilvl="1" w:tplc="04090003" w:tentative="1">
+      <w:start w:val="1"/>
+      <w:numFmt w:val="bullet"/>
+      <w:lvlText w:val="o"/>
+      <w:lvlJc w:val="left"/>
+      <w:pPr>
+        <w:ind w:left="1440" w:hanging="360"/>
+      </w:pPr>
+      <w:rPr>
+        <w:rFonts w:ascii="Courier New" w:hAnsi="Courier New" w:cs="Courier New" w:hint="default"/>
+      </w:rPr>
+    </w:lvl>
+    <w:lvl w:ilvl="2" w:tplc="04090005" w:tentative="1">
+      <w:start w:val="1"/>
+      <w:numFmt w:val="bullet"/>
+      <w:lvlText w:val=""/>
+      <w:lvlJc w:val="left"/>
+      <w:pPr>
+        <w:ind w:left="2160" w:hanging="360"/>
+      </w:pPr>
+      <w:rPr>
+        <w:rFonts w:ascii="Wingdings" w:hAnsi="Wingdings" w:hint="default"/>
+      </w:rPr>
+    </w:lvl>
+    <w:lvl w:ilvl="3" w:tplc="04090001" w:tentative="1">
+      <w:start w:val="1"/>
+      <w:numFmt w:val="bullet"/>
+      <w:lvlText w:val=""/>
+      <w:lvlJc w:val="left"/>
+      <w:pPr>
+        <w:ind w:left="2880" w:hanging="360"/>
+      </w:pPr>
+      <w:rPr>
+        <w:rFonts w:ascii="Symbol" w:hAnsi="Symbol" w:hint="default"/>
+      </w:rPr>
+    </w:lvl>
+    <w:lvl w:ilvl="4" w:tplc="04090003" w:tentative="1">
+      <w:start w:val="1"/>
+      <w:numFmt w:val="bullet"/>
+      <w:lvlText w:val="o"/>
+      <w:lvlJc w:val="left"/>
+      <w:pPr>
+        <w:ind w:left="3600" w:hanging="360"/>
+      </w:pPr>
+      <w:rPr>
+        <w:rFonts w:ascii="Courier New" w:hAnsi="Courier New" w:cs="Courier New" w:hint="default"/>
+      </w:rPr>
+    </w:lvl>
+    <w:lvl w:ilvl="5" w:tplc="04090005" w:tentative="1">
+      <w:start w:val="1"/>
+      <w:numFmt w:val="bullet"/>
+      <w:lvlText w:val=""/>
+      <w:lvlJc w:val="left"/>
+      <w:pPr>
+        <w:ind w:left="4320" w:hanging="360"/>
+      </w:pPr>
+      <w:rPr>
+        <w:rFonts w:ascii="Wingdings" w:hAnsi="Wingdings" w:hint="default"/>
+      </w:rPr>
+    </w:lvl>
+    <w:lvl w:ilvl="6" w:tplc="04090001" w:tentative="1">
+      <w:start w:val="1"/>
+      <w:numFmt w:val="bullet"/>
+      <w:lvlText w:val=""/>
+      <w:lvlJc w:val="left"/>
+      <w:pPr>
+        <w:ind w:left="5040" w:hanging="360"/>
+      </w:pPr>
+      <w:rPr>
+        <w:rFonts w:ascii="Symbol" w:hAnsi="Symbol" w:hint="default"/>
+      </w:rPr>
+    </w:lvl>
+    <w:lvl w:ilvl="7" w:tplc="04090003" w:tentative="1">
+      <w:start w:val="1"/>
+      <w:numFmt w:val="bullet"/>
+      <w:lvlText w:val="o"/>
+      <w:lvlJc w:val="left"/>
+      <w:pPr>
+        <w:ind w:left="5760" w:hanging="360"/>
+      </w:pPr>
+      <w:rPr>
+        <w:rFonts w:ascii="Courier New" w:hAnsi="Courier New" w:cs="Courier New" w:hint="default"/>
+      </w:rPr>
+    </w:lvl>
+    <w:lvl w:ilvl="8" w:tplc="04090005" w:tentative="1">
+      <w:start w:val="1"/>
+      <w:numFmt w:val="bullet"/>
+      <w:lvlText w:val=""/>
+      <w:lvlJc w:val="left"/>
+      <w:pPr>
+        <w:ind w:left="6480" w:hanging="360"/>
+      </w:pPr>
+      <w:rPr>
+        <w:rFonts w:ascii="Wingdings" w:hAnsi="Wingdings" w:hint="default"/>
+      </w:rPr>
+    </w:lvl>
+  </w:abstractNum>
+  <w:abstractNum w:abstractNumId="1" w15:restartNumberingAfterBreak="0">
     <w:nsid w:val="12113BAC"/>
     <w:multiLevelType w:val="hybridMultilevel"/>
     <w:tmpl w:val="60F40AC6"/>
@@ -991,7 +1856,7 @@
       </w:rPr>
     </w:lvl>
   </w:abstractNum>
-  <w:abstractNum w:abstractNumId="1" w15:restartNumberingAfterBreak="0">
+  <w:abstractNum w:abstractNumId="2" w15:restartNumberingAfterBreak="0">
     <w:nsid w:val="13C935A4"/>
     <w:multiLevelType w:val="hybridMultilevel"/>
     <w:tmpl w:val="1EDC3EE8"/>
@@ -1103,7 +1968,120 @@
       </w:rPr>
     </w:lvl>
   </w:abstractNum>
-  <w:abstractNum w:abstractNumId="2" w15:restartNumberingAfterBreak="0">
+  <w:abstractNum w:abstractNumId="3" w15:restartNumberingAfterBreak="0">
+    <w:nsid w:val="22F07E98"/>
+    <w:multiLevelType w:val="hybridMultilevel"/>
+    <w:tmpl w:val="B4C09BCE"/>
+    <w:lvl w:ilvl="0" w:tplc="04090001">
+      <w:start w:val="1"/>
+      <w:numFmt w:val="bullet"/>
+      <w:lvlText w:val=""/>
+      <w:lvlJc w:val="left"/>
+      <w:pPr>
+        <w:ind w:left="720" w:hanging="360"/>
+      </w:pPr>
+      <w:rPr>
+        <w:rFonts w:ascii="Symbol" w:hAnsi="Symbol" w:hint="default"/>
+      </w:rPr>
+    </w:lvl>
+    <w:lvl w:ilvl="1" w:tplc="04090003" w:tentative="1">
+      <w:start w:val="1"/>
+      <w:numFmt w:val="bullet"/>
+      <w:lvlText w:val="o"/>
+      <w:lvlJc w:val="left"/>
+      <w:pPr>
+        <w:ind w:left="1440" w:hanging="360"/>
+      </w:pPr>
+      <w:rPr>
+        <w:rFonts w:ascii="Courier New" w:hAnsi="Courier New" w:cs="Courier New" w:hint="default"/>
+      </w:rPr>
+    </w:lvl>
+    <w:lvl w:ilvl="2" w:tplc="04090005" w:tentative="1">
+      <w:start w:val="1"/>
+      <w:numFmt w:val="bullet"/>
+      <w:lvlText w:val=""/>
+      <w:lvlJc w:val="left"/>
+      <w:pPr>
+        <w:ind w:left="2160" w:hanging="360"/>
+      </w:pPr>
+      <w:rPr>
+        <w:rFonts w:ascii="Wingdings" w:hAnsi="Wingdings" w:hint="default"/>
+      </w:rPr>
+    </w:lvl>
+    <w:lvl w:ilvl="3" w:tplc="04090001" w:tentative="1">
+      <w:start w:val="1"/>
+      <w:numFmt w:val="bullet"/>
+      <w:lvlText w:val=""/>
+      <w:lvlJc w:val="left"/>
+      <w:pPr>
+        <w:ind w:left="2880" w:hanging="360"/>
+      </w:pPr>
+      <w:rPr>
+        <w:rFonts w:ascii="Symbol" w:hAnsi="Symbol" w:hint="default"/>
+      </w:rPr>
+    </w:lvl>
+    <w:lvl w:ilvl="4" w:tplc="04090003" w:tentative="1">
+      <w:start w:val="1"/>
+      <w:numFmt w:val="bullet"/>
+      <w:lvlText w:val="o"/>
+      <w:lvlJc w:val="left"/>
+      <w:pPr>
+        <w:ind w:left="3600" w:hanging="360"/>
+      </w:pPr>
+      <w:rPr>
+        <w:rFonts w:ascii="Courier New" w:hAnsi="Courier New" w:cs="Courier New" w:hint="default"/>
+      </w:rPr>
+    </w:lvl>
+    <w:lvl w:ilvl="5" w:tplc="04090005" w:tentative="1">
+      <w:start w:val="1"/>
+      <w:numFmt w:val="bullet"/>
+      <w:lvlText w:val=""/>
+      <w:lvlJc w:val="left"/>
+      <w:pPr>
+        <w:ind w:left="4320" w:hanging="360"/>
+      </w:pPr>
+      <w:rPr>
+        <w:rFonts w:ascii="Wingdings" w:hAnsi="Wingdings" w:hint="default"/>
+      </w:rPr>
+    </w:lvl>
+    <w:lvl w:ilvl="6" w:tplc="04090001" w:tentative="1">
+      <w:start w:val="1"/>
+      <w:numFmt w:val="bullet"/>
+      <w:lvlText w:val=""/>
+      <w:lvlJc w:val="left"/>
+      <w:pPr>
+        <w:ind w:left="5040" w:hanging="360"/>
+      </w:pPr>
+      <w:rPr>
+        <w:rFonts w:ascii="Symbol" w:hAnsi="Symbol" w:hint="default"/>
+      </w:rPr>
+    </w:lvl>
+    <w:lvl w:ilvl="7" w:tplc="04090003" w:tentative="1">
+      <w:start w:val="1"/>
+      <w:numFmt w:val="bullet"/>
+      <w:lvlText w:val="o"/>
+      <w:lvlJc w:val="left"/>
+      <w:pPr>
+        <w:ind w:left="5760" w:hanging="360"/>
+      </w:pPr>
+      <w:rPr>
+        <w:rFonts w:ascii="Courier New" w:hAnsi="Courier New" w:cs="Courier New" w:hint="default"/>
+      </w:rPr>
+    </w:lvl>
+    <w:lvl w:ilvl="8" w:tplc="04090005" w:tentative="1">
+      <w:start w:val="1"/>
+      <w:numFmt w:val="bullet"/>
+      <w:lvlText w:val=""/>
+      <w:lvlJc w:val="left"/>
+      <w:pPr>
+        <w:ind w:left="6480" w:hanging="360"/>
+      </w:pPr>
+      <w:rPr>
+        <w:rFonts w:ascii="Wingdings" w:hAnsi="Wingdings" w:hint="default"/>
+      </w:rPr>
+    </w:lvl>
+  </w:abstractNum>
+  <w:abstractNum w:abstractNumId="4" w15:restartNumberingAfterBreak="0">
     <w:nsid w:val="466F654E"/>
     <w:multiLevelType w:val="hybridMultilevel"/>
     <w:tmpl w:val="10BAF782"/>
@@ -1215,7 +2193,606 @@
       </w:rPr>
     </w:lvl>
   </w:abstractNum>
-  <w:abstractNum w:abstractNumId="3" w15:restartNumberingAfterBreak="0">
+  <w:abstractNum w:abstractNumId="5" w15:restartNumberingAfterBreak="0">
+    <w:nsid w:val="647B0AC4"/>
+    <w:multiLevelType w:val="hybridMultilevel"/>
+    <w:tmpl w:val="88C8DC6A"/>
+    <w:lvl w:ilvl="0" w:tplc="04090001">
+      <w:start w:val="1"/>
+      <w:numFmt w:val="bullet"/>
+      <w:lvlText w:val=""/>
+      <w:lvlJc w:val="left"/>
+      <w:pPr>
+        <w:ind w:left="720" w:hanging="360"/>
+      </w:pPr>
+      <w:rPr>
+        <w:rFonts w:ascii="Symbol" w:hAnsi="Symbol" w:hint="default"/>
+      </w:rPr>
+    </w:lvl>
+    <w:lvl w:ilvl="1" w:tplc="04090003">
+      <w:start w:val="1"/>
+      <w:numFmt w:val="bullet"/>
+      <w:lvlText w:val="o"/>
+      <w:lvlJc w:val="left"/>
+      <w:pPr>
+        <w:ind w:left="1440" w:hanging="360"/>
+      </w:pPr>
+      <w:rPr>
+        <w:rFonts w:ascii="Courier New" w:hAnsi="Courier New" w:cs="Courier New" w:hint="default"/>
+      </w:rPr>
+    </w:lvl>
+    <w:lvl w:ilvl="2" w:tplc="04090005" w:tentative="1">
+      <w:start w:val="1"/>
+      <w:numFmt w:val="bullet"/>
+      <w:lvlText w:val=""/>
+      <w:lvlJc w:val="left"/>
+      <w:pPr>
+        <w:ind w:left="2160" w:hanging="360"/>
+      </w:pPr>
+      <w:rPr>
+        <w:rFonts w:ascii="Wingdings" w:hAnsi="Wingdings" w:hint="default"/>
+      </w:rPr>
+    </w:lvl>
+    <w:lvl w:ilvl="3" w:tplc="04090001" w:tentative="1">
+      <w:start w:val="1"/>
+      <w:numFmt w:val="bullet"/>
+      <w:lvlText w:val=""/>
+      <w:lvlJc w:val="left"/>
+      <w:pPr>
+        <w:ind w:left="2880" w:hanging="360"/>
+      </w:pPr>
+      <w:rPr>
+        <w:rFonts w:ascii="Symbol" w:hAnsi="Symbol" w:hint="default"/>
+      </w:rPr>
+    </w:lvl>
+    <w:lvl w:ilvl="4" w:tplc="04090003" w:tentative="1">
+      <w:start w:val="1"/>
+      <w:numFmt w:val="bullet"/>
+      <w:lvlText w:val="o"/>
+      <w:lvlJc w:val="left"/>
+      <w:pPr>
+        <w:ind w:left="3600" w:hanging="360"/>
+      </w:pPr>
+      <w:rPr>
+        <w:rFonts w:ascii="Courier New" w:hAnsi="Courier New" w:cs="Courier New" w:hint="default"/>
+      </w:rPr>
+    </w:lvl>
+    <w:lvl w:ilvl="5" w:tplc="04090005" w:tentative="1">
+      <w:start w:val="1"/>
+      <w:numFmt w:val="bullet"/>
+      <w:lvlText w:val=""/>
+      <w:lvlJc w:val="left"/>
+      <w:pPr>
+        <w:ind w:left="4320" w:hanging="360"/>
+      </w:pPr>
+      <w:rPr>
+        <w:rFonts w:ascii="Wingdings" w:hAnsi="Wingdings" w:hint="default"/>
+      </w:rPr>
+    </w:lvl>
+    <w:lvl w:ilvl="6" w:tplc="04090001" w:tentative="1">
+      <w:start w:val="1"/>
+      <w:numFmt w:val="bullet"/>
+      <w:lvlText w:val=""/>
+      <w:lvlJc w:val="left"/>
+      <w:pPr>
+        <w:ind w:left="5040" w:hanging="360"/>
+      </w:pPr>
+      <w:rPr>
+        <w:rFonts w:ascii="Symbol" w:hAnsi="Symbol" w:hint="default"/>
+      </w:rPr>
+    </w:lvl>
+    <w:lvl w:ilvl="7" w:tplc="04090003" w:tentative="1">
+      <w:start w:val="1"/>
+      <w:numFmt w:val="bullet"/>
+      <w:lvlText w:val="o"/>
+      <w:lvlJc w:val="left"/>
+      <w:pPr>
+        <w:ind w:left="5760" w:hanging="360"/>
+      </w:pPr>
+      <w:rPr>
+        <w:rFonts w:ascii="Courier New" w:hAnsi="Courier New" w:cs="Courier New" w:hint="default"/>
+      </w:rPr>
+    </w:lvl>
+    <w:lvl w:ilvl="8" w:tplc="04090005" w:tentative="1">
+      <w:start w:val="1"/>
+      <w:numFmt w:val="bullet"/>
+      <w:lvlText w:val=""/>
+      <w:lvlJc w:val="left"/>
+      <w:pPr>
+        <w:ind w:left="6480" w:hanging="360"/>
+      </w:pPr>
+      <w:rPr>
+        <w:rFonts w:ascii="Wingdings" w:hAnsi="Wingdings" w:hint="default"/>
+      </w:rPr>
+    </w:lvl>
+  </w:abstractNum>
+  <w:abstractNum w:abstractNumId="6" w15:restartNumberingAfterBreak="0">
+    <w:nsid w:val="674F126A"/>
+    <w:multiLevelType w:val="hybridMultilevel"/>
+    <w:tmpl w:val="4F2A5410"/>
+    <w:lvl w:ilvl="0" w:tplc="04090001">
+      <w:start w:val="1"/>
+      <w:numFmt w:val="bullet"/>
+      <w:lvlText w:val=""/>
+      <w:lvlJc w:val="left"/>
+      <w:pPr>
+        <w:ind w:left="720" w:hanging="360"/>
+      </w:pPr>
+      <w:rPr>
+        <w:rFonts w:ascii="Symbol" w:hAnsi="Symbol" w:hint="default"/>
+      </w:rPr>
+    </w:lvl>
+    <w:lvl w:ilvl="1" w:tplc="04090003" w:tentative="1">
+      <w:start w:val="1"/>
+      <w:numFmt w:val="bullet"/>
+      <w:lvlText w:val="o"/>
+      <w:lvlJc w:val="left"/>
+      <w:pPr>
+        <w:ind w:left="1440" w:hanging="360"/>
+      </w:pPr>
+      <w:rPr>
+        <w:rFonts w:ascii="Courier New" w:hAnsi="Courier New" w:cs="Courier New" w:hint="default"/>
+      </w:rPr>
+    </w:lvl>
+    <w:lvl w:ilvl="2" w:tplc="04090005" w:tentative="1">
+      <w:start w:val="1"/>
+      <w:numFmt w:val="bullet"/>
+      <w:lvlText w:val=""/>
+      <w:lvlJc w:val="left"/>
+      <w:pPr>
+        <w:ind w:left="2160" w:hanging="360"/>
+      </w:pPr>
+      <w:rPr>
+        <w:rFonts w:ascii="Wingdings" w:hAnsi="Wingdings" w:hint="default"/>
+      </w:rPr>
+    </w:lvl>
+    <w:lvl w:ilvl="3" w:tplc="04090001" w:tentative="1">
+      <w:start w:val="1"/>
+      <w:numFmt w:val="bullet"/>
+      <w:lvlText w:val=""/>
+      <w:lvlJc w:val="left"/>
+      <w:pPr>
+        <w:ind w:left="2880" w:hanging="360"/>
+      </w:pPr>
+      <w:rPr>
+        <w:rFonts w:ascii="Symbol" w:hAnsi="Symbol" w:hint="default"/>
+      </w:rPr>
+    </w:lvl>
+    <w:lvl w:ilvl="4" w:tplc="04090003" w:tentative="1">
+      <w:start w:val="1"/>
+      <w:numFmt w:val="bullet"/>
+      <w:lvlText w:val="o"/>
+      <w:lvlJc w:val="left"/>
+      <w:pPr>
+        <w:ind w:left="3600" w:hanging="360"/>
+      </w:pPr>
+      <w:rPr>
+        <w:rFonts w:ascii="Courier New" w:hAnsi="Courier New" w:cs="Courier New" w:hint="default"/>
+      </w:rPr>
+    </w:lvl>
+    <w:lvl w:ilvl="5" w:tplc="04090005" w:tentative="1">
+      <w:start w:val="1"/>
+      <w:numFmt w:val="bullet"/>
+      <w:lvlText w:val=""/>
+      <w:lvlJc w:val="left"/>
+      <w:pPr>
+        <w:ind w:left="4320" w:hanging="360"/>
+      </w:pPr>
+      <w:rPr>
+        <w:rFonts w:ascii="Wingdings" w:hAnsi="Wingdings" w:hint="default"/>
+      </w:rPr>
+    </w:lvl>
+    <w:lvl w:ilvl="6" w:tplc="04090001" w:tentative="1">
+      <w:start w:val="1"/>
+      <w:numFmt w:val="bullet"/>
+      <w:lvlText w:val=""/>
+      <w:lvlJc w:val="left"/>
+      <w:pPr>
+        <w:ind w:left="5040" w:hanging="360"/>
+      </w:pPr>
+      <w:rPr>
+        <w:rFonts w:ascii="Symbol" w:hAnsi="Symbol" w:hint="default"/>
+      </w:rPr>
+    </w:lvl>
+    <w:lvl w:ilvl="7" w:tplc="04090003" w:tentative="1">
+      <w:start w:val="1"/>
+      <w:numFmt w:val="bullet"/>
+      <w:lvlText w:val="o"/>
+      <w:lvlJc w:val="left"/>
+      <w:pPr>
+        <w:ind w:left="5760" w:hanging="360"/>
+      </w:pPr>
+      <w:rPr>
+        <w:rFonts w:ascii="Courier New" w:hAnsi="Courier New" w:cs="Courier New" w:hint="default"/>
+      </w:rPr>
+    </w:lvl>
+    <w:lvl w:ilvl="8" w:tplc="04090005" w:tentative="1">
+      <w:start w:val="1"/>
+      <w:numFmt w:val="bullet"/>
+      <w:lvlText w:val=""/>
+      <w:lvlJc w:val="left"/>
+      <w:pPr>
+        <w:ind w:left="6480" w:hanging="360"/>
+      </w:pPr>
+      <w:rPr>
+        <w:rFonts w:ascii="Wingdings" w:hAnsi="Wingdings" w:hint="default"/>
+      </w:rPr>
+    </w:lvl>
+  </w:abstractNum>
+  <w:abstractNum w:abstractNumId="7" w15:restartNumberingAfterBreak="0">
+    <w:nsid w:val="6C875455"/>
+    <w:multiLevelType w:val="hybridMultilevel"/>
+    <w:tmpl w:val="3510273A"/>
+    <w:lvl w:ilvl="0" w:tplc="720840DE">
+      <w:numFmt w:val="bullet"/>
+      <w:lvlText w:val=""/>
+      <w:lvlJc w:val="left"/>
+      <w:pPr>
+        <w:ind w:left="720" w:hanging="360"/>
+      </w:pPr>
+      <w:rPr>
+        <w:rFonts w:ascii="Symbol" w:eastAsiaTheme="minorHAnsi" w:hAnsi="Symbol" w:cstheme="minorBidi" w:hint="default"/>
+      </w:rPr>
+    </w:lvl>
+    <w:lvl w:ilvl="1" w:tplc="04090003" w:tentative="1">
+      <w:start w:val="1"/>
+      <w:numFmt w:val="bullet"/>
+      <w:lvlText w:val="o"/>
+      <w:lvlJc w:val="left"/>
+      <w:pPr>
+        <w:ind w:left="1440" w:hanging="360"/>
+      </w:pPr>
+      <w:rPr>
+        <w:rFonts w:ascii="Courier New" w:hAnsi="Courier New" w:cs="Courier New" w:hint="default"/>
+      </w:rPr>
+    </w:lvl>
+    <w:lvl w:ilvl="2" w:tplc="04090005" w:tentative="1">
+      <w:start w:val="1"/>
+      <w:numFmt w:val="bullet"/>
+      <w:lvlText w:val=""/>
+      <w:lvlJc w:val="left"/>
+      <w:pPr>
+        <w:ind w:left="2160" w:hanging="360"/>
+      </w:pPr>
+      <w:rPr>
+        <w:rFonts w:ascii="Wingdings" w:hAnsi="Wingdings" w:hint="default"/>
+      </w:rPr>
+    </w:lvl>
+    <w:lvl w:ilvl="3" w:tplc="04090001" w:tentative="1">
+      <w:start w:val="1"/>
+      <w:numFmt w:val="bullet"/>
+      <w:lvlText w:val=""/>
+      <w:lvlJc w:val="left"/>
+      <w:pPr>
+        <w:ind w:left="2880" w:hanging="360"/>
+      </w:pPr>
+      <w:rPr>
+        <w:rFonts w:ascii="Symbol" w:hAnsi="Symbol" w:hint="default"/>
+      </w:rPr>
+    </w:lvl>
+    <w:lvl w:ilvl="4" w:tplc="04090003" w:tentative="1">
+      <w:start w:val="1"/>
+      <w:numFmt w:val="bullet"/>
+      <w:lvlText w:val="o"/>
+      <w:lvlJc w:val="left"/>
+      <w:pPr>
+        <w:ind w:left="3600" w:hanging="360"/>
+      </w:pPr>
+      <w:rPr>
+        <w:rFonts w:ascii="Courier New" w:hAnsi="Courier New" w:cs="Courier New" w:hint="default"/>
+      </w:rPr>
+    </w:lvl>
+    <w:lvl w:ilvl="5" w:tplc="04090005" w:tentative="1">
+      <w:start w:val="1"/>
+      <w:numFmt w:val="bullet"/>
+      <w:lvlText w:val=""/>
+      <w:lvlJc w:val="left"/>
+      <w:pPr>
+        <w:ind w:left="4320" w:hanging="360"/>
+      </w:pPr>
+      <w:rPr>
+        <w:rFonts w:ascii="Wingdings" w:hAnsi="Wingdings" w:hint="default"/>
+      </w:rPr>
+    </w:lvl>
+    <w:lvl w:ilvl="6" w:tplc="04090001" w:tentative="1">
+      <w:start w:val="1"/>
+      <w:numFmt w:val="bullet"/>
+      <w:lvlText w:val=""/>
+      <w:lvlJc w:val="left"/>
+      <w:pPr>
+        <w:ind w:left="5040" w:hanging="360"/>
+      </w:pPr>
+      <w:rPr>
+        <w:rFonts w:ascii="Symbol" w:hAnsi="Symbol" w:hint="default"/>
+      </w:rPr>
+    </w:lvl>
+    <w:lvl w:ilvl="7" w:tplc="04090003" w:tentative="1">
+      <w:start w:val="1"/>
+      <w:numFmt w:val="bullet"/>
+      <w:lvlText w:val="o"/>
+      <w:lvlJc w:val="left"/>
+      <w:pPr>
+        <w:ind w:left="5760" w:hanging="360"/>
+      </w:pPr>
+      <w:rPr>
+        <w:rFonts w:ascii="Courier New" w:hAnsi="Courier New" w:cs="Courier New" w:hint="default"/>
+      </w:rPr>
+    </w:lvl>
+    <w:lvl w:ilvl="8" w:tplc="04090005" w:tentative="1">
+      <w:start w:val="1"/>
+      <w:numFmt w:val="bullet"/>
+      <w:lvlText w:val=""/>
+      <w:lvlJc w:val="left"/>
+      <w:pPr>
+        <w:ind w:left="6480" w:hanging="360"/>
+      </w:pPr>
+      <w:rPr>
+        <w:rFonts w:ascii="Wingdings" w:hAnsi="Wingdings" w:hint="default"/>
+      </w:rPr>
+    </w:lvl>
+  </w:abstractNum>
+  <w:abstractNum w:abstractNumId="8" w15:restartNumberingAfterBreak="0">
+    <w:nsid w:val="6E0D35BD"/>
+    <w:multiLevelType w:val="multilevel"/>
+    <w:tmpl w:val="AEDC99C0"/>
+    <w:lvl w:ilvl="0">
+      <w:start w:val="1"/>
+      <w:numFmt w:val="bullet"/>
+      <w:lvlText w:val=""/>
+      <w:lvlJc w:val="left"/>
+      <w:pPr>
+        <w:tabs>
+          <w:tab w:val="num" w:pos="720"/>
+        </w:tabs>
+        <w:ind w:left="720" w:hanging="360"/>
+      </w:pPr>
+      <w:rPr>
+        <w:rFonts w:ascii="Symbol" w:hAnsi="Symbol" w:hint="default"/>
+        <w:sz w:val="20"/>
+      </w:rPr>
+    </w:lvl>
+    <w:lvl w:ilvl="1" w:tentative="1">
+      <w:start w:val="1"/>
+      <w:numFmt w:val="bullet"/>
+      <w:lvlText w:val=""/>
+      <w:lvlJc w:val="left"/>
+      <w:pPr>
+        <w:tabs>
+          <w:tab w:val="num" w:pos="1440"/>
+        </w:tabs>
+        <w:ind w:left="1440" w:hanging="360"/>
+      </w:pPr>
+      <w:rPr>
+        <w:rFonts w:ascii="Symbol" w:hAnsi="Symbol" w:hint="default"/>
+        <w:sz w:val="20"/>
+      </w:rPr>
+    </w:lvl>
+    <w:lvl w:ilvl="2" w:tentative="1">
+      <w:start w:val="1"/>
+      <w:numFmt w:val="bullet"/>
+      <w:lvlText w:val=""/>
+      <w:lvlJc w:val="left"/>
+      <w:pPr>
+        <w:tabs>
+          <w:tab w:val="num" w:pos="2160"/>
+        </w:tabs>
+        <w:ind w:left="2160" w:hanging="360"/>
+      </w:pPr>
+      <w:rPr>
+        <w:rFonts w:ascii="Symbol" w:hAnsi="Symbol" w:hint="default"/>
+        <w:sz w:val="20"/>
+      </w:rPr>
+    </w:lvl>
+    <w:lvl w:ilvl="3" w:tentative="1">
+      <w:start w:val="1"/>
+      <w:numFmt w:val="bullet"/>
+      <w:lvlText w:val=""/>
+      <w:lvlJc w:val="left"/>
+      <w:pPr>
+        <w:tabs>
+          <w:tab w:val="num" w:pos="2880"/>
+        </w:tabs>
+        <w:ind w:left="2880" w:hanging="360"/>
+      </w:pPr>
+      <w:rPr>
+        <w:rFonts w:ascii="Symbol" w:hAnsi="Symbol" w:hint="default"/>
+        <w:sz w:val="20"/>
+      </w:rPr>
+    </w:lvl>
+    <w:lvl w:ilvl="4" w:tentative="1">
+      <w:start w:val="1"/>
+      <w:numFmt w:val="bullet"/>
+      <w:lvlText w:val=""/>
+      <w:lvlJc w:val="left"/>
+      <w:pPr>
+        <w:tabs>
+          <w:tab w:val="num" w:pos="3600"/>
+        </w:tabs>
+        <w:ind w:left="3600" w:hanging="360"/>
+      </w:pPr>
+      <w:rPr>
+        <w:rFonts w:ascii="Symbol" w:hAnsi="Symbol" w:hint="default"/>
+        <w:sz w:val="20"/>
+      </w:rPr>
+    </w:lvl>
+    <w:lvl w:ilvl="5" w:tentative="1">
+      <w:start w:val="1"/>
+      <w:numFmt w:val="bullet"/>
+      <w:lvlText w:val=""/>
+      <w:lvlJc w:val="left"/>
+      <w:pPr>
+        <w:tabs>
+          <w:tab w:val="num" w:pos="4320"/>
+        </w:tabs>
+        <w:ind w:left="4320" w:hanging="360"/>
+      </w:pPr>
+      <w:rPr>
+        <w:rFonts w:ascii="Symbol" w:hAnsi="Symbol" w:hint="default"/>
+        <w:sz w:val="20"/>
+      </w:rPr>
+    </w:lvl>
+    <w:lvl w:ilvl="6" w:tentative="1">
+      <w:start w:val="1"/>
+      <w:numFmt w:val="bullet"/>
+      <w:lvlText w:val=""/>
+      <w:lvlJc w:val="left"/>
+      <w:pPr>
+        <w:tabs>
+          <w:tab w:val="num" w:pos="5040"/>
+        </w:tabs>
+        <w:ind w:left="5040" w:hanging="360"/>
+      </w:pPr>
+      <w:rPr>
+        <w:rFonts w:ascii="Symbol" w:hAnsi="Symbol" w:hint="default"/>
+        <w:sz w:val="20"/>
+      </w:rPr>
+    </w:lvl>
+    <w:lvl w:ilvl="7" w:tentative="1">
+      <w:start w:val="1"/>
+      <w:numFmt w:val="bullet"/>
+      <w:lvlText w:val=""/>
+      <w:lvlJc w:val="left"/>
+      <w:pPr>
+        <w:tabs>
+          <w:tab w:val="num" w:pos="5760"/>
+        </w:tabs>
+        <w:ind w:left="5760" w:hanging="360"/>
+      </w:pPr>
+      <w:rPr>
+        <w:rFonts w:ascii="Symbol" w:hAnsi="Symbol" w:hint="default"/>
+        <w:sz w:val="20"/>
+      </w:rPr>
+    </w:lvl>
+    <w:lvl w:ilvl="8" w:tentative="1">
+      <w:start w:val="1"/>
+      <w:numFmt w:val="bullet"/>
+      <w:lvlText w:val=""/>
+      <w:lvlJc w:val="left"/>
+      <w:pPr>
+        <w:tabs>
+          <w:tab w:val="num" w:pos="6480"/>
+        </w:tabs>
+        <w:ind w:left="6480" w:hanging="360"/>
+      </w:pPr>
+      <w:rPr>
+        <w:rFonts w:ascii="Symbol" w:hAnsi="Symbol" w:hint="default"/>
+        <w:sz w:val="20"/>
+      </w:rPr>
+    </w:lvl>
+  </w:abstractNum>
+  <w:abstractNum w:abstractNumId="9" w15:restartNumberingAfterBreak="0">
+    <w:nsid w:val="702457F0"/>
+    <w:multiLevelType w:val="hybridMultilevel"/>
+    <w:tmpl w:val="D130A6F4"/>
+    <w:lvl w:ilvl="0" w:tplc="720840DE">
+      <w:numFmt w:val="bullet"/>
+      <w:lvlText w:val=""/>
+      <w:lvlJc w:val="left"/>
+      <w:pPr>
+        <w:ind w:left="720" w:hanging="360"/>
+      </w:pPr>
+      <w:rPr>
+        <w:rFonts w:ascii="Symbol" w:eastAsiaTheme="minorHAnsi" w:hAnsi="Symbol" w:cstheme="minorBidi" w:hint="default"/>
+      </w:rPr>
+    </w:lvl>
+    <w:lvl w:ilvl="1" w:tplc="04090003" w:tentative="1">
+      <w:start w:val="1"/>
+      <w:numFmt w:val="bullet"/>
+      <w:lvlText w:val="o"/>
+      <w:lvlJc w:val="left"/>
+      <w:pPr>
+        <w:ind w:left="1440" w:hanging="360"/>
+      </w:pPr>
+      <w:rPr>
+        <w:rFonts w:ascii="Courier New" w:hAnsi="Courier New" w:cs="Courier New" w:hint="default"/>
+      </w:rPr>
+    </w:lvl>
+    <w:lvl w:ilvl="2" w:tplc="04090005" w:tentative="1">
+      <w:start w:val="1"/>
+      <w:numFmt w:val="bullet"/>
+      <w:lvlText w:val=""/>
+      <w:lvlJc w:val="left"/>
+      <w:pPr>
+        <w:ind w:left="2160" w:hanging="360"/>
+      </w:pPr>
+      <w:rPr>
+        <w:rFonts w:ascii="Wingdings" w:hAnsi="Wingdings" w:hint="default"/>
+      </w:rPr>
+    </w:lvl>
+    <w:lvl w:ilvl="3" w:tplc="04090001" w:tentative="1">
+      <w:start w:val="1"/>
+      <w:numFmt w:val="bullet"/>
+      <w:lvlText w:val=""/>
+      <w:lvlJc w:val="left"/>
+      <w:pPr>
+        <w:ind w:left="2880" w:hanging="360"/>
+      </w:pPr>
+      <w:rPr>
+        <w:rFonts w:ascii="Symbol" w:hAnsi="Symbol" w:hint="default"/>
+      </w:rPr>
+    </w:lvl>
+    <w:lvl w:ilvl="4" w:tplc="04090003" w:tentative="1">
+      <w:start w:val="1"/>
+      <w:numFmt w:val="bullet"/>
+      <w:lvlText w:val="o"/>
+      <w:lvlJc w:val="left"/>
+      <w:pPr>
+        <w:ind w:left="3600" w:hanging="360"/>
+      </w:pPr>
+      <w:rPr>
+        <w:rFonts w:ascii="Courier New" w:hAnsi="Courier New" w:cs="Courier New" w:hint="default"/>
+      </w:rPr>
+    </w:lvl>
+    <w:lvl w:ilvl="5" w:tplc="04090005" w:tentative="1">
+      <w:start w:val="1"/>
+      <w:numFmt w:val="bullet"/>
+      <w:lvlText w:val=""/>
+      <w:lvlJc w:val="left"/>
+      <w:pPr>
+        <w:ind w:left="4320" w:hanging="360"/>
+      </w:pPr>
+      <w:rPr>
+        <w:rFonts w:ascii="Wingdings" w:hAnsi="Wingdings" w:hint="default"/>
+      </w:rPr>
+    </w:lvl>
+    <w:lvl w:ilvl="6" w:tplc="04090001" w:tentative="1">
+      <w:start w:val="1"/>
+      <w:numFmt w:val="bullet"/>
+      <w:lvlText w:val=""/>
+      <w:lvlJc w:val="left"/>
+      <w:pPr>
+        <w:ind w:left="5040" w:hanging="360"/>
+      </w:pPr>
+      <w:rPr>
+        <w:rFonts w:ascii="Symbol" w:hAnsi="Symbol" w:hint="default"/>
+      </w:rPr>
+    </w:lvl>
+    <w:lvl w:ilvl="7" w:tplc="04090003" w:tentative="1">
+      <w:start w:val="1"/>
+      <w:numFmt w:val="bullet"/>
+      <w:lvlText w:val="o"/>
+      <w:lvlJc w:val="left"/>
+      <w:pPr>
+        <w:ind w:left="5760" w:hanging="360"/>
+      </w:pPr>
+      <w:rPr>
+        <w:rFonts w:ascii="Courier New" w:hAnsi="Courier New" w:cs="Courier New" w:hint="default"/>
+      </w:rPr>
+    </w:lvl>
+    <w:lvl w:ilvl="8" w:tplc="04090005" w:tentative="1">
+      <w:start w:val="1"/>
+      <w:numFmt w:val="bullet"/>
+      <w:lvlText w:val=""/>
+      <w:lvlJc w:val="left"/>
+      <w:pPr>
+        <w:ind w:left="6480" w:hanging="360"/>
+      </w:pPr>
+      <w:rPr>
+        <w:rFonts w:ascii="Wingdings" w:hAnsi="Wingdings" w:hint="default"/>
+      </w:rPr>
+    </w:lvl>
+  </w:abstractNum>
+  <w:abstractNum w:abstractNumId="10" w15:restartNumberingAfterBreak="0">
     <w:nsid w:val="754A6ECA"/>
     <w:multiLevelType w:val="hybridMultilevel"/>
     <w:tmpl w:val="2FC06032"/>
@@ -1327,16 +2904,268 @@
       </w:rPr>
     </w:lvl>
   </w:abstractNum>
+  <w:abstractNum w:abstractNumId="11" w15:restartNumberingAfterBreak="0">
+    <w:nsid w:val="75C60A5E"/>
+    <w:multiLevelType w:val="hybridMultilevel"/>
+    <w:tmpl w:val="E5F0B600"/>
+    <w:lvl w:ilvl="0" w:tplc="720840DE">
+      <w:numFmt w:val="bullet"/>
+      <w:lvlText w:val=""/>
+      <w:lvlJc w:val="left"/>
+      <w:pPr>
+        <w:ind w:left="720" w:hanging="360"/>
+      </w:pPr>
+      <w:rPr>
+        <w:rFonts w:ascii="Symbol" w:eastAsiaTheme="minorHAnsi" w:hAnsi="Symbol" w:cstheme="minorBidi" w:hint="default"/>
+      </w:rPr>
+    </w:lvl>
+    <w:lvl w:ilvl="1" w:tplc="04090003" w:tentative="1">
+      <w:start w:val="1"/>
+      <w:numFmt w:val="bullet"/>
+      <w:lvlText w:val="o"/>
+      <w:lvlJc w:val="left"/>
+      <w:pPr>
+        <w:ind w:left="1440" w:hanging="360"/>
+      </w:pPr>
+      <w:rPr>
+        <w:rFonts w:ascii="Courier New" w:hAnsi="Courier New" w:cs="Courier New" w:hint="default"/>
+      </w:rPr>
+    </w:lvl>
+    <w:lvl w:ilvl="2" w:tplc="04090005" w:tentative="1">
+      <w:start w:val="1"/>
+      <w:numFmt w:val="bullet"/>
+      <w:lvlText w:val=""/>
+      <w:lvlJc w:val="left"/>
+      <w:pPr>
+        <w:ind w:left="2160" w:hanging="360"/>
+      </w:pPr>
+      <w:rPr>
+        <w:rFonts w:ascii="Wingdings" w:hAnsi="Wingdings" w:hint="default"/>
+      </w:rPr>
+    </w:lvl>
+    <w:lvl w:ilvl="3" w:tplc="04090001" w:tentative="1">
+      <w:start w:val="1"/>
+      <w:numFmt w:val="bullet"/>
+      <w:lvlText w:val=""/>
+      <w:lvlJc w:val="left"/>
+      <w:pPr>
+        <w:ind w:left="2880" w:hanging="360"/>
+      </w:pPr>
+      <w:rPr>
+        <w:rFonts w:ascii="Symbol" w:hAnsi="Symbol" w:hint="default"/>
+      </w:rPr>
+    </w:lvl>
+    <w:lvl w:ilvl="4" w:tplc="04090003" w:tentative="1">
+      <w:start w:val="1"/>
+      <w:numFmt w:val="bullet"/>
+      <w:lvlText w:val="o"/>
+      <w:lvlJc w:val="left"/>
+      <w:pPr>
+        <w:ind w:left="3600" w:hanging="360"/>
+      </w:pPr>
+      <w:rPr>
+        <w:rFonts w:ascii="Courier New" w:hAnsi="Courier New" w:cs="Courier New" w:hint="default"/>
+      </w:rPr>
+    </w:lvl>
+    <w:lvl w:ilvl="5" w:tplc="04090005" w:tentative="1">
+      <w:start w:val="1"/>
+      <w:numFmt w:val="bullet"/>
+      <w:lvlText w:val=""/>
+      <w:lvlJc w:val="left"/>
+      <w:pPr>
+        <w:ind w:left="4320" w:hanging="360"/>
+      </w:pPr>
+      <w:rPr>
+        <w:rFonts w:ascii="Wingdings" w:hAnsi="Wingdings" w:hint="default"/>
+      </w:rPr>
+    </w:lvl>
+    <w:lvl w:ilvl="6" w:tplc="04090001" w:tentative="1">
+      <w:start w:val="1"/>
+      <w:numFmt w:val="bullet"/>
+      <w:lvlText w:val=""/>
+      <w:lvlJc w:val="left"/>
+      <w:pPr>
+        <w:ind w:left="5040" w:hanging="360"/>
+      </w:pPr>
+      <w:rPr>
+        <w:rFonts w:ascii="Symbol" w:hAnsi="Symbol" w:hint="default"/>
+      </w:rPr>
+    </w:lvl>
+    <w:lvl w:ilvl="7" w:tplc="04090003" w:tentative="1">
+      <w:start w:val="1"/>
+      <w:numFmt w:val="bullet"/>
+      <w:lvlText w:val="o"/>
+      <w:lvlJc w:val="left"/>
+      <w:pPr>
+        <w:ind w:left="5760" w:hanging="360"/>
+      </w:pPr>
+      <w:rPr>
+        <w:rFonts w:ascii="Courier New" w:hAnsi="Courier New" w:cs="Courier New" w:hint="default"/>
+      </w:rPr>
+    </w:lvl>
+    <w:lvl w:ilvl="8" w:tplc="04090005" w:tentative="1">
+      <w:start w:val="1"/>
+      <w:numFmt w:val="bullet"/>
+      <w:lvlText w:val=""/>
+      <w:lvlJc w:val="left"/>
+      <w:pPr>
+        <w:ind w:left="6480" w:hanging="360"/>
+      </w:pPr>
+      <w:rPr>
+        <w:rFonts w:ascii="Wingdings" w:hAnsi="Wingdings" w:hint="default"/>
+      </w:rPr>
+    </w:lvl>
+  </w:abstractNum>
+  <w:abstractNum w:abstractNumId="12" w15:restartNumberingAfterBreak="0">
+    <w:nsid w:val="7E9564CC"/>
+    <w:multiLevelType w:val="hybridMultilevel"/>
+    <w:tmpl w:val="6AC68AD4"/>
+    <w:lvl w:ilvl="0" w:tplc="04090001">
+      <w:start w:val="1"/>
+      <w:numFmt w:val="bullet"/>
+      <w:lvlText w:val=""/>
+      <w:lvlJc w:val="left"/>
+      <w:pPr>
+        <w:ind w:left="720" w:hanging="360"/>
+      </w:pPr>
+      <w:rPr>
+        <w:rFonts w:ascii="Symbol" w:hAnsi="Symbol" w:hint="default"/>
+      </w:rPr>
+    </w:lvl>
+    <w:lvl w:ilvl="1" w:tplc="04090003" w:tentative="1">
+      <w:start w:val="1"/>
+      <w:numFmt w:val="bullet"/>
+      <w:lvlText w:val="o"/>
+      <w:lvlJc w:val="left"/>
+      <w:pPr>
+        <w:ind w:left="1440" w:hanging="360"/>
+      </w:pPr>
+      <w:rPr>
+        <w:rFonts w:ascii="Courier New" w:hAnsi="Courier New" w:cs="Courier New" w:hint="default"/>
+      </w:rPr>
+    </w:lvl>
+    <w:lvl w:ilvl="2" w:tplc="04090005" w:tentative="1">
+      <w:start w:val="1"/>
+      <w:numFmt w:val="bullet"/>
+      <w:lvlText w:val=""/>
+      <w:lvlJc w:val="left"/>
+      <w:pPr>
+        <w:ind w:left="2160" w:hanging="360"/>
+      </w:pPr>
+      <w:rPr>
+        <w:rFonts w:ascii="Wingdings" w:hAnsi="Wingdings" w:hint="default"/>
+      </w:rPr>
+    </w:lvl>
+    <w:lvl w:ilvl="3" w:tplc="04090001" w:tentative="1">
+      <w:start w:val="1"/>
+      <w:numFmt w:val="bullet"/>
+      <w:lvlText w:val=""/>
+      <w:lvlJc w:val="left"/>
+      <w:pPr>
+        <w:ind w:left="2880" w:hanging="360"/>
+      </w:pPr>
+      <w:rPr>
+        <w:rFonts w:ascii="Symbol" w:hAnsi="Symbol" w:hint="default"/>
+      </w:rPr>
+    </w:lvl>
+    <w:lvl w:ilvl="4" w:tplc="04090003" w:tentative="1">
+      <w:start w:val="1"/>
+      <w:numFmt w:val="bullet"/>
+      <w:lvlText w:val="o"/>
+      <w:lvlJc w:val="left"/>
+      <w:pPr>
+        <w:ind w:left="3600" w:hanging="360"/>
+      </w:pPr>
+      <w:rPr>
+        <w:rFonts w:ascii="Courier New" w:hAnsi="Courier New" w:cs="Courier New" w:hint="default"/>
+      </w:rPr>
+    </w:lvl>
+    <w:lvl w:ilvl="5" w:tplc="04090005" w:tentative="1">
+      <w:start w:val="1"/>
+      <w:numFmt w:val="bullet"/>
+      <w:lvlText w:val=""/>
+      <w:lvlJc w:val="left"/>
+      <w:pPr>
+        <w:ind w:left="4320" w:hanging="360"/>
+      </w:pPr>
+      <w:rPr>
+        <w:rFonts w:ascii="Wingdings" w:hAnsi="Wingdings" w:hint="default"/>
+      </w:rPr>
+    </w:lvl>
+    <w:lvl w:ilvl="6" w:tplc="04090001" w:tentative="1">
+      <w:start w:val="1"/>
+      <w:numFmt w:val="bullet"/>
+      <w:lvlText w:val=""/>
+      <w:lvlJc w:val="left"/>
+      <w:pPr>
+        <w:ind w:left="5040" w:hanging="360"/>
+      </w:pPr>
+      <w:rPr>
+        <w:rFonts w:ascii="Symbol" w:hAnsi="Symbol" w:hint="default"/>
+      </w:rPr>
+    </w:lvl>
+    <w:lvl w:ilvl="7" w:tplc="04090003" w:tentative="1">
+      <w:start w:val="1"/>
+      <w:numFmt w:val="bullet"/>
+      <w:lvlText w:val="o"/>
+      <w:lvlJc w:val="left"/>
+      <w:pPr>
+        <w:ind w:left="5760" w:hanging="360"/>
+      </w:pPr>
+      <w:rPr>
+        <w:rFonts w:ascii="Courier New" w:hAnsi="Courier New" w:cs="Courier New" w:hint="default"/>
+      </w:rPr>
+    </w:lvl>
+    <w:lvl w:ilvl="8" w:tplc="04090005" w:tentative="1">
+      <w:start w:val="1"/>
+      <w:numFmt w:val="bullet"/>
+      <w:lvlText w:val=""/>
+      <w:lvlJc w:val="left"/>
+      <w:pPr>
+        <w:ind w:left="6480" w:hanging="360"/>
+      </w:pPr>
+      <w:rPr>
+        <w:rFonts w:ascii="Wingdings" w:hAnsi="Wingdings" w:hint="default"/>
+      </w:rPr>
+    </w:lvl>
+  </w:abstractNum>
   <w:num w:numId="1" w16cid:durableId="1533230595">
+    <w:abstractNumId w:val="4"/>
+  </w:num>
+  <w:num w:numId="2" w16cid:durableId="132412491">
+    <w:abstractNumId w:val="10"/>
+  </w:num>
+  <w:num w:numId="3" w16cid:durableId="1717117764">
     <w:abstractNumId w:val="2"/>
   </w:num>
-  <w:num w:numId="2" w16cid:durableId="132412491">
+  <w:num w:numId="4" w16cid:durableId="169761072">
+    <w:abstractNumId w:val="1"/>
+  </w:num>
+  <w:num w:numId="5" w16cid:durableId="1278024259">
+    <w:abstractNumId w:val="8"/>
+  </w:num>
+  <w:num w:numId="6" w16cid:durableId="1586914172">
+    <w:abstractNumId w:val="5"/>
+  </w:num>
+  <w:num w:numId="7" w16cid:durableId="49888317">
     <w:abstractNumId w:val="3"/>
   </w:num>
-  <w:num w:numId="3" w16cid:durableId="1717117764">
-    <w:abstractNumId w:val="1"/>
+  <w:num w:numId="8" w16cid:durableId="2143039897">
+    <w:abstractNumId w:val="12"/>
   </w:num>
-  <w:num w:numId="4" w16cid:durableId="169761072">
+  <w:num w:numId="9" w16cid:durableId="1454908504">
+    <w:abstractNumId w:val="11"/>
+  </w:num>
+  <w:num w:numId="10" w16cid:durableId="239993507">
+    <w:abstractNumId w:val="6"/>
+  </w:num>
+  <w:num w:numId="11" w16cid:durableId="968435249">
+    <w:abstractNumId w:val="9"/>
+  </w:num>
+  <w:num w:numId="12" w16cid:durableId="2085563490">
+    <w:abstractNumId w:val="7"/>
+  </w:num>
+  <w:num w:numId="13" w16cid:durableId="147871028">
     <w:abstractNumId w:val="0"/>
   </w:num>
 </w:numbering>
@@ -1784,6 +3613,28 @@
       <w:szCs w:val="26"/>
     </w:rPr>
   </w:style>
+  <w:style w:type="paragraph" w:styleId="Heading3">
+    <w:name w:val="heading 3"/>
+    <w:basedOn w:val="Normal"/>
+    <w:next w:val="Normal"/>
+    <w:link w:val="Heading3Char"/>
+    <w:uiPriority w:val="9"/>
+    <w:unhideWhenUsed/>
+    <w:qFormat/>
+    <w:rsid w:val="00B51DBE"/>
+    <w:pPr>
+      <w:keepNext/>
+      <w:keepLines/>
+      <w:spacing w:before="40" w:after="0"/>
+      <w:outlineLvl w:val="2"/>
+    </w:pPr>
+    <w:rPr>
+      <w:rFonts w:asciiTheme="majorHAnsi" w:eastAsiaTheme="majorEastAsia" w:hAnsiTheme="majorHAnsi" w:cstheme="majorBidi"/>
+      <w:color w:val="1F3763" w:themeColor="accent1" w:themeShade="7F"/>
+      <w:sz w:val="24"/>
+      <w:szCs w:val="24"/>
+    </w:rPr>
+  </w:style>
   <w:style w:type="character" w:default="1" w:styleId="DefaultParagraphFont">
     <w:name w:val="Default Paragraph Font"/>
     <w:uiPriority w:val="1"/>
@@ -1889,6 +3740,34 @@
       <w:color w:val="2F5496" w:themeColor="accent1" w:themeShade="BF"/>
       <w:sz w:val="26"/>
       <w:szCs w:val="26"/>
+    </w:rPr>
+  </w:style>
+  <w:style w:type="paragraph" w:styleId="NormalWeb">
+    <w:name w:val="Normal (Web)"/>
+    <w:basedOn w:val="Normal"/>
+    <w:uiPriority w:val="99"/>
+    <w:unhideWhenUsed/>
+    <w:rsid w:val="00804F06"/>
+    <w:pPr>
+      <w:spacing w:before="100" w:beforeAutospacing="1" w:after="100" w:afterAutospacing="1" w:line="240" w:lineRule="auto"/>
+    </w:pPr>
+    <w:rPr>
+      <w:rFonts w:ascii="Times New Roman" w:eastAsia="Times New Roman" w:hAnsi="Times New Roman" w:cs="Times New Roman"/>
+      <w:sz w:val="24"/>
+      <w:szCs w:val="24"/>
+    </w:rPr>
+  </w:style>
+  <w:style w:type="character" w:customStyle="1" w:styleId="Heading3Char">
+    <w:name w:val="Heading 3 Char"/>
+    <w:basedOn w:val="DefaultParagraphFont"/>
+    <w:link w:val="Heading3"/>
+    <w:uiPriority w:val="9"/>
+    <w:rsid w:val="00B51DBE"/>
+    <w:rPr>
+      <w:rFonts w:asciiTheme="majorHAnsi" w:eastAsiaTheme="majorEastAsia" w:hAnsiTheme="majorHAnsi" w:cstheme="majorBidi"/>
+      <w:color w:val="1F3763" w:themeColor="accent1" w:themeShade="7F"/>
+      <w:sz w:val="24"/>
+      <w:szCs w:val="24"/>
     </w:rPr>
   </w:style>
 </w:styles>

</xml_diff>